<commit_message>
SDD added, USD corrected
</commit_message>
<xml_diff>
--- a/Doing/Project56 - System Design Document.docx
+++ b/Doing/Project56 - System Design Document.docx
@@ -1,6 +1,6 @@
 
 <file path=word/document.xml><?xml version="1.0" encoding="utf-8"?>
-<w:document xmlns:wpc="http://schemas.microsoft.com/office/word/2010/wordprocessingCanvas" xmlns:mc="http://schemas.openxmlformats.org/markup-compatibility/2006" xmlns:o="urn:schemas-microsoft-com:office:office" xmlns:r="http://schemas.openxmlformats.org/officeDocument/2006/relationships" xmlns:m="http://schemas.openxmlformats.org/officeDocument/2006/math" xmlns:v="urn:schemas-microsoft-com:vml" xmlns:wp14="http://schemas.microsoft.com/office/word/2010/wordprocessingDrawing" xmlns:wp="http://schemas.openxmlformats.org/drawingml/2006/wordprocessingDrawing" xmlns:w10="urn:schemas-microsoft-com:office:word" xmlns:w="http://schemas.openxmlformats.org/wordprocessingml/2006/main" xmlns:w14="http://schemas.microsoft.com/office/word/2010/wordml" xmlns:w15="http://schemas.microsoft.com/office/word/2012/wordml" xmlns:wpg="http://schemas.microsoft.com/office/word/2010/wordprocessingGroup" xmlns:wpi="http://schemas.microsoft.com/office/word/2010/wordprocessingInk" xmlns:wne="http://schemas.microsoft.com/office/word/2006/wordml" xmlns:wps="http://schemas.microsoft.com/office/word/2010/wordprocessingShape" mc:Ignorable="w14 w15 wp14">
+<w:document xmlns:wpc="http://schemas.microsoft.com/office/word/2010/wordprocessingCanvas" xmlns:cx="http://schemas.microsoft.com/office/drawing/2014/chartex" xmlns:cx1="http://schemas.microsoft.com/office/drawing/2015/9/8/chartex" xmlns:cx2="http://schemas.microsoft.com/office/drawing/2015/10/21/chartex" xmlns:cx3="http://schemas.microsoft.com/office/drawing/2016/5/9/chartex" xmlns:cx4="http://schemas.microsoft.com/office/drawing/2016/5/10/chartex" xmlns:cx5="http://schemas.microsoft.com/office/drawing/2016/5/11/chartex" xmlns:cx6="http://schemas.microsoft.com/office/drawing/2016/5/12/chartex" xmlns:cx7="http://schemas.microsoft.com/office/drawing/2016/5/13/chartex" xmlns:cx8="http://schemas.microsoft.com/office/drawing/2016/5/14/chartex" xmlns:mc="http://schemas.openxmlformats.org/markup-compatibility/2006" xmlns:aink="http://schemas.microsoft.com/office/drawing/2016/ink" xmlns:am3d="http://schemas.microsoft.com/office/drawing/2017/model3d" xmlns:o="urn:schemas-microsoft-com:office:office" xmlns:r="http://schemas.openxmlformats.org/officeDocument/2006/relationships" xmlns:m="http://schemas.openxmlformats.org/officeDocument/2006/math" xmlns:v="urn:schemas-microsoft-com:vml" xmlns:wp14="http://schemas.microsoft.com/office/word/2010/wordprocessingDrawing" xmlns:wp="http://schemas.openxmlformats.org/drawingml/2006/wordprocessingDrawing" xmlns:w10="urn:schemas-microsoft-com:office:word" xmlns:w="http://schemas.openxmlformats.org/wordprocessingml/2006/main" xmlns:w14="http://schemas.microsoft.com/office/word/2010/wordml" xmlns:w15="http://schemas.microsoft.com/office/word/2012/wordml" xmlns:w16se="http://schemas.microsoft.com/office/word/2015/wordml/symex" xmlns:wpg="http://schemas.microsoft.com/office/word/2010/wordprocessingGroup" xmlns:wpi="http://schemas.microsoft.com/office/word/2010/wordprocessingInk" xmlns:wne="http://schemas.microsoft.com/office/word/2006/wordml" xmlns:wps="http://schemas.microsoft.com/office/word/2010/wordprocessingShape" mc:Ignorable="w14 w15 w16se wp14">
   <w:body>
     <w:p>
       <w:pPr>
@@ -38,14 +38,15 @@
       <w:pPr>
         <w:pStyle w:val="Ondertitel"/>
         <w:jc w:val="center"/>
-      </w:pPr>
-      <w:proofErr w:type="spellStart"/>
-      <w:r>
-        <w:t>Hogeschool</w:t>
-      </w:r>
-      <w:proofErr w:type="spellEnd"/>
-      <w:r>
-        <w:t xml:space="preserve"> Rotterdam</w:t>
+        <w:rPr>
+          <w:lang w:val="nl-NL"/>
+        </w:rPr>
+      </w:pPr>
+      <w:r>
+        <w:rPr>
+          <w:lang w:val="nl-NL"/>
+        </w:rPr>
+        <w:t>Hogeschool Rotterdam</w:t>
       </w:r>
     </w:p>
     <w:p>
@@ -124,9 +125,9 @@
               <w:tab w:val="right" w:leader="dot" w:pos="9016"/>
             </w:tabs>
             <w:rPr>
-              <w:rFonts w:ascii="Arial" w:eastAsiaTheme="minorEastAsia" w:hAnsi="Arial" w:cs="Arial"/>
+              <w:rFonts w:eastAsiaTheme="minorEastAsia"/>
               <w:noProof/>
-              <w:lang w:val="en-GB" w:eastAsia="en-GB"/>
+              <w:lang w:eastAsia="zh-CN"/>
             </w:rPr>
           </w:pPr>
           <w:r>
@@ -147,18 +148,18 @@
             </w:rPr>
             <w:fldChar w:fldCharType="separate"/>
           </w:r>
-          <w:hyperlink w:anchor="_Toc497285697" w:history="1">
+          <w:hyperlink w:anchor="_Toc497331663" w:history="1">
             <w:r>
               <w:rPr>
                 <w:rStyle w:val="Hyperlink"/>
                 <w:rFonts w:ascii="Arial" w:hAnsi="Arial" w:cs="Arial"/>
                 <w:noProof/>
-              </w:rPr>
-              <w:t>Introductie</w:t>
-            </w:r>
-            <w:r>
-              <w:rPr>
-                <w:rFonts w:ascii="Arial" w:hAnsi="Arial" w:cs="Arial"/>
+                <w:lang w:val="en-US"/>
+              </w:rPr>
+              <w:t>Introduction</w:t>
+            </w:r>
+            <w:r>
+              <w:rPr>
                 <w:noProof/>
                 <w:webHidden/>
               </w:rPr>
@@ -166,7 +167,6 @@
             </w:r>
             <w:r>
               <w:rPr>
-                <w:rFonts w:ascii="Arial" w:hAnsi="Arial" w:cs="Arial"/>
                 <w:noProof/>
                 <w:webHidden/>
               </w:rPr>
@@ -174,22 +174,19 @@
             </w:r>
             <w:r>
               <w:rPr>
-                <w:rFonts w:ascii="Arial" w:hAnsi="Arial" w:cs="Arial"/>
                 <w:noProof/>
                 <w:webHidden/>
               </w:rPr>
-              <w:instrText xml:space="preserve"> PAGEREF _Toc497285697 \h </w:instrText>
-            </w:r>
-            <w:r>
-              <w:rPr>
-                <w:rFonts w:ascii="Arial" w:hAnsi="Arial" w:cs="Arial"/>
+              <w:instrText xml:space="preserve"> PAGEREF _Toc497331663 \h </w:instrText>
+            </w:r>
+            <w:r>
+              <w:rPr>
                 <w:noProof/>
                 <w:webHidden/>
               </w:rPr>
             </w:r>
             <w:r>
               <w:rPr>
-                <w:rFonts w:ascii="Arial" w:hAnsi="Arial" w:cs="Arial"/>
                 <w:noProof/>
                 <w:webHidden/>
               </w:rPr>
@@ -197,7 +194,6 @@
             </w:r>
             <w:r>
               <w:rPr>
-                <w:rFonts w:ascii="Arial" w:hAnsi="Arial" w:cs="Arial"/>
                 <w:noProof/>
                 <w:webHidden/>
               </w:rPr>
@@ -205,7 +201,6 @@
             </w:r>
             <w:r>
               <w:rPr>
-                <w:rFonts w:ascii="Arial" w:hAnsi="Arial" w:cs="Arial"/>
                 <w:noProof/>
                 <w:webHidden/>
               </w:rPr>
@@ -220,23 +215,22 @@
               <w:tab w:val="right" w:leader="dot" w:pos="9016"/>
             </w:tabs>
             <w:rPr>
-              <w:rFonts w:ascii="Arial" w:eastAsiaTheme="minorEastAsia" w:hAnsi="Arial" w:cs="Arial"/>
+              <w:rFonts w:eastAsiaTheme="minorEastAsia"/>
               <w:noProof/>
-              <w:lang w:val="en-GB" w:eastAsia="en-GB"/>
+              <w:lang w:eastAsia="zh-CN"/>
             </w:rPr>
           </w:pPr>
-          <w:hyperlink w:anchor="_Toc497285698" w:history="1">
+          <w:hyperlink w:anchor="_Toc497331664" w:history="1">
             <w:r>
               <w:rPr>
                 <w:rStyle w:val="Hyperlink"/>
                 <w:rFonts w:ascii="Arial" w:hAnsi="Arial" w:cs="Arial"/>
                 <w:noProof/>
               </w:rPr>
-              <w:t>Purpose</w:t>
-            </w:r>
-            <w:r>
-              <w:rPr>
-                <w:rFonts w:ascii="Arial" w:hAnsi="Arial" w:cs="Arial"/>
+              <w:t>Purpose of this document</w:t>
+            </w:r>
+            <w:r>
+              <w:rPr>
                 <w:noProof/>
                 <w:webHidden/>
               </w:rPr>
@@ -244,7 +238,6 @@
             </w:r>
             <w:r>
               <w:rPr>
-                <w:rFonts w:ascii="Arial" w:hAnsi="Arial" w:cs="Arial"/>
                 <w:noProof/>
                 <w:webHidden/>
               </w:rPr>
@@ -252,22 +245,19 @@
             </w:r>
             <w:r>
               <w:rPr>
-                <w:rFonts w:ascii="Arial" w:hAnsi="Arial" w:cs="Arial"/>
                 <w:noProof/>
                 <w:webHidden/>
               </w:rPr>
-              <w:instrText xml:space="preserve"> PAGEREF _Toc497285698 \h </w:instrText>
-            </w:r>
-            <w:r>
-              <w:rPr>
-                <w:rFonts w:ascii="Arial" w:hAnsi="Arial" w:cs="Arial"/>
+              <w:instrText xml:space="preserve"> PAGEREF _Toc497331664 \h </w:instrText>
+            </w:r>
+            <w:r>
+              <w:rPr>
                 <w:noProof/>
                 <w:webHidden/>
               </w:rPr>
             </w:r>
             <w:r>
               <w:rPr>
-                <w:rFonts w:ascii="Arial" w:hAnsi="Arial" w:cs="Arial"/>
                 <w:noProof/>
                 <w:webHidden/>
               </w:rPr>
@@ -275,7 +265,6 @@
             </w:r>
             <w:r>
               <w:rPr>
-                <w:rFonts w:ascii="Arial" w:hAnsi="Arial" w:cs="Arial"/>
                 <w:noProof/>
                 <w:webHidden/>
               </w:rPr>
@@ -283,7 +272,6 @@
             </w:r>
             <w:r>
               <w:rPr>
-                <w:rFonts w:ascii="Arial" w:hAnsi="Arial" w:cs="Arial"/>
                 <w:noProof/>
                 <w:webHidden/>
               </w:rPr>
@@ -298,23 +286,23 @@
               <w:tab w:val="right" w:leader="dot" w:pos="9016"/>
             </w:tabs>
             <w:rPr>
-              <w:rFonts w:ascii="Arial" w:eastAsiaTheme="minorEastAsia" w:hAnsi="Arial" w:cs="Arial"/>
+              <w:rFonts w:eastAsiaTheme="minorEastAsia"/>
               <w:noProof/>
-              <w:lang w:val="en-GB" w:eastAsia="en-GB"/>
+              <w:lang w:eastAsia="zh-CN"/>
             </w:rPr>
           </w:pPr>
-          <w:hyperlink w:anchor="_Toc497285699" w:history="1">
+          <w:hyperlink w:anchor="_Toc497331665" w:history="1">
             <w:r>
               <w:rPr>
                 <w:rStyle w:val="Hyperlink"/>
                 <w:rFonts w:ascii="Arial" w:hAnsi="Arial" w:cs="Arial"/>
                 <w:noProof/>
-              </w:rPr>
-              <w:t>Systeem Overview</w:t>
-            </w:r>
-            <w:r>
-              <w:rPr>
-                <w:rFonts w:ascii="Arial" w:hAnsi="Arial" w:cs="Arial"/>
+                <w:lang w:val="en-US"/>
+              </w:rPr>
+              <w:t>System Overview</w:t>
+            </w:r>
+            <w:r>
+              <w:rPr>
                 <w:noProof/>
                 <w:webHidden/>
               </w:rPr>
@@ -322,7 +310,6 @@
             </w:r>
             <w:r>
               <w:rPr>
-                <w:rFonts w:ascii="Arial" w:hAnsi="Arial" w:cs="Arial"/>
                 <w:noProof/>
                 <w:webHidden/>
               </w:rPr>
@@ -330,22 +317,19 @@
             </w:r>
             <w:r>
               <w:rPr>
-                <w:rFonts w:ascii="Arial" w:hAnsi="Arial" w:cs="Arial"/>
                 <w:noProof/>
                 <w:webHidden/>
               </w:rPr>
-              <w:instrText xml:space="preserve"> PAGEREF _Toc497285699 \h </w:instrText>
-            </w:r>
-            <w:r>
-              <w:rPr>
-                <w:rFonts w:ascii="Arial" w:hAnsi="Arial" w:cs="Arial"/>
+              <w:instrText xml:space="preserve"> PAGEREF _Toc497331665 \h </w:instrText>
+            </w:r>
+            <w:r>
+              <w:rPr>
                 <w:noProof/>
                 <w:webHidden/>
               </w:rPr>
             </w:r>
             <w:r>
               <w:rPr>
-                <w:rFonts w:ascii="Arial" w:hAnsi="Arial" w:cs="Arial"/>
                 <w:noProof/>
                 <w:webHidden/>
               </w:rPr>
@@ -353,15 +337,13 @@
             </w:r>
             <w:r>
               <w:rPr>
-                <w:rFonts w:ascii="Arial" w:hAnsi="Arial" w:cs="Arial"/>
                 <w:noProof/>
                 <w:webHidden/>
               </w:rPr>
-              <w:t>2</w:t>
-            </w:r>
-            <w:r>
-              <w:rPr>
-                <w:rFonts w:ascii="Arial" w:hAnsi="Arial" w:cs="Arial"/>
+              <w:t>3</w:t>
+            </w:r>
+            <w:r>
+              <w:rPr>
                 <w:noProof/>
                 <w:webHidden/>
               </w:rPr>
@@ -376,12 +358,12 @@
               <w:tab w:val="right" w:leader="dot" w:pos="9016"/>
             </w:tabs>
             <w:rPr>
-              <w:rFonts w:ascii="Arial" w:eastAsiaTheme="minorEastAsia" w:hAnsi="Arial" w:cs="Arial"/>
+              <w:rFonts w:eastAsiaTheme="minorEastAsia"/>
               <w:noProof/>
-              <w:lang w:val="en-GB" w:eastAsia="en-GB"/>
+              <w:lang w:eastAsia="zh-CN"/>
             </w:rPr>
           </w:pPr>
-          <w:hyperlink w:anchor="_Toc497285700" w:history="1">
+          <w:hyperlink w:anchor="_Toc497331666" w:history="1">
             <w:r>
               <w:rPr>
                 <w:rStyle w:val="Hyperlink"/>
@@ -389,11 +371,10 @@
                 <w:noProof/>
                 <w:lang w:val="en-US"/>
               </w:rPr>
-              <w:t>Design Constraints</w:t>
-            </w:r>
-            <w:r>
-              <w:rPr>
-                <w:rFonts w:ascii="Arial" w:hAnsi="Arial" w:cs="Arial"/>
+              <w:t>Design Goals</w:t>
+            </w:r>
+            <w:r>
+              <w:rPr>
                 <w:noProof/>
                 <w:webHidden/>
               </w:rPr>
@@ -401,7 +382,6 @@
             </w:r>
             <w:r>
               <w:rPr>
-                <w:rFonts w:ascii="Arial" w:hAnsi="Arial" w:cs="Arial"/>
                 <w:noProof/>
                 <w:webHidden/>
               </w:rPr>
@@ -409,22 +389,19 @@
             </w:r>
             <w:r>
               <w:rPr>
-                <w:rFonts w:ascii="Arial" w:hAnsi="Arial" w:cs="Arial"/>
                 <w:noProof/>
                 <w:webHidden/>
               </w:rPr>
-              <w:instrText xml:space="preserve"> PAGEREF _Toc497285700 \h </w:instrText>
-            </w:r>
-            <w:r>
-              <w:rPr>
-                <w:rFonts w:ascii="Arial" w:hAnsi="Arial" w:cs="Arial"/>
+              <w:instrText xml:space="preserve"> PAGEREF _Toc497331666 \h </w:instrText>
+            </w:r>
+            <w:r>
+              <w:rPr>
                 <w:noProof/>
                 <w:webHidden/>
               </w:rPr>
             </w:r>
             <w:r>
               <w:rPr>
-                <w:rFonts w:ascii="Arial" w:hAnsi="Arial" w:cs="Arial"/>
                 <w:noProof/>
                 <w:webHidden/>
               </w:rPr>
@@ -432,15 +409,13 @@
             </w:r>
             <w:r>
               <w:rPr>
-                <w:rFonts w:ascii="Arial" w:hAnsi="Arial" w:cs="Arial"/>
                 <w:noProof/>
                 <w:webHidden/>
               </w:rPr>
-              <w:t>3</w:t>
-            </w:r>
-            <w:r>
-              <w:rPr>
-                <w:rFonts w:ascii="Arial" w:hAnsi="Arial" w:cs="Arial"/>
+              <w:t>6</w:t>
+            </w:r>
+            <w:r>
+              <w:rPr>
                 <w:noProof/>
                 <w:webHidden/>
               </w:rPr>
@@ -455,12 +430,12 @@
               <w:tab w:val="right" w:leader="dot" w:pos="9016"/>
             </w:tabs>
             <w:rPr>
-              <w:rFonts w:ascii="Arial" w:eastAsiaTheme="minorEastAsia" w:hAnsi="Arial" w:cs="Arial"/>
+              <w:rFonts w:eastAsiaTheme="minorEastAsia"/>
               <w:noProof/>
-              <w:lang w:val="en-GB" w:eastAsia="en-GB"/>
+              <w:lang w:eastAsia="zh-CN"/>
             </w:rPr>
           </w:pPr>
-          <w:hyperlink w:anchor="_Toc497285701" w:history="1">
+          <w:hyperlink w:anchor="_Toc497331667" w:history="1">
             <w:r>
               <w:rPr>
                 <w:rStyle w:val="Hyperlink"/>
@@ -468,11 +443,10 @@
                 <w:noProof/>
                 <w:lang w:val="en-US"/>
               </w:rPr>
-              <w:t>Roles and Responsibilities</w:t>
-            </w:r>
-            <w:r>
-              <w:rPr>
-                <w:rFonts w:ascii="Arial" w:hAnsi="Arial" w:cs="Arial"/>
+              <w:t>Design Constraints</w:t>
+            </w:r>
+            <w:r>
+              <w:rPr>
                 <w:noProof/>
                 <w:webHidden/>
               </w:rPr>
@@ -480,7 +454,6 @@
             </w:r>
             <w:r>
               <w:rPr>
-                <w:rFonts w:ascii="Arial" w:hAnsi="Arial" w:cs="Arial"/>
                 <w:noProof/>
                 <w:webHidden/>
               </w:rPr>
@@ -488,22 +461,19 @@
             </w:r>
             <w:r>
               <w:rPr>
-                <w:rFonts w:ascii="Arial" w:hAnsi="Arial" w:cs="Arial"/>
                 <w:noProof/>
                 <w:webHidden/>
               </w:rPr>
-              <w:instrText xml:space="preserve"> PAGEREF _Toc497285701 \h </w:instrText>
-            </w:r>
-            <w:r>
-              <w:rPr>
-                <w:rFonts w:ascii="Arial" w:hAnsi="Arial" w:cs="Arial"/>
+              <w:instrText xml:space="preserve"> PAGEREF _Toc497331667 \h </w:instrText>
+            </w:r>
+            <w:r>
+              <w:rPr>
                 <w:noProof/>
                 <w:webHidden/>
               </w:rPr>
             </w:r>
             <w:r>
               <w:rPr>
-                <w:rFonts w:ascii="Arial" w:hAnsi="Arial" w:cs="Arial"/>
                 <w:noProof/>
                 <w:webHidden/>
               </w:rPr>
@@ -511,15 +481,13 @@
             </w:r>
             <w:r>
               <w:rPr>
-                <w:rFonts w:ascii="Arial" w:hAnsi="Arial" w:cs="Arial"/>
                 <w:noProof/>
                 <w:webHidden/>
               </w:rPr>
-              <w:t>3</w:t>
-            </w:r>
-            <w:r>
-              <w:rPr>
-                <w:rFonts w:ascii="Arial" w:hAnsi="Arial" w:cs="Arial"/>
+              <w:t>7</w:t>
+            </w:r>
+            <w:r>
+              <w:rPr>
                 <w:noProof/>
                 <w:webHidden/>
               </w:rPr>
@@ -534,12 +502,12 @@
               <w:tab w:val="right" w:leader="dot" w:pos="9016"/>
             </w:tabs>
             <w:rPr>
-              <w:rFonts w:ascii="Arial" w:eastAsiaTheme="minorEastAsia" w:hAnsi="Arial" w:cs="Arial"/>
+              <w:rFonts w:eastAsiaTheme="minorEastAsia"/>
               <w:noProof/>
-              <w:lang w:val="en-GB" w:eastAsia="en-GB"/>
+              <w:lang w:eastAsia="zh-CN"/>
             </w:rPr>
           </w:pPr>
-          <w:hyperlink w:anchor="_Toc497285702" w:history="1">
+          <w:hyperlink w:anchor="_Toc497331668" w:history="1">
             <w:r>
               <w:rPr>
                 <w:rStyle w:val="Hyperlink"/>
@@ -551,7 +519,6 @@
             </w:r>
             <w:r>
               <w:rPr>
-                <w:rFonts w:ascii="Arial" w:hAnsi="Arial" w:cs="Arial"/>
                 <w:noProof/>
                 <w:webHidden/>
               </w:rPr>
@@ -559,7 +526,6 @@
             </w:r>
             <w:r>
               <w:rPr>
-                <w:rFonts w:ascii="Arial" w:hAnsi="Arial" w:cs="Arial"/>
                 <w:noProof/>
                 <w:webHidden/>
               </w:rPr>
@@ -567,22 +533,19 @@
             </w:r>
             <w:r>
               <w:rPr>
-                <w:rFonts w:ascii="Arial" w:hAnsi="Arial" w:cs="Arial"/>
                 <w:noProof/>
                 <w:webHidden/>
               </w:rPr>
-              <w:instrText xml:space="preserve"> PAGEREF _Toc497285702 \h </w:instrText>
-            </w:r>
-            <w:r>
-              <w:rPr>
-                <w:rFonts w:ascii="Arial" w:hAnsi="Arial" w:cs="Arial"/>
+              <w:instrText xml:space="preserve"> PAGEREF _Toc497331668 \h </w:instrText>
+            </w:r>
+            <w:r>
+              <w:rPr>
                 <w:noProof/>
                 <w:webHidden/>
               </w:rPr>
             </w:r>
             <w:r>
               <w:rPr>
-                <w:rFonts w:ascii="Arial" w:hAnsi="Arial" w:cs="Arial"/>
                 <w:noProof/>
                 <w:webHidden/>
               </w:rPr>
@@ -590,93 +553,13 @@
             </w:r>
             <w:r>
               <w:rPr>
-                <w:rFonts w:ascii="Arial" w:hAnsi="Arial" w:cs="Arial"/>
                 <w:noProof/>
                 <w:webHidden/>
               </w:rPr>
-              <w:t>3</w:t>
-            </w:r>
-            <w:r>
-              <w:rPr>
-                <w:rFonts w:ascii="Arial" w:hAnsi="Arial" w:cs="Arial"/>
-                <w:noProof/>
-                <w:webHidden/>
-              </w:rPr>
-              <w:fldChar w:fldCharType="end"/>
-            </w:r>
-          </w:hyperlink>
-        </w:p>
-        <w:p>
-          <w:pPr>
-            <w:pStyle w:val="Inhopg1"/>
-            <w:tabs>
-              <w:tab w:val="right" w:leader="dot" w:pos="9016"/>
-            </w:tabs>
-            <w:rPr>
-              <w:rFonts w:ascii="Arial" w:eastAsiaTheme="minorEastAsia" w:hAnsi="Arial" w:cs="Arial"/>
-              <w:noProof/>
-              <w:lang w:val="en-GB" w:eastAsia="en-GB"/>
-            </w:rPr>
-          </w:pPr>
-          <w:hyperlink w:anchor="_Toc497285703" w:history="1">
-            <w:r>
-              <w:rPr>
-                <w:rStyle w:val="Hyperlink"/>
-                <w:rFonts w:ascii="Arial" w:hAnsi="Arial" w:cs="Arial"/>
-                <w:noProof/>
-              </w:rPr>
-              <w:t>System Architecture</w:t>
-            </w:r>
-            <w:r>
-              <w:rPr>
-                <w:rFonts w:ascii="Arial" w:hAnsi="Arial" w:cs="Arial"/>
-                <w:noProof/>
-                <w:webHidden/>
-              </w:rPr>
-              <w:tab/>
-            </w:r>
-            <w:r>
-              <w:rPr>
-                <w:rFonts w:ascii="Arial" w:hAnsi="Arial" w:cs="Arial"/>
-                <w:noProof/>
-                <w:webHidden/>
-              </w:rPr>
-              <w:fldChar w:fldCharType="begin"/>
-            </w:r>
-            <w:r>
-              <w:rPr>
-                <w:rFonts w:ascii="Arial" w:hAnsi="Arial" w:cs="Arial"/>
-                <w:noProof/>
-                <w:webHidden/>
-              </w:rPr>
-              <w:instrText xml:space="preserve"> PAGEREF _Toc497285703 \h </w:instrText>
-            </w:r>
-            <w:r>
-              <w:rPr>
-                <w:rFonts w:ascii="Arial" w:hAnsi="Arial" w:cs="Arial"/>
-                <w:noProof/>
-                <w:webHidden/>
-              </w:rPr>
-            </w:r>
-            <w:r>
-              <w:rPr>
-                <w:rFonts w:ascii="Arial" w:hAnsi="Arial" w:cs="Arial"/>
-                <w:noProof/>
-                <w:webHidden/>
-              </w:rPr>
-              <w:fldChar w:fldCharType="separate"/>
-            </w:r>
-            <w:r>
-              <w:rPr>
-                <w:rFonts w:ascii="Arial" w:hAnsi="Arial" w:cs="Arial"/>
-                <w:noProof/>
-                <w:webHidden/>
-              </w:rPr>
-              <w:t>3</w:t>
-            </w:r>
-            <w:r>
-              <w:rPr>
-                <w:rFonts w:ascii="Arial" w:hAnsi="Arial" w:cs="Arial"/>
+              <w:t>7</w:t>
+            </w:r>
+            <w:r>
+              <w:rPr>
                 <w:noProof/>
                 <w:webHidden/>
               </w:rPr>
@@ -740,77 +623,904 @@
         <w:rPr>
           <w:rFonts w:ascii="Arial" w:hAnsi="Arial" w:cs="Arial"/>
           <w:color w:val="auto"/>
-        </w:rPr>
-      </w:pPr>
-      <w:bookmarkStart w:id="2" w:name="_Toc497285697"/>
-      <w:proofErr w:type="spellStart"/>
+          <w:lang w:val="en-US"/>
+        </w:rPr>
+      </w:pPr>
+      <w:bookmarkStart w:id="2" w:name="_Toc497331663"/>
       <w:r>
         <w:rPr>
           <w:rFonts w:ascii="Arial" w:hAnsi="Arial" w:cs="Arial"/>
           <w:color w:val="auto"/>
+          <w:lang w:val="en-US"/>
         </w:rPr>
         <w:lastRenderedPageBreak/>
         <w:t>Introducti</w:t>
       </w:r>
+      <w:r>
+        <w:rPr>
+          <w:rFonts w:ascii="Arial" w:hAnsi="Arial" w:cs="Arial"/>
+          <w:color w:val="auto"/>
+          <w:lang w:val="en-US"/>
+        </w:rPr>
+        <w:t>on</w:t>
+      </w:r>
       <w:bookmarkEnd w:id="2"/>
-      <w:r>
+    </w:p>
+    <w:p>
+      <w:pPr>
+        <w:pStyle w:val="Geenafstand"/>
+        <w:rPr>
+          <w:rFonts w:ascii="Arial" w:hAnsi="Arial" w:cs="Arial"/>
+          <w:lang w:val="en-US"/>
+        </w:rPr>
+      </w:pPr>
+    </w:p>
+    <w:p>
+      <w:pPr>
+        <w:pStyle w:val="Geenafstand"/>
+        <w:rPr>
+          <w:rFonts w:ascii="Arial" w:hAnsi="Arial" w:cs="Arial"/>
+          <w:lang w:val="en-US"/>
+        </w:rPr>
+      </w:pPr>
+      <w:r>
+        <w:rPr>
+          <w:rFonts w:ascii="Arial" w:hAnsi="Arial" w:cs="Arial"/>
+          <w:lang w:val="en-US"/>
+        </w:rPr>
+        <w:t xml:space="preserve">This document was created to describe </w:t>
+      </w:r>
+      <w:r>
+        <w:rPr>
+          <w:rFonts w:ascii="Arial" w:hAnsi="Arial" w:cs="Arial"/>
+          <w:lang w:val="en-US"/>
+        </w:rPr>
+        <w:t xml:space="preserve">and document </w:t>
+      </w:r>
+      <w:r>
+        <w:rPr>
+          <w:rFonts w:ascii="Arial" w:hAnsi="Arial" w:cs="Arial"/>
+          <w:lang w:val="en-US"/>
+        </w:rPr>
+        <w:t xml:space="preserve">all the design elements </w:t>
+      </w:r>
+      <w:r>
+        <w:rPr>
+          <w:rFonts w:ascii="Arial" w:hAnsi="Arial" w:cs="Arial"/>
+          <w:lang w:val="en-US"/>
+        </w:rPr>
+        <w:t xml:space="preserve">of the </w:t>
+      </w:r>
+      <w:proofErr w:type="spellStart"/>
+      <w:r>
+        <w:rPr>
+          <w:rFonts w:ascii="Arial" w:hAnsi="Arial" w:cs="Arial"/>
+          <w:lang w:val="en-US"/>
+        </w:rPr>
+        <w:t>webshop</w:t>
+      </w:r>
+      <w:proofErr w:type="spellEnd"/>
+      <w:r>
+        <w:rPr>
+          <w:rFonts w:ascii="Arial" w:hAnsi="Arial" w:cs="Arial"/>
+          <w:lang w:val="en-US"/>
+        </w:rPr>
+        <w:t xml:space="preserve"> </w:t>
+      </w:r>
+      <w:r>
+        <w:rPr>
+          <w:rFonts w:ascii="Arial" w:hAnsi="Arial" w:cs="Arial"/>
+          <w:lang w:val="en-US"/>
+        </w:rPr>
+        <w:t xml:space="preserve">that is to be created, namely </w:t>
+      </w:r>
+      <w:r>
+        <w:rPr>
+          <w:rFonts w:ascii="Arial" w:hAnsi="Arial" w:cs="Arial"/>
+          <w:lang w:val="en-US"/>
+        </w:rPr>
+        <w:t>“Project56”.</w:t>
+      </w:r>
+      <w:r>
+        <w:rPr>
+          <w:rFonts w:ascii="Arial" w:hAnsi="Arial" w:cs="Arial"/>
+          <w:lang w:val="en-US"/>
+        </w:rPr>
+        <w:t xml:space="preserve"> </w:t>
+      </w:r>
+      <w:r>
+        <w:rPr>
+          <w:rFonts w:ascii="Arial" w:hAnsi="Arial" w:cs="Arial"/>
+          <w:lang w:val="en-US"/>
+        </w:rPr>
+        <w:t xml:space="preserve">Describing the design elements before implementing the design, will help to </w:t>
+      </w:r>
+      <w:r>
+        <w:rPr>
+          <w:rFonts w:ascii="Arial" w:hAnsi="Arial" w:cs="Arial"/>
+          <w:lang w:val="en-US"/>
+        </w:rPr>
+        <w:t xml:space="preserve">structure different design elements into an overall design. This should help the user to easily navigate the </w:t>
+      </w:r>
+      <w:proofErr w:type="spellStart"/>
+      <w:r>
+        <w:rPr>
+          <w:rFonts w:ascii="Arial" w:hAnsi="Arial" w:cs="Arial"/>
+          <w:lang w:val="en-US"/>
+        </w:rPr>
+        <w:t>webshop</w:t>
+      </w:r>
+      <w:proofErr w:type="spellEnd"/>
+      <w:r>
+        <w:rPr>
+          <w:rFonts w:ascii="Arial" w:hAnsi="Arial" w:cs="Arial"/>
+          <w:lang w:val="en-US"/>
+        </w:rPr>
+        <w:t xml:space="preserve"> and thus improve sales performance.</w:t>
+      </w:r>
+    </w:p>
+    <w:p>
+      <w:pPr>
+        <w:pStyle w:val="Geenafstand"/>
+        <w:rPr>
+          <w:rFonts w:ascii="Arial" w:hAnsi="Arial" w:cs="Arial"/>
+          <w:lang w:val="en-US"/>
+        </w:rPr>
+      </w:pPr>
+    </w:p>
+    <w:p>
+      <w:pPr>
+        <w:pStyle w:val="Geenafstand"/>
+        <w:rPr>
+          <w:rFonts w:ascii="Arial" w:hAnsi="Arial" w:cs="Arial"/>
+          <w:lang w:val="en-US"/>
+        </w:rPr>
+      </w:pPr>
+    </w:p>
+    <w:p>
+      <w:pPr>
+        <w:pStyle w:val="Kop1"/>
         <w:rPr>
           <w:rFonts w:ascii="Arial" w:hAnsi="Arial" w:cs="Arial"/>
           <w:color w:val="auto"/>
         </w:rPr>
-        <w:t>on</w:t>
+      </w:pPr>
+      <w:bookmarkStart w:id="3" w:name="_Toc497331664"/>
+      <w:proofErr w:type="spellStart"/>
+      <w:r>
+        <w:rPr>
+          <w:rFonts w:ascii="Arial" w:hAnsi="Arial" w:cs="Arial"/>
+          <w:color w:val="auto"/>
+        </w:rPr>
+        <w:t>Purpose</w:t>
       </w:r>
       <w:proofErr w:type="spellEnd"/>
-    </w:p>
-    <w:p>
-      <w:pPr>
-        <w:pStyle w:val="Geenafstand"/>
-        <w:rPr>
-          <w:rFonts w:ascii="Arial" w:hAnsi="Arial" w:cs="Arial"/>
-        </w:rPr>
-      </w:pPr>
-    </w:p>
-    <w:p>
-      <w:pPr>
-        <w:pStyle w:val="Geenafstand"/>
-        <w:rPr>
-          <w:rFonts w:ascii="Arial" w:hAnsi="Arial" w:cs="Arial"/>
-        </w:rPr>
-      </w:pPr>
-      <w:r>
-        <w:rPr>
-          <w:rFonts w:ascii="Arial" w:hAnsi="Arial" w:cs="Arial"/>
-        </w:rPr>
-        <w:t>Dit document is gecreëerd als richtlijn voor het sys</w:t>
-      </w:r>
-      <w:r>
-        <w:rPr>
-          <w:rFonts w:ascii="Arial" w:hAnsi="Arial" w:cs="Arial"/>
-        </w:rPr>
-        <w:t>teem design van webshop “Project56”.</w:t>
-      </w:r>
-      <w:r>
-        <w:rPr>
-          <w:rFonts w:ascii="Arial" w:hAnsi="Arial" w:cs="Arial"/>
+      <w:r>
+        <w:rPr>
+          <w:rFonts w:ascii="Arial" w:hAnsi="Arial" w:cs="Arial"/>
+          <w:color w:val="auto"/>
+        </w:rPr>
+        <w:t xml:space="preserve"> of </w:t>
+      </w:r>
+      <w:proofErr w:type="spellStart"/>
+      <w:r>
+        <w:rPr>
+          <w:rFonts w:ascii="Arial" w:hAnsi="Arial" w:cs="Arial"/>
+          <w:color w:val="auto"/>
+        </w:rPr>
+        <w:t>this</w:t>
+      </w:r>
+      <w:proofErr w:type="spellEnd"/>
+      <w:r>
+        <w:rPr>
+          <w:rFonts w:ascii="Arial" w:hAnsi="Arial" w:cs="Arial"/>
+          <w:color w:val="auto"/>
+        </w:rPr>
+        <w:t xml:space="preserve"> document</w:t>
+      </w:r>
+      <w:bookmarkEnd w:id="3"/>
+    </w:p>
+    <w:p>
+      <w:pPr>
+        <w:pStyle w:val="Geenafstand"/>
+        <w:rPr>
+          <w:rFonts w:ascii="Arial" w:hAnsi="Arial" w:cs="Arial"/>
+        </w:rPr>
+      </w:pPr>
+    </w:p>
+    <w:p>
+      <w:pPr>
+        <w:pStyle w:val="Geenafstand"/>
+        <w:rPr>
+          <w:rFonts w:ascii="Arial" w:hAnsi="Arial" w:cs="Arial"/>
+          <w:lang w:val="en-US"/>
+        </w:rPr>
+      </w:pPr>
+      <w:r>
+        <w:rPr>
+          <w:rFonts w:ascii="Arial" w:hAnsi="Arial" w:cs="Arial"/>
+          <w:lang w:val="en-US"/>
+        </w:rPr>
+        <w:t xml:space="preserve">The purpose of the system design document is to give an accurate description of the </w:t>
+      </w:r>
+      <w:proofErr w:type="spellStart"/>
+      <w:r>
+        <w:rPr>
+          <w:rFonts w:ascii="Arial" w:hAnsi="Arial" w:cs="Arial"/>
+          <w:lang w:val="en-US"/>
+        </w:rPr>
+        <w:t>webshop</w:t>
+      </w:r>
+      <w:proofErr w:type="spellEnd"/>
+      <w:r>
+        <w:rPr>
+          <w:rFonts w:ascii="Arial" w:hAnsi="Arial" w:cs="Arial"/>
+          <w:lang w:val="en-US"/>
+        </w:rPr>
+        <w:t xml:space="preserve"> “Project56”. </w:t>
+      </w:r>
+      <w:r>
+        <w:rPr>
+          <w:rFonts w:ascii="Arial" w:hAnsi="Arial" w:cs="Arial"/>
+          <w:lang w:val="en-US"/>
+        </w:rPr>
+        <w:t xml:space="preserve">This document is part of the modelling process that is required before a </w:t>
+      </w:r>
+      <w:proofErr w:type="spellStart"/>
+      <w:r>
+        <w:rPr>
+          <w:rFonts w:ascii="Arial" w:hAnsi="Arial" w:cs="Arial"/>
+          <w:lang w:val="en-US"/>
+        </w:rPr>
+        <w:t>webshop</w:t>
+      </w:r>
+      <w:proofErr w:type="spellEnd"/>
+      <w:r>
+        <w:rPr>
+          <w:rFonts w:ascii="Arial" w:hAnsi="Arial" w:cs="Arial"/>
+          <w:lang w:val="en-US"/>
+        </w:rPr>
+        <w:t xml:space="preserve"> can be built. Further requirements to make the </w:t>
+      </w:r>
+      <w:proofErr w:type="spellStart"/>
+      <w:r>
+        <w:rPr>
+          <w:rFonts w:ascii="Arial" w:hAnsi="Arial" w:cs="Arial"/>
+          <w:lang w:val="en-US"/>
+        </w:rPr>
+        <w:t>webshop</w:t>
+      </w:r>
+      <w:proofErr w:type="spellEnd"/>
+      <w:r>
+        <w:rPr>
+          <w:rFonts w:ascii="Arial" w:hAnsi="Arial" w:cs="Arial"/>
+          <w:lang w:val="en-US"/>
+        </w:rPr>
+        <w:t xml:space="preserve"> compatible with </w:t>
+      </w:r>
+      <w:r>
+        <w:rPr>
+          <w:rFonts w:ascii="Arial" w:hAnsi="Arial" w:cs="Arial"/>
+          <w:lang w:val="en-US"/>
+        </w:rPr>
+        <w:t>usual</w:t>
+      </w:r>
+      <w:r>
+        <w:rPr>
+          <w:rFonts w:ascii="Arial" w:hAnsi="Arial" w:cs="Arial"/>
+          <w:lang w:val="en-US"/>
+        </w:rPr>
+        <w:t xml:space="preserve"> design processes include the Software Requirement System and the Use Case Specification. </w:t>
+      </w:r>
+    </w:p>
+    <w:p>
+      <w:pPr>
+        <w:pStyle w:val="Geenafstand"/>
+        <w:rPr>
+          <w:rFonts w:ascii="Arial" w:hAnsi="Arial" w:cs="Arial"/>
+          <w:lang w:val="en-US"/>
+        </w:rPr>
+      </w:pPr>
+    </w:p>
+    <w:p>
+      <w:pPr>
+        <w:rPr>
+          <w:rFonts w:ascii="Arial" w:eastAsiaTheme="minorEastAsia" w:hAnsi="Arial" w:cs="Arial"/>
+          <w:lang w:val="en-US" w:eastAsia="nl-NL"/>
+        </w:rPr>
+      </w:pPr>
+      <w:r>
+        <w:rPr>
+          <w:rFonts w:ascii="Arial" w:hAnsi="Arial" w:cs="Arial"/>
+          <w:lang w:val="en-US"/>
+        </w:rPr>
+        <w:br w:type="page"/>
+      </w:r>
+    </w:p>
+    <w:p>
+      <w:pPr>
+        <w:pStyle w:val="Kop1"/>
+        <w:rPr>
+          <w:rFonts w:ascii="Arial" w:hAnsi="Arial" w:cs="Arial"/>
+          <w:color w:val="auto"/>
+          <w:lang w:val="en-US"/>
+        </w:rPr>
+      </w:pPr>
+      <w:bookmarkStart w:id="4" w:name="_Toc497331665"/>
+      <w:r>
+        <w:rPr>
+          <w:rFonts w:ascii="Arial" w:hAnsi="Arial" w:cs="Arial"/>
+          <w:color w:val="auto"/>
+          <w:lang w:val="en-US"/>
+        </w:rPr>
+        <w:lastRenderedPageBreak/>
+        <w:t>Syst</w:t>
+      </w:r>
+      <w:r>
+        <w:rPr>
+          <w:rFonts w:ascii="Arial" w:hAnsi="Arial" w:cs="Arial"/>
+          <w:color w:val="auto"/>
+          <w:lang w:val="en-US"/>
+        </w:rPr>
+        <w:t>em Overview</w:t>
+      </w:r>
+      <w:bookmarkEnd w:id="4"/>
+    </w:p>
+    <w:p>
+      <w:pPr>
+        <w:pStyle w:val="Geenafstand"/>
+        <w:rPr>
+          <w:rFonts w:ascii="Arial" w:hAnsi="Arial" w:cs="Arial"/>
+          <w:lang w:val="en-US"/>
+        </w:rPr>
+      </w:pPr>
+    </w:p>
+    <w:p>
+      <w:pPr>
+        <w:rPr>
+          <w:rFonts w:ascii="Arial" w:hAnsi="Arial" w:cs="Arial"/>
+          <w:lang w:val="en-US"/>
+        </w:rPr>
+      </w:pPr>
+      <w:proofErr w:type="spellStart"/>
+      <w:r>
+        <w:rPr>
+          <w:rFonts w:ascii="Arial" w:hAnsi="Arial" w:cs="Arial"/>
+          <w:lang w:val="en-US"/>
+        </w:rPr>
+        <w:t>Webshop</w:t>
+      </w:r>
+      <w:proofErr w:type="spellEnd"/>
+      <w:r>
+        <w:rPr>
+          <w:rFonts w:ascii="Arial" w:hAnsi="Arial" w:cs="Arial"/>
+          <w:lang w:val="en-US"/>
+        </w:rPr>
+        <w:t xml:space="preserve"> Project56 aims to sell car parts and accessories to potential customers. To be able to do this in the most efficient way, a logical structure must be implemented. The first part of this structure is the homepage. The homepage is where the user gets the first impression of the </w:t>
+      </w:r>
+      <w:proofErr w:type="spellStart"/>
+      <w:r>
+        <w:rPr>
+          <w:rFonts w:ascii="Arial" w:hAnsi="Arial" w:cs="Arial"/>
+          <w:lang w:val="en-US"/>
+        </w:rPr>
+        <w:t>webshop</w:t>
+      </w:r>
+      <w:proofErr w:type="spellEnd"/>
+      <w:r>
+        <w:rPr>
+          <w:rFonts w:ascii="Arial" w:hAnsi="Arial" w:cs="Arial"/>
+          <w:lang w:val="en-US"/>
+        </w:rPr>
+        <w:t xml:space="preserve">. It is very important this first impression will be good enough, otherwise the user will leave the </w:t>
+      </w:r>
+      <w:proofErr w:type="spellStart"/>
+      <w:r>
+        <w:rPr>
+          <w:rFonts w:ascii="Arial" w:hAnsi="Arial" w:cs="Arial"/>
+          <w:lang w:val="en-US"/>
+        </w:rPr>
+        <w:t>webshop</w:t>
+      </w:r>
+      <w:proofErr w:type="spellEnd"/>
+      <w:r>
+        <w:rPr>
+          <w:rFonts w:ascii="Arial" w:hAnsi="Arial" w:cs="Arial"/>
+          <w:lang w:val="en-US"/>
+        </w:rPr>
+        <w:t xml:space="preserve"> right away. Therefore it is important that the user can see at a glance that the </w:t>
+      </w:r>
+      <w:proofErr w:type="spellStart"/>
+      <w:r>
+        <w:rPr>
+          <w:rFonts w:ascii="Arial" w:hAnsi="Arial" w:cs="Arial"/>
+          <w:lang w:val="en-US"/>
+        </w:rPr>
+        <w:t>webshop</w:t>
+      </w:r>
+      <w:proofErr w:type="spellEnd"/>
+      <w:r>
+        <w:rPr>
+          <w:rFonts w:ascii="Arial" w:hAnsi="Arial" w:cs="Arial"/>
+          <w:lang w:val="en-US"/>
+        </w:rPr>
+        <w:t xml:space="preserve"> sells the category of products that he or she is looking for. </w:t>
+      </w:r>
+    </w:p>
+    <w:p>
+      <w:pPr>
+        <w:rPr>
+          <w:rFonts w:ascii="Arial" w:hAnsi="Arial" w:cs="Arial"/>
+          <w:lang w:val="en-US"/>
+        </w:rPr>
+      </w:pPr>
+      <w:r>
+        <w:rPr>
+          <w:rFonts w:ascii="Arial" w:hAnsi="Arial" w:cs="Arial"/>
+          <w:lang w:val="en-US"/>
+        </w:rPr>
+        <w:t xml:space="preserve">To create a successful design, a mock design must be created. This will be further referred to as a wireframe. Multiple wireframes were created for this </w:t>
+      </w:r>
+      <w:proofErr w:type="spellStart"/>
+      <w:r>
+        <w:rPr>
+          <w:rFonts w:ascii="Arial" w:hAnsi="Arial" w:cs="Arial"/>
+          <w:lang w:val="en-US"/>
+        </w:rPr>
+        <w:t>webshop</w:t>
+      </w:r>
+      <w:proofErr w:type="spellEnd"/>
+      <w:r>
+        <w:rPr>
+          <w:rFonts w:ascii="Arial" w:hAnsi="Arial" w:cs="Arial"/>
+          <w:lang w:val="en-US"/>
+        </w:rPr>
+        <w:t>, the wireframes of the main pages will be discussed below to explain the design choices.</w:t>
+      </w:r>
+    </w:p>
+    <w:p>
+      <w:pPr>
+        <w:rPr>
+          <w:rFonts w:ascii="Arial" w:hAnsi="Arial" w:cs="Arial"/>
+          <w:lang w:val="en-US"/>
+        </w:rPr>
+      </w:pPr>
+    </w:p>
+    <w:p>
+      <w:pPr>
+        <w:keepNext/>
+        <w:rPr>
+          <w:lang w:val="en-US"/>
+        </w:rPr>
+      </w:pPr>
+      <w:r>
+        <w:rPr>
+          <w:noProof/>
+        </w:rPr>
+        <w:drawing>
+          <wp:inline distT="0" distB="0" distL="0" distR="0" wp14:anchorId="2993F542" wp14:editId="587AE493">
+            <wp:extent cx="5495135" cy="4295775"/>
+            <wp:effectExtent l="0" t="0" r="0" b="0"/>
+            <wp:docPr id="1" name="Afbeelding 1"/>
+            <wp:cNvGraphicFramePr>
+              <a:graphicFrameLocks xmlns:a="http://schemas.openxmlformats.org/drawingml/2006/main" noChangeAspect="1"/>
+            </wp:cNvGraphicFramePr>
+            <a:graphic xmlns:a="http://schemas.openxmlformats.org/drawingml/2006/main">
+              <a:graphicData uri="http://schemas.openxmlformats.org/drawingml/2006/picture">
+                <pic:pic xmlns:pic="http://schemas.openxmlformats.org/drawingml/2006/picture">
+                  <pic:nvPicPr>
+                    <pic:cNvPr id="1" name=""/>
+                    <pic:cNvPicPr/>
+                  </pic:nvPicPr>
+                  <pic:blipFill>
+                    <a:blip r:embed="rId8"/>
+                    <a:stretch>
+                      <a:fillRect/>
+                    </a:stretch>
+                  </pic:blipFill>
+                  <pic:spPr>
+                    <a:xfrm>
+                      <a:off x="0" y="0"/>
+                      <a:ext cx="5501044" cy="4300394"/>
+                    </a:xfrm>
+                    <a:prstGeom prst="rect">
+                      <a:avLst/>
+                    </a:prstGeom>
+                  </pic:spPr>
+                </pic:pic>
+              </a:graphicData>
+            </a:graphic>
+          </wp:inline>
+        </w:drawing>
+      </w:r>
+    </w:p>
+    <w:p>
+      <w:pPr>
+        <w:pStyle w:val="Bijschrift"/>
+        <w:rPr>
+          <w:lang w:val="en-US"/>
+        </w:rPr>
+      </w:pPr>
+      <w:proofErr w:type="spellStart"/>
+      <w:r>
+        <w:rPr>
+          <w:lang w:val="en-US"/>
+        </w:rPr>
+        <w:t>F</w:t>
+      </w:r>
+      <w:r>
+        <w:rPr>
+          <w:lang w:val="en-US"/>
+        </w:rPr>
+        <w:t>iguur</w:t>
+      </w:r>
+      <w:proofErr w:type="spellEnd"/>
+      <w:r>
+        <w:rPr>
+          <w:lang w:val="en-US"/>
         </w:rPr>
         <w:t xml:space="preserve"> </w:t>
       </w:r>
-    </w:p>
-    <w:p>
-      <w:pPr>
-        <w:pStyle w:val="Geenafstand"/>
-        <w:rPr>
-          <w:rFonts w:ascii="Arial" w:hAnsi="Arial" w:cs="Arial"/>
-        </w:rPr>
-      </w:pPr>
-    </w:p>
-    <w:p>
-      <w:pPr>
-        <w:pStyle w:val="Geenafstand"/>
-        <w:rPr>
-          <w:rFonts w:ascii="Arial" w:hAnsi="Arial" w:cs="Arial"/>
-        </w:rPr>
-      </w:pPr>
+      <w:r>
+        <w:fldChar w:fldCharType="begin"/>
+      </w:r>
+      <w:r>
+        <w:rPr>
+          <w:lang w:val="en-US"/>
+        </w:rPr>
+        <w:instrText xml:space="preserve"> SEQ Figuur \* ARABIC </w:instrText>
+      </w:r>
+      <w:r>
+        <w:fldChar w:fldCharType="separate"/>
+      </w:r>
+      <w:r>
+        <w:rPr>
+          <w:noProof/>
+          <w:lang w:val="en-US"/>
+        </w:rPr>
+        <w:t>1</w:t>
+      </w:r>
+      <w:r>
+        <w:fldChar w:fldCharType="end"/>
+      </w:r>
+      <w:r>
+        <w:rPr>
+          <w:lang w:val="en-US"/>
+        </w:rPr>
+        <w:t>: Wireframe homepage</w:t>
+      </w:r>
+    </w:p>
+    <w:p>
+      <w:pPr>
+        <w:rPr>
+          <w:rFonts w:ascii="Arial" w:hAnsi="Arial" w:cs="Arial"/>
+          <w:lang w:val="en-US"/>
+        </w:rPr>
+      </w:pPr>
+      <w:r>
+        <w:rPr>
+          <w:rFonts w:ascii="Arial" w:hAnsi="Arial" w:cs="Arial"/>
+          <w:lang w:val="en-US"/>
+        </w:rPr>
+        <w:lastRenderedPageBreak/>
+        <w:t>In the wireframe “</w:t>
+      </w:r>
+      <w:proofErr w:type="spellStart"/>
+      <w:r>
+        <w:rPr>
+          <w:rFonts w:ascii="Arial" w:hAnsi="Arial" w:cs="Arial"/>
+          <w:lang w:val="en-US"/>
+        </w:rPr>
+        <w:t>Figuur</w:t>
+      </w:r>
+      <w:proofErr w:type="spellEnd"/>
+      <w:r>
+        <w:rPr>
+          <w:rFonts w:ascii="Arial" w:hAnsi="Arial" w:cs="Arial"/>
+          <w:lang w:val="en-US"/>
+        </w:rPr>
+        <w:t xml:space="preserve"> 1”, a part of the page is reserved for “Homepage </w:t>
+      </w:r>
+      <w:proofErr w:type="spellStart"/>
+      <w:r>
+        <w:rPr>
+          <w:rFonts w:ascii="Arial" w:hAnsi="Arial" w:cs="Arial"/>
+          <w:lang w:val="en-US"/>
+        </w:rPr>
+        <w:t>reclame</w:t>
+      </w:r>
+      <w:proofErr w:type="spellEnd"/>
+      <w:r>
+        <w:rPr>
+          <w:rFonts w:ascii="Arial" w:hAnsi="Arial" w:cs="Arial"/>
+          <w:lang w:val="en-US"/>
+        </w:rPr>
+        <w:t xml:space="preserve">”. This section should include a text welcoming the customer to the </w:t>
+      </w:r>
+      <w:proofErr w:type="spellStart"/>
+      <w:r>
+        <w:rPr>
+          <w:rFonts w:ascii="Arial" w:hAnsi="Arial" w:cs="Arial"/>
+          <w:lang w:val="en-US"/>
+        </w:rPr>
+        <w:t>webshop</w:t>
+      </w:r>
+      <w:proofErr w:type="spellEnd"/>
+      <w:r>
+        <w:rPr>
+          <w:rFonts w:ascii="Arial" w:hAnsi="Arial" w:cs="Arial"/>
+          <w:lang w:val="en-US"/>
+        </w:rPr>
+        <w:t xml:space="preserve"> and explaining what this </w:t>
+      </w:r>
+      <w:proofErr w:type="spellStart"/>
+      <w:r>
+        <w:rPr>
+          <w:rFonts w:ascii="Arial" w:hAnsi="Arial" w:cs="Arial"/>
+          <w:lang w:val="en-US"/>
+        </w:rPr>
+        <w:t>webshop</w:t>
+      </w:r>
+      <w:proofErr w:type="spellEnd"/>
+      <w:r>
+        <w:rPr>
+          <w:rFonts w:ascii="Arial" w:hAnsi="Arial" w:cs="Arial"/>
+          <w:lang w:val="en-US"/>
+        </w:rPr>
+        <w:t xml:space="preserve"> is for. Also, some highlighted products could be shown here. Below this, we find the </w:t>
+      </w:r>
+      <w:proofErr w:type="spellStart"/>
+      <w:r>
+        <w:rPr>
+          <w:rFonts w:ascii="Arial" w:hAnsi="Arial" w:cs="Arial"/>
+          <w:lang w:val="en-US"/>
+        </w:rPr>
+        <w:t>populair</w:t>
+      </w:r>
+      <w:proofErr w:type="spellEnd"/>
+      <w:r>
+        <w:rPr>
+          <w:rFonts w:ascii="Arial" w:hAnsi="Arial" w:cs="Arial"/>
+          <w:lang w:val="en-US"/>
+        </w:rPr>
+        <w:t xml:space="preserve"> products section. This might lead the user directly to the product that a lot of users were interested in before. </w:t>
+      </w:r>
+    </w:p>
+    <w:p>
+      <w:pPr>
+        <w:rPr>
+          <w:lang w:val="en-US"/>
+        </w:rPr>
+      </w:pPr>
+    </w:p>
+    <w:p>
+      <w:pPr>
+        <w:keepNext/>
+        <w:rPr>
+          <w:lang w:val="en-US"/>
+        </w:rPr>
+      </w:pPr>
+      <w:r>
+        <w:rPr>
+          <w:noProof/>
+        </w:rPr>
+        <w:drawing>
+          <wp:inline distT="0" distB="0" distL="0" distR="0" wp14:anchorId="7D54BE9F" wp14:editId="7FFD8AC5">
+            <wp:extent cx="5731510" cy="4488815"/>
+            <wp:effectExtent l="0" t="0" r="2540" b="6985"/>
+            <wp:docPr id="2" name="Afbeelding 2"/>
+            <wp:cNvGraphicFramePr>
+              <a:graphicFrameLocks xmlns:a="http://schemas.openxmlformats.org/drawingml/2006/main" noChangeAspect="1"/>
+            </wp:cNvGraphicFramePr>
+            <a:graphic xmlns:a="http://schemas.openxmlformats.org/drawingml/2006/main">
+              <a:graphicData uri="http://schemas.openxmlformats.org/drawingml/2006/picture">
+                <pic:pic xmlns:pic="http://schemas.openxmlformats.org/drawingml/2006/picture">
+                  <pic:nvPicPr>
+                    <pic:cNvPr id="1" name=""/>
+                    <pic:cNvPicPr/>
+                  </pic:nvPicPr>
+                  <pic:blipFill>
+                    <a:blip r:embed="rId9"/>
+                    <a:stretch>
+                      <a:fillRect/>
+                    </a:stretch>
+                  </pic:blipFill>
+                  <pic:spPr>
+                    <a:xfrm>
+                      <a:off x="0" y="0"/>
+                      <a:ext cx="5731510" cy="4488815"/>
+                    </a:xfrm>
+                    <a:prstGeom prst="rect">
+                      <a:avLst/>
+                    </a:prstGeom>
+                  </pic:spPr>
+                </pic:pic>
+              </a:graphicData>
+            </a:graphic>
+          </wp:inline>
+        </w:drawing>
+      </w:r>
+    </w:p>
+    <w:p>
+      <w:pPr>
+        <w:pStyle w:val="Bijschrift"/>
+        <w:rPr>
+          <w:lang w:val="en-US"/>
+        </w:rPr>
+      </w:pPr>
+      <w:proofErr w:type="spellStart"/>
+      <w:r>
+        <w:rPr>
+          <w:lang w:val="en-US"/>
+        </w:rPr>
+        <w:t>Figuur</w:t>
+      </w:r>
+      <w:proofErr w:type="spellEnd"/>
+      <w:r>
+        <w:rPr>
+          <w:lang w:val="en-US"/>
+        </w:rPr>
+        <w:t xml:space="preserve"> </w:t>
+      </w:r>
+      <w:r>
+        <w:fldChar w:fldCharType="begin"/>
+      </w:r>
+      <w:r>
+        <w:rPr>
+          <w:lang w:val="en-US"/>
+        </w:rPr>
+        <w:instrText xml:space="preserve"> SEQ Figuur \* ARABIC </w:instrText>
+      </w:r>
+      <w:r>
+        <w:fldChar w:fldCharType="separate"/>
+      </w:r>
+      <w:r>
+        <w:rPr>
+          <w:noProof/>
+          <w:lang w:val="en-US"/>
+        </w:rPr>
+        <w:t>2</w:t>
+      </w:r>
+      <w:r>
+        <w:fldChar w:fldCharType="end"/>
+      </w:r>
+      <w:r>
+        <w:rPr>
+          <w:lang w:val="en-US"/>
+        </w:rPr>
+        <w:t xml:space="preserve">: Wireframe </w:t>
+      </w:r>
+      <w:proofErr w:type="spellStart"/>
+      <w:r>
+        <w:rPr>
+          <w:lang w:val="en-US"/>
+        </w:rPr>
+        <w:t>productpage</w:t>
+      </w:r>
+      <w:proofErr w:type="spellEnd"/>
+    </w:p>
+    <w:p>
+      <w:pPr>
+        <w:rPr>
+          <w:lang w:val="en-US"/>
+        </w:rPr>
+      </w:pPr>
+      <w:r>
+        <w:rPr>
+          <w:lang w:val="en-US"/>
+        </w:rPr>
+        <w:t>In the wireframe “</w:t>
+      </w:r>
+      <w:proofErr w:type="spellStart"/>
+      <w:r>
+        <w:rPr>
+          <w:lang w:val="en-US"/>
+        </w:rPr>
+        <w:t>Figuur</w:t>
+      </w:r>
+      <w:proofErr w:type="spellEnd"/>
+      <w:r>
+        <w:rPr>
+          <w:lang w:val="en-US"/>
+        </w:rPr>
+        <w:t xml:space="preserve"> 2”</w:t>
+      </w:r>
+      <w:r>
+        <w:rPr>
+          <w:lang w:val="en-US"/>
+        </w:rPr>
+        <w:t>, the basic frame of the page stays the same with the homepage. This will make the user feel at ease with the page, only the product information of the specific product is displayed. The menu with product categories stays in the same place on every page, so a customer can easily navigate to the next product or lookup another product.</w:t>
+      </w:r>
+    </w:p>
+    <w:p>
+      <w:pPr>
+        <w:rPr>
+          <w:lang w:val="en-US"/>
+        </w:rPr>
+      </w:pPr>
+      <w:r>
+        <w:rPr>
+          <w:lang w:val="en-US"/>
+        </w:rPr>
+        <w:lastRenderedPageBreak/>
+        <w:t xml:space="preserve">Aside from the category menu, there is a centralized search bar at the top of the website. A user starts reading from the top, left to right. Thus, the first thing the user will see, is the page name. This gives the user information in which part of the </w:t>
+      </w:r>
+      <w:proofErr w:type="spellStart"/>
+      <w:r>
+        <w:rPr>
+          <w:lang w:val="en-US"/>
+        </w:rPr>
+        <w:t>webshop</w:t>
+      </w:r>
+      <w:proofErr w:type="spellEnd"/>
+      <w:r>
+        <w:rPr>
+          <w:lang w:val="en-US"/>
+        </w:rPr>
+        <w:t xml:space="preserve"> he is. The second thing the user sees, is the search bar. This invites the user to look for the product that he or she is looking for, within the </w:t>
+      </w:r>
+      <w:proofErr w:type="spellStart"/>
+      <w:r>
+        <w:rPr>
+          <w:lang w:val="en-US"/>
+        </w:rPr>
+        <w:t>webshop</w:t>
+      </w:r>
+      <w:proofErr w:type="spellEnd"/>
+      <w:r>
+        <w:rPr>
+          <w:lang w:val="en-US"/>
+        </w:rPr>
+        <w:t xml:space="preserve">. The aim of this search bar is to make it as easy as possible for a user to find the products in the </w:t>
+      </w:r>
+      <w:proofErr w:type="spellStart"/>
+      <w:r>
+        <w:rPr>
+          <w:lang w:val="en-US"/>
+        </w:rPr>
+        <w:t>webshop</w:t>
+      </w:r>
+      <w:proofErr w:type="spellEnd"/>
+      <w:r>
+        <w:rPr>
+          <w:lang w:val="en-US"/>
+        </w:rPr>
+        <w:t xml:space="preserve"> at all times. </w:t>
+      </w:r>
+    </w:p>
+    <w:p>
+      <w:pPr>
+        <w:rPr>
+          <w:lang w:val="en-US"/>
+        </w:rPr>
+      </w:pPr>
+      <w:r>
+        <w:rPr>
+          <w:lang w:val="en-US"/>
+        </w:rPr>
+        <w:t xml:space="preserve">Furthermore, on the top right, two icons are located. This is another important location where </w:t>
+      </w:r>
+      <w:r>
+        <w:rPr>
+          <w:lang w:val="en-US"/>
+        </w:rPr>
+        <w:t>users usually look to find settings or account information. This is where the shopping cart and the user login are located.</w:t>
+      </w:r>
+    </w:p>
+    <w:p>
+      <w:pPr>
+        <w:rPr>
+          <w:rFonts w:ascii="Arial" w:hAnsi="Arial" w:cs="Arial"/>
+          <w:lang w:val="en-US"/>
+        </w:rPr>
+      </w:pPr>
+      <w:r>
+        <w:rPr>
+          <w:rFonts w:ascii="Arial" w:hAnsi="Arial" w:cs="Arial"/>
+          <w:lang w:val="en-US"/>
+        </w:rPr>
+        <w:br w:type="page"/>
+      </w:r>
     </w:p>
     <w:p>
       <w:pPr>
@@ -818,284 +1528,421 @@
         <w:rPr>
           <w:rFonts w:ascii="Arial" w:hAnsi="Arial" w:cs="Arial"/>
           <w:color w:val="auto"/>
-        </w:rPr>
-      </w:pPr>
-      <w:bookmarkStart w:id="3" w:name="_Toc497285698"/>
+          <w:lang w:val="en-US"/>
+        </w:rPr>
+      </w:pPr>
+      <w:bookmarkStart w:id="5" w:name="_Toc497331666"/>
+      <w:r>
+        <w:rPr>
+          <w:rFonts w:ascii="Arial" w:hAnsi="Arial" w:cs="Arial"/>
+          <w:color w:val="auto"/>
+          <w:lang w:val="en-US"/>
+        </w:rPr>
+        <w:lastRenderedPageBreak/>
+        <w:t xml:space="preserve">Design </w:t>
+      </w:r>
+      <w:r>
+        <w:rPr>
+          <w:rFonts w:ascii="Arial" w:hAnsi="Arial" w:cs="Arial"/>
+          <w:color w:val="auto"/>
+          <w:lang w:val="en-US"/>
+        </w:rPr>
+        <w:t>Goals</w:t>
+      </w:r>
+      <w:bookmarkEnd w:id="5"/>
+    </w:p>
+    <w:p>
+      <w:pPr>
+        <w:pStyle w:val="Geenafstand"/>
+        <w:rPr>
+          <w:rFonts w:ascii="Arial" w:hAnsi="Arial" w:cs="Arial"/>
+          <w:lang w:val="en-US"/>
+        </w:rPr>
+      </w:pPr>
+    </w:p>
+    <w:p>
+      <w:pPr>
+        <w:pStyle w:val="Geenafstand"/>
+        <w:rPr>
+          <w:rFonts w:ascii="Arial" w:hAnsi="Arial" w:cs="Arial"/>
+          <w:lang w:val="en-US"/>
+        </w:rPr>
+      </w:pPr>
+      <w:r>
+        <w:rPr>
+          <w:rFonts w:ascii="Arial" w:hAnsi="Arial" w:cs="Arial"/>
+          <w:lang w:val="en-US"/>
+        </w:rPr>
+        <w:t xml:space="preserve">The main goal of the design is to make the user feel at ease in this </w:t>
+      </w:r>
       <w:proofErr w:type="spellStart"/>
       <w:r>
         <w:rPr>
           <w:rFonts w:ascii="Arial" w:hAnsi="Arial" w:cs="Arial"/>
+          <w:lang w:val="en-US"/>
+        </w:rPr>
+        <w:t>webshop</w:t>
+      </w:r>
+      <w:proofErr w:type="spellEnd"/>
+      <w:r>
+        <w:rPr>
+          <w:rFonts w:ascii="Arial" w:hAnsi="Arial" w:cs="Arial"/>
+          <w:lang w:val="en-US"/>
+        </w:rPr>
+        <w:t>. This will make the user stay on the website longer, and make the user buy more products. A couple design theories are implemented, amongst which are the ‘</w:t>
+      </w:r>
+      <w:proofErr w:type="spellStart"/>
+      <w:r>
+        <w:rPr>
+          <w:rFonts w:ascii="Arial" w:hAnsi="Arial" w:cs="Arial"/>
+          <w:lang w:val="en-US"/>
+        </w:rPr>
+        <w:t>gestaltprinciples</w:t>
+      </w:r>
+      <w:proofErr w:type="spellEnd"/>
+      <w:r>
+        <w:rPr>
+          <w:rFonts w:ascii="Arial" w:hAnsi="Arial" w:cs="Arial"/>
+          <w:lang w:val="en-US"/>
+        </w:rPr>
+        <w:t xml:space="preserve">’. </w:t>
+      </w:r>
+    </w:p>
+    <w:p>
+      <w:pPr>
+        <w:pStyle w:val="Geenafstand"/>
+        <w:rPr>
+          <w:rFonts w:ascii="Arial" w:hAnsi="Arial" w:cs="Arial"/>
+          <w:lang w:val="en-US"/>
+        </w:rPr>
+      </w:pPr>
+    </w:p>
+    <w:p>
+      <w:pPr>
+        <w:pStyle w:val="Geenafstand"/>
+        <w:rPr>
+          <w:rFonts w:ascii="Arial" w:hAnsi="Arial" w:cs="Arial"/>
+          <w:lang w:val="en-US"/>
+        </w:rPr>
+      </w:pPr>
+      <w:r>
+        <w:rPr>
+          <w:rFonts w:ascii="Arial" w:hAnsi="Arial" w:cs="Arial"/>
+          <w:lang w:val="en-US"/>
+        </w:rPr>
+        <w:t xml:space="preserve">On all pages, grouping of different groups of elements are separated by shapes and sizes. A good example of this is the popular products section on the homepage, where you can see that similar shapes and sizes of products are grouped together horizontally. According to </w:t>
+      </w:r>
+      <w:proofErr w:type="spellStart"/>
+      <w:r>
+        <w:rPr>
+          <w:rFonts w:ascii="Arial" w:hAnsi="Arial" w:cs="Arial"/>
+          <w:color w:val="222222"/>
+          <w:szCs w:val="20"/>
+          <w:shd w:val="clear" w:color="auto" w:fill="FFFFFF"/>
+          <w:lang w:val="en-US"/>
+        </w:rPr>
+        <w:t>Heinke</w:t>
+      </w:r>
+      <w:proofErr w:type="spellEnd"/>
+      <w:r>
+        <w:rPr>
+          <w:rFonts w:ascii="Arial" w:hAnsi="Arial" w:cs="Arial"/>
+          <w:color w:val="222222"/>
+          <w:szCs w:val="20"/>
+          <w:shd w:val="clear" w:color="auto" w:fill="FFFFFF"/>
+          <w:lang w:val="en-US"/>
+        </w:rPr>
+        <w:t>,</w:t>
+      </w:r>
+      <w:r>
+        <w:rPr>
+          <w:rFonts w:ascii="Arial" w:hAnsi="Arial" w:cs="Arial"/>
+          <w:color w:val="222222"/>
+          <w:szCs w:val="20"/>
+          <w:shd w:val="clear" w:color="auto" w:fill="FFFFFF"/>
+          <w:lang w:val="en-US"/>
+        </w:rPr>
+        <w:t xml:space="preserve"> D., &amp; Humphreys, G. W. (2003), </w:t>
+      </w:r>
+      <w:r>
+        <w:rPr>
+          <w:rFonts w:ascii="Arial" w:hAnsi="Arial" w:cs="Arial"/>
+          <w:color w:val="222222"/>
+          <w:sz w:val="20"/>
+          <w:szCs w:val="20"/>
+          <w:shd w:val="clear" w:color="auto" w:fill="FFFFFF"/>
+          <w:lang w:val="en-US"/>
+        </w:rPr>
+        <w:t>t</w:t>
+      </w:r>
+      <w:r>
+        <w:rPr>
+          <w:rFonts w:ascii="Arial" w:hAnsi="Arial" w:cs="Arial"/>
+          <w:lang w:val="en-US"/>
+        </w:rPr>
+        <w:t>his should make it easier for a user to keep the overview of the page and make it look organized.</w:t>
+      </w:r>
+    </w:p>
+    <w:p>
+      <w:pPr>
+        <w:pStyle w:val="Geenafstand"/>
+        <w:rPr>
+          <w:rFonts w:ascii="Arial" w:hAnsi="Arial" w:cs="Arial"/>
+          <w:lang w:val="en-US"/>
+        </w:rPr>
+      </w:pPr>
+    </w:p>
+    <w:p>
+      <w:pPr>
+        <w:pStyle w:val="Geenafstand"/>
+        <w:rPr>
+          <w:rFonts w:ascii="Arial" w:hAnsi="Arial" w:cs="Arial"/>
+          <w:lang w:val="en-US"/>
+        </w:rPr>
+      </w:pPr>
+      <w:r>
+        <w:rPr>
+          <w:rFonts w:ascii="Arial" w:hAnsi="Arial" w:cs="Arial"/>
+          <w:lang w:val="en-US"/>
+        </w:rPr>
+        <w:t>On the product page, the “add to cart” button, is emphasized by making this relatively large. The reason for this is to tempt the user to click this button. The size of the button will likely attract the attention of the user, after which the user will be doubting to click this button or not. This button is almost a suggestion to buy the product.</w:t>
+      </w:r>
+    </w:p>
+    <w:p>
+      <w:pPr>
+        <w:pStyle w:val="Geenafstand"/>
+        <w:rPr>
+          <w:rFonts w:ascii="Arial" w:hAnsi="Arial" w:cs="Arial"/>
+          <w:lang w:val="en-US"/>
+        </w:rPr>
+      </w:pPr>
+    </w:p>
+    <w:p>
+      <w:pPr>
+        <w:pStyle w:val="Geenafstand"/>
+        <w:rPr>
+          <w:rFonts w:ascii="Arial" w:hAnsi="Arial" w:cs="Arial"/>
+          <w:lang w:val="en-US"/>
+        </w:rPr>
+      </w:pPr>
+    </w:p>
+    <w:p>
+      <w:pPr>
+        <w:pStyle w:val="Geenafstand"/>
+        <w:rPr>
+          <w:rFonts w:ascii="Arial" w:hAnsi="Arial" w:cs="Arial"/>
+          <w:lang w:val="en-US"/>
+        </w:rPr>
+      </w:pPr>
+    </w:p>
+    <w:p>
+      <w:pPr>
+        <w:pStyle w:val="Geenafstand"/>
+        <w:rPr>
+          <w:rFonts w:ascii="Arial" w:hAnsi="Arial" w:cs="Arial"/>
+          <w:lang w:val="en-US"/>
+        </w:rPr>
+      </w:pPr>
+    </w:p>
+    <w:p>
+      <w:pPr>
+        <w:pStyle w:val="Geenafstand"/>
+        <w:rPr>
+          <w:rFonts w:ascii="Arial" w:hAnsi="Arial" w:cs="Arial"/>
+          <w:lang w:val="en-US"/>
+        </w:rPr>
+      </w:pPr>
+    </w:p>
+    <w:p>
+      <w:pPr>
+        <w:pStyle w:val="Geenafstand"/>
+        <w:rPr>
+          <w:rFonts w:ascii="Arial" w:hAnsi="Arial" w:cs="Arial"/>
+          <w:lang w:val="en-US"/>
+        </w:rPr>
+      </w:pPr>
+    </w:p>
+    <w:p>
+      <w:pPr>
+        <w:pStyle w:val="Geenafstand"/>
+        <w:rPr>
+          <w:rFonts w:ascii="Arial" w:hAnsi="Arial" w:cs="Arial"/>
+          <w:lang w:val="en-US"/>
+        </w:rPr>
+      </w:pPr>
+    </w:p>
+    <w:p>
+      <w:pPr>
+        <w:pStyle w:val="Geenafstand"/>
+        <w:rPr>
+          <w:rFonts w:ascii="Arial" w:hAnsi="Arial" w:cs="Arial"/>
+          <w:lang w:val="en-US"/>
+        </w:rPr>
+      </w:pPr>
+    </w:p>
+    <w:p>
+      <w:pPr>
+        <w:pStyle w:val="Geenafstand"/>
+        <w:rPr>
+          <w:rFonts w:ascii="Arial" w:hAnsi="Arial" w:cs="Arial"/>
+          <w:lang w:val="en-US"/>
+        </w:rPr>
+      </w:pPr>
+    </w:p>
+    <w:p>
+      <w:pPr>
+        <w:pStyle w:val="Geenafstand"/>
+        <w:rPr>
+          <w:rFonts w:ascii="Arial" w:hAnsi="Arial" w:cs="Arial"/>
+          <w:lang w:val="en-US"/>
+        </w:rPr>
+      </w:pPr>
+    </w:p>
+    <w:p>
+      <w:pPr>
+        <w:pStyle w:val="Geenafstand"/>
+        <w:rPr>
+          <w:rFonts w:ascii="Arial" w:hAnsi="Arial" w:cs="Arial"/>
+          <w:lang w:val="en-US"/>
+        </w:rPr>
+      </w:pPr>
+    </w:p>
+    <w:p>
+      <w:pPr>
+        <w:pStyle w:val="Geenafstand"/>
+        <w:rPr>
+          <w:rFonts w:ascii="Arial" w:hAnsi="Arial" w:cs="Arial"/>
+          <w:lang w:val="en-US"/>
+        </w:rPr>
+      </w:pPr>
+    </w:p>
+    <w:p>
+      <w:pPr>
+        <w:pStyle w:val="Geenafstand"/>
+        <w:rPr>
+          <w:rFonts w:ascii="Arial" w:hAnsi="Arial" w:cs="Arial"/>
+          <w:lang w:val="en-US"/>
+        </w:rPr>
+      </w:pPr>
+    </w:p>
+    <w:p>
+      <w:pPr>
+        <w:pStyle w:val="Geenafstand"/>
+        <w:rPr>
+          <w:rFonts w:ascii="Arial" w:hAnsi="Arial" w:cs="Arial"/>
+          <w:lang w:val="en-US"/>
+        </w:rPr>
+      </w:pPr>
+    </w:p>
+    <w:p>
+      <w:pPr>
+        <w:pStyle w:val="Geenafstand"/>
+        <w:rPr>
+          <w:rFonts w:ascii="Arial" w:hAnsi="Arial" w:cs="Arial"/>
+          <w:lang w:val="en-US"/>
+        </w:rPr>
+      </w:pPr>
+    </w:p>
+    <w:p>
+      <w:pPr>
+        <w:pStyle w:val="Geenafstand"/>
+        <w:rPr>
+          <w:rFonts w:ascii="Arial" w:hAnsi="Arial" w:cs="Arial"/>
+          <w:lang w:val="en-US"/>
+        </w:rPr>
+      </w:pPr>
+    </w:p>
+    <w:p>
+      <w:pPr>
+        <w:pStyle w:val="Geenafstand"/>
+        <w:rPr>
+          <w:rFonts w:ascii="Arial" w:hAnsi="Arial" w:cs="Arial"/>
+          <w:lang w:val="en-US"/>
+        </w:rPr>
+      </w:pPr>
+    </w:p>
+    <w:p>
+      <w:pPr>
+        <w:pStyle w:val="Geenafstand"/>
+        <w:rPr>
+          <w:rFonts w:ascii="Arial" w:hAnsi="Arial" w:cs="Arial"/>
+          <w:lang w:val="en-US"/>
+        </w:rPr>
+      </w:pPr>
+    </w:p>
+    <w:p>
+      <w:pPr>
+        <w:pStyle w:val="Geenafstand"/>
+        <w:rPr>
+          <w:rFonts w:ascii="Arial" w:hAnsi="Arial" w:cs="Arial"/>
+          <w:lang w:val="en-US"/>
+        </w:rPr>
+      </w:pPr>
+    </w:p>
+    <w:p>
+      <w:pPr>
+        <w:pStyle w:val="Geenafstand"/>
+        <w:rPr>
+          <w:rFonts w:ascii="Arial" w:hAnsi="Arial" w:cs="Arial"/>
+          <w:lang w:val="en-US"/>
+        </w:rPr>
+      </w:pPr>
+    </w:p>
+    <w:p>
+      <w:pPr>
+        <w:pStyle w:val="Geenafstand"/>
+        <w:rPr>
+          <w:rFonts w:ascii="Arial" w:hAnsi="Arial" w:cs="Arial"/>
+          <w:lang w:val="en-US"/>
+        </w:rPr>
+      </w:pPr>
+    </w:p>
+    <w:p>
+      <w:pPr>
+        <w:pStyle w:val="Geenafstand"/>
+        <w:rPr>
+          <w:rFonts w:ascii="Arial" w:hAnsi="Arial" w:cs="Arial"/>
+          <w:lang w:val="en-US"/>
+        </w:rPr>
+      </w:pPr>
+    </w:p>
+    <w:p>
+      <w:pPr>
+        <w:pStyle w:val="Geenafstand"/>
+        <w:rPr>
+          <w:rFonts w:ascii="Arial" w:hAnsi="Arial" w:cs="Arial"/>
+          <w:lang w:val="en-US"/>
+        </w:rPr>
+      </w:pPr>
+    </w:p>
+    <w:p>
+      <w:pPr>
+        <w:pStyle w:val="Geenafstand"/>
+        <w:rPr>
+          <w:rFonts w:ascii="Arial" w:hAnsi="Arial" w:cs="Arial"/>
+          <w:lang w:val="en-US"/>
+        </w:rPr>
+      </w:pPr>
+    </w:p>
+    <w:p>
+      <w:pPr>
+        <w:pStyle w:val="Geenafstand"/>
+        <w:rPr>
+          <w:rFonts w:ascii="Arial" w:hAnsi="Arial" w:cs="Arial"/>
+          <w:lang w:val="en-US"/>
+        </w:rPr>
+      </w:pPr>
+    </w:p>
+    <w:p>
+      <w:pPr>
+        <w:pStyle w:val="Kop1"/>
+        <w:rPr>
+          <w:rFonts w:ascii="Arial" w:hAnsi="Arial" w:cs="Arial"/>
           <w:color w:val="auto"/>
-        </w:rPr>
-        <w:t>Purpose</w:t>
-      </w:r>
-      <w:bookmarkEnd w:id="3"/>
-      <w:proofErr w:type="spellEnd"/>
-      <w:r>
-        <w:rPr>
-          <w:rFonts w:ascii="Arial" w:hAnsi="Arial" w:cs="Arial"/>
-          <w:color w:val="auto"/>
-        </w:rPr>
-        <w:t xml:space="preserve"> of </w:t>
-      </w:r>
-      <w:proofErr w:type="spellStart"/>
-      <w:r>
-        <w:rPr>
-          <w:rFonts w:ascii="Arial" w:hAnsi="Arial" w:cs="Arial"/>
-          <w:color w:val="auto"/>
-        </w:rPr>
-        <w:t>this</w:t>
-      </w:r>
-      <w:proofErr w:type="spellEnd"/>
-      <w:r>
-        <w:rPr>
-          <w:rFonts w:ascii="Arial" w:hAnsi="Arial" w:cs="Arial"/>
-          <w:color w:val="auto"/>
-        </w:rPr>
-        <w:t xml:space="preserve"> document</w:t>
-      </w:r>
-    </w:p>
-    <w:p>
-      <w:pPr>
-        <w:pStyle w:val="Geenafstand"/>
-        <w:rPr>
-          <w:rFonts w:ascii="Arial" w:hAnsi="Arial" w:cs="Arial"/>
-        </w:rPr>
-      </w:pPr>
-    </w:p>
-    <w:p>
-      <w:pPr>
-        <w:pStyle w:val="Geenafstand"/>
-        <w:rPr>
-          <w:rFonts w:ascii="Arial" w:hAnsi="Arial" w:cs="Arial"/>
-        </w:rPr>
-      </w:pPr>
-      <w:r>
-        <w:rPr>
-          <w:rFonts w:ascii="Arial" w:hAnsi="Arial" w:cs="Arial"/>
-        </w:rPr>
-        <w:t xml:space="preserve">Het doel van dit systeem design document </w:t>
-      </w:r>
-      <w:r>
-        <w:rPr>
-          <w:rFonts w:ascii="Arial" w:hAnsi="Arial" w:cs="Arial"/>
-        </w:rPr>
-        <w:t>is om een beschrijving te geven van de nieuwe Webshop Project56. Dit document moet ervoor zorgen dat Webshop project56 voldoet aan de vereisten</w:t>
-      </w:r>
-      <w:r>
-        <w:rPr>
-          <w:rFonts w:ascii="Arial" w:hAnsi="Arial" w:cs="Arial"/>
-        </w:rPr>
-        <w:t xml:space="preserve"> van de Software </w:t>
-      </w:r>
-      <w:proofErr w:type="spellStart"/>
-      <w:r>
-        <w:rPr>
-          <w:rFonts w:ascii="Arial" w:hAnsi="Arial" w:cs="Arial"/>
-        </w:rPr>
-        <w:t>Requirement</w:t>
-      </w:r>
-      <w:proofErr w:type="spellEnd"/>
-      <w:r>
-        <w:rPr>
-          <w:rFonts w:ascii="Arial" w:hAnsi="Arial" w:cs="Arial"/>
-        </w:rPr>
-        <w:t xml:space="preserve"> System document en de </w:t>
-      </w:r>
-      <w:proofErr w:type="spellStart"/>
-      <w:r>
-        <w:rPr>
-          <w:rFonts w:ascii="Arial" w:hAnsi="Arial" w:cs="Arial"/>
-        </w:rPr>
-        <w:t>Use</w:t>
-      </w:r>
-      <w:proofErr w:type="spellEnd"/>
-      <w:r>
-        <w:rPr>
-          <w:rFonts w:ascii="Arial" w:hAnsi="Arial" w:cs="Arial"/>
-        </w:rPr>
-        <w:t xml:space="preserve"> Case </w:t>
-      </w:r>
-      <w:proofErr w:type="spellStart"/>
-      <w:r>
-        <w:rPr>
-          <w:rFonts w:ascii="Arial" w:hAnsi="Arial" w:cs="Arial"/>
-        </w:rPr>
-        <w:t>Specification</w:t>
-      </w:r>
-      <w:proofErr w:type="spellEnd"/>
-      <w:r>
-        <w:rPr>
-          <w:rFonts w:ascii="Arial" w:hAnsi="Arial" w:cs="Arial"/>
-        </w:rPr>
-        <w:t>.</w:t>
-      </w:r>
-    </w:p>
-    <w:p>
-      <w:pPr>
-        <w:pStyle w:val="Geenafstand"/>
-        <w:rPr>
-          <w:rFonts w:ascii="Arial" w:hAnsi="Arial" w:cs="Arial"/>
-        </w:rPr>
-      </w:pPr>
-    </w:p>
-    <w:p>
-      <w:pPr>
-        <w:pStyle w:val="Geenafstand"/>
-        <w:rPr>
-          <w:rFonts w:ascii="Arial" w:hAnsi="Arial" w:cs="Arial"/>
-        </w:rPr>
-      </w:pPr>
-    </w:p>
-    <w:p>
-      <w:pPr>
-        <w:rPr>
-          <w:rFonts w:ascii="Arial" w:eastAsiaTheme="minorEastAsia" w:hAnsi="Arial" w:cs="Arial"/>
-          <w:lang w:eastAsia="nl-NL"/>
-        </w:rPr>
-      </w:pPr>
-      <w:r>
-        <w:rPr>
-          <w:rFonts w:ascii="Arial" w:hAnsi="Arial" w:cs="Arial"/>
-        </w:rPr>
-        <w:br w:type="page"/>
-      </w:r>
-    </w:p>
-    <w:p>
-      <w:pPr>
-        <w:pStyle w:val="Kop1"/>
-        <w:rPr>
-          <w:rFonts w:ascii="Arial" w:hAnsi="Arial" w:cs="Arial"/>
-          <w:color w:val="auto"/>
-        </w:rPr>
-      </w:pPr>
-      <w:bookmarkStart w:id="4" w:name="_Toc497285699"/>
-      <w:r>
-        <w:rPr>
-          <w:rFonts w:ascii="Arial" w:hAnsi="Arial" w:cs="Arial"/>
-          <w:color w:val="auto"/>
-        </w:rPr>
-        <w:lastRenderedPageBreak/>
-        <w:t xml:space="preserve">Systeem </w:t>
-      </w:r>
-      <w:proofErr w:type="spellStart"/>
-      <w:r>
-        <w:rPr>
-          <w:rFonts w:ascii="Arial" w:hAnsi="Arial" w:cs="Arial"/>
-          <w:color w:val="auto"/>
-        </w:rPr>
-        <w:t>Overview</w:t>
-      </w:r>
-      <w:bookmarkEnd w:id="4"/>
-      <w:proofErr w:type="spellEnd"/>
-    </w:p>
-    <w:p>
-      <w:pPr>
-        <w:pStyle w:val="Geenafstand"/>
-        <w:rPr>
-          <w:rFonts w:ascii="Arial" w:hAnsi="Arial" w:cs="Arial"/>
-        </w:rPr>
-      </w:pPr>
-    </w:p>
-    <w:p>
-      <w:pPr>
-        <w:pStyle w:val="Geenafstand"/>
-        <w:rPr>
-          <w:rFonts w:ascii="Arial" w:hAnsi="Arial" w:cs="Arial"/>
-        </w:rPr>
-      </w:pPr>
-      <w:r>
-        <w:rPr>
-          <w:rFonts w:ascii="Arial" w:hAnsi="Arial" w:cs="Arial"/>
-        </w:rPr>
-        <w:t xml:space="preserve">Er zijn verschillende mogelijkheden om een auto te kopen via de webshop Project56. Zo kan de gebruiker uit verschillende geconfigureerde auto’s kiezen. </w:t>
-      </w:r>
-    </w:p>
-    <w:p>
-      <w:pPr>
-        <w:pStyle w:val="Geenafstand"/>
-        <w:rPr>
-          <w:rFonts w:ascii="Arial" w:hAnsi="Arial" w:cs="Arial"/>
-        </w:rPr>
-      </w:pPr>
-      <w:r>
-        <w:rPr>
-          <w:rFonts w:ascii="Arial" w:hAnsi="Arial" w:cs="Arial"/>
-        </w:rPr>
-        <w:t>Maar de gebruiker kan ook zelf zijn auto samen stellen. De gebruiker kiest een model auto en kan vervolg</w:t>
-      </w:r>
-      <w:r>
-        <w:rPr>
-          <w:rFonts w:ascii="Arial" w:hAnsi="Arial" w:cs="Arial"/>
-        </w:rPr>
-        <w:t>ens verschillende opties kiezen in verschillende stappen. Zo kan de gebruiker kiezen welke kleur zijn auto is, welke banden er onder de auto moeten komen enzovoorts.</w:t>
-      </w:r>
-    </w:p>
-    <w:p>
-      <w:pPr>
-        <w:pStyle w:val="Geenafstand"/>
-        <w:rPr>
-          <w:rFonts w:ascii="Arial" w:hAnsi="Arial" w:cs="Arial"/>
-        </w:rPr>
-      </w:pPr>
-    </w:p>
-    <w:p>
-      <w:pPr>
-        <w:pStyle w:val="instruction"/>
-        <w:spacing w:before="0" w:beforeAutospacing="0" w:after="0" w:afterAutospacing="0"/>
-        <w:rPr>
-          <w:rFonts w:ascii="Arial" w:hAnsi="Arial" w:cs="Arial"/>
-          <w:color w:val="008800"/>
-          <w:sz w:val="18"/>
-          <w:szCs w:val="18"/>
-          <w:lang w:val="en-US"/>
-        </w:rPr>
-      </w:pPr>
-      <w:r>
-        <w:rPr>
-          <w:rFonts w:ascii="Arial" w:hAnsi="Arial" w:cs="Arial"/>
-          <w:color w:val="008800"/>
-          <w:sz w:val="18"/>
-          <w:szCs w:val="18"/>
-          <w:lang w:val="en-US"/>
-        </w:rPr>
-        <w:t>This section should describe the basic system design goals, functionality and architecture. It may include a high level description of the approach used to develop the system design. It may also include high-level descriptions of the system’s hardware, software, database, and security components. Depending on the complexity of the system this section may also include component and/or contextual diagrams of the system and system components.</w:t>
-      </w:r>
-    </w:p>
-    <w:p>
-      <w:pPr>
-        <w:pStyle w:val="Geenafstand"/>
-        <w:rPr>
-          <w:rFonts w:ascii="Arial" w:hAnsi="Arial" w:cs="Arial"/>
-          <w:lang w:val="en-US"/>
-        </w:rPr>
-      </w:pPr>
-    </w:p>
-    <w:p>
-      <w:pPr>
-        <w:rPr>
-          <w:rFonts w:ascii="Arial" w:hAnsi="Arial" w:cs="Arial"/>
-          <w:lang w:val="en-US"/>
-        </w:rPr>
-      </w:pPr>
-      <w:r>
-        <w:rPr>
-          <w:rFonts w:ascii="Arial" w:hAnsi="Arial" w:cs="Arial"/>
-          <w:lang w:val="en-US"/>
-        </w:rPr>
-        <w:br w:type="page"/>
-      </w:r>
-    </w:p>
-    <w:p>
-      <w:pPr>
-        <w:pStyle w:val="Kop1"/>
-        <w:rPr>
-          <w:rFonts w:ascii="Arial" w:hAnsi="Arial" w:cs="Arial"/>
-          <w:color w:val="auto"/>
-          <w:lang w:val="en-US"/>
-        </w:rPr>
-      </w:pPr>
-      <w:bookmarkStart w:id="5" w:name="_Toc497285700"/>
+          <w:lang w:val="en-US"/>
+        </w:rPr>
+      </w:pPr>
+      <w:bookmarkStart w:id="6" w:name="_Toc497331667"/>
       <w:r>
         <w:rPr>
           <w:rFonts w:ascii="Arial" w:hAnsi="Arial" w:cs="Arial"/>
@@ -1105,7 +1952,134 @@
         <w:lastRenderedPageBreak/>
         <w:t>Design Constraints</w:t>
       </w:r>
-      <w:bookmarkEnd w:id="5"/>
+      <w:bookmarkEnd w:id="6"/>
+    </w:p>
+    <w:p>
+      <w:pPr>
+        <w:pStyle w:val="Geenafstand"/>
+        <w:rPr>
+          <w:rFonts w:ascii="Arial" w:hAnsi="Arial" w:cs="Arial"/>
+          <w:lang w:val="en-US"/>
+        </w:rPr>
+      </w:pPr>
+    </w:p>
+    <w:p>
+      <w:pPr>
+        <w:pStyle w:val="Geenafstand"/>
+        <w:rPr>
+          <w:rFonts w:ascii="Arial" w:hAnsi="Arial" w:cs="Arial"/>
+          <w:lang w:val="en-US"/>
+        </w:rPr>
+      </w:pPr>
+      <w:r>
+        <w:rPr>
+          <w:rFonts w:ascii="Arial" w:hAnsi="Arial" w:cs="Arial"/>
+          <w:lang w:val="en-US"/>
+        </w:rPr>
+        <w:t xml:space="preserve">There are a couple design constraints that are to be absolutely avoided. The attention of the user, should go to the product and the process of buying this product. Flashing, colorful or otherwise visually distracting elements like advertisements, must be avoided. This kind of distraction will disturb the ‘flow’ of the customer, </w:t>
+      </w:r>
+      <w:r>
+        <w:rPr>
+          <w:rFonts w:ascii="Arial" w:hAnsi="Arial" w:cs="Arial"/>
+          <w:lang w:val="en-US"/>
+        </w:rPr>
+        <w:t xml:space="preserve">making it less likely that the process of buying a product will be successfully completed. </w:t>
+      </w:r>
+    </w:p>
+    <w:p>
+      <w:pPr>
+        <w:pStyle w:val="Geenafstand"/>
+        <w:rPr>
+          <w:rFonts w:ascii="Arial" w:hAnsi="Arial" w:cs="Arial"/>
+          <w:lang w:val="en-US"/>
+        </w:rPr>
+      </w:pPr>
+    </w:p>
+    <w:p>
+      <w:pPr>
+        <w:pStyle w:val="Geenafstand"/>
+        <w:rPr>
+          <w:rFonts w:ascii="Arial" w:hAnsi="Arial" w:cs="Arial"/>
+          <w:lang w:val="en-US"/>
+        </w:rPr>
+      </w:pPr>
+      <w:r>
+        <w:rPr>
+          <w:rFonts w:ascii="Arial" w:hAnsi="Arial" w:cs="Arial"/>
+          <w:lang w:val="en-US"/>
+        </w:rPr>
+        <w:t xml:space="preserve">A design constraint from a developers kind of view would be time and budget. The design of a page </w:t>
+      </w:r>
+      <w:proofErr w:type="spellStart"/>
+      <w:r>
+        <w:rPr>
+          <w:rFonts w:ascii="Arial" w:hAnsi="Arial" w:cs="Arial"/>
+          <w:lang w:val="en-US"/>
+        </w:rPr>
+        <w:t>can not</w:t>
+      </w:r>
+      <w:proofErr w:type="spellEnd"/>
+      <w:r>
+        <w:rPr>
+          <w:rFonts w:ascii="Arial" w:hAnsi="Arial" w:cs="Arial"/>
+          <w:lang w:val="en-US"/>
+        </w:rPr>
+        <w:t xml:space="preserve"> take more than twenty percent of the total development time, otherwise we consider the extra time spent, relatively not profitable enough.</w:t>
+      </w:r>
+    </w:p>
+    <w:p>
+      <w:pPr>
+        <w:pStyle w:val="Geenafstand"/>
+        <w:rPr>
+          <w:rFonts w:ascii="Arial" w:hAnsi="Arial" w:cs="Arial"/>
+          <w:lang w:val="en-US"/>
+        </w:rPr>
+      </w:pPr>
+    </w:p>
+    <w:p>
+      <w:pPr>
+        <w:pStyle w:val="Geenafstand"/>
+        <w:rPr>
+          <w:rFonts w:ascii="Arial" w:hAnsi="Arial" w:cs="Arial"/>
+          <w:lang w:val="en-US"/>
+        </w:rPr>
+      </w:pPr>
+    </w:p>
+    <w:p>
+      <w:pPr>
+        <w:pStyle w:val="Geenafstand"/>
+        <w:rPr>
+          <w:rFonts w:ascii="Arial" w:hAnsi="Arial" w:cs="Arial"/>
+          <w:lang w:val="en-US"/>
+        </w:rPr>
+      </w:pPr>
+    </w:p>
+    <w:p>
+      <w:pPr>
+        <w:pStyle w:val="Geenafstand"/>
+        <w:rPr>
+          <w:rFonts w:ascii="Arial" w:hAnsi="Arial" w:cs="Arial"/>
+          <w:lang w:val="en-US"/>
+        </w:rPr>
+      </w:pPr>
+    </w:p>
+    <w:p>
+      <w:pPr>
+        <w:pStyle w:val="Geenafstand"/>
+        <w:rPr>
+          <w:rFonts w:ascii="Arial" w:hAnsi="Arial" w:cs="Arial"/>
+          <w:lang w:val="en-US"/>
+        </w:rPr>
+      </w:pPr>
+    </w:p>
+    <w:p>
+      <w:pPr>
+        <w:pStyle w:val="Geenafstand"/>
+        <w:rPr>
+          <w:rFonts w:ascii="Arial" w:hAnsi="Arial" w:cs="Arial"/>
+          <w:lang w:val="en-US"/>
+        </w:rPr>
+      </w:pPr>
     </w:p>
     <w:p>
       <w:pPr>
@@ -1143,178 +2117,195 @@
           <w:lang w:val="en-US"/>
         </w:rPr>
       </w:pPr>
-      <w:bookmarkStart w:id="6" w:name="_Toc497285701"/>
+      <w:bookmarkStart w:id="7" w:name="_Toc497285702"/>
+      <w:bookmarkStart w:id="8" w:name="_Toc497331668"/>
       <w:r>
         <w:rPr>
           <w:rFonts w:ascii="Arial" w:hAnsi="Arial" w:cs="Arial"/>
           <w:color w:val="auto"/>
           <w:lang w:val="en-US"/>
         </w:rPr>
-        <w:t>Roles and Responsibilities</w:t>
-      </w:r>
-      <w:bookmarkEnd w:id="6"/>
-    </w:p>
-    <w:p>
-      <w:pPr>
-        <w:pStyle w:val="Geenafstand"/>
-        <w:rPr>
-          <w:rFonts w:ascii="Arial" w:hAnsi="Arial" w:cs="Arial"/>
-          <w:lang w:val="en-US"/>
-        </w:rPr>
-      </w:pPr>
-    </w:p>
-    <w:p>
-      <w:pPr>
-        <w:pStyle w:val="Geenafstand"/>
-        <w:rPr>
-          <w:rFonts w:ascii="Arial" w:hAnsi="Arial" w:cs="Arial"/>
-          <w:lang w:val="en-US"/>
-        </w:rPr>
-      </w:pPr>
-    </w:p>
-    <w:p>
-      <w:pPr>
-        <w:pStyle w:val="Geenafstand"/>
-        <w:rPr>
-          <w:rFonts w:ascii="Arial" w:hAnsi="Arial" w:cs="Arial"/>
-          <w:lang w:val="en-US"/>
-        </w:rPr>
-      </w:pPr>
-    </w:p>
-    <w:p>
-      <w:pPr>
-        <w:pStyle w:val="Kop1"/>
-        <w:rPr>
-          <w:rFonts w:ascii="Arial" w:hAnsi="Arial" w:cs="Arial"/>
-          <w:color w:val="auto"/>
-          <w:lang w:val="en-US"/>
-        </w:rPr>
-      </w:pPr>
-      <w:bookmarkStart w:id="7" w:name="_Toc497285702"/>
-      <w:r>
-        <w:rPr>
-          <w:rFonts w:ascii="Arial" w:hAnsi="Arial" w:cs="Arial"/>
-          <w:color w:val="auto"/>
-          <w:lang w:val="en-US"/>
-        </w:rPr>
         <w:t>Project References</w:t>
       </w:r>
       <w:bookmarkEnd w:id="7"/>
-    </w:p>
-    <w:p>
-      <w:pPr>
-        <w:pStyle w:val="Geenafstand"/>
-        <w:rPr>
-          <w:rFonts w:ascii="Arial" w:hAnsi="Arial" w:cs="Arial"/>
-          <w:lang w:val="en-US"/>
-        </w:rPr>
-      </w:pPr>
-    </w:p>
-    <w:p>
-      <w:pPr>
-        <w:pStyle w:val="Geenafstand"/>
-        <w:rPr>
-          <w:rFonts w:ascii="Arial" w:hAnsi="Arial" w:cs="Arial"/>
-        </w:rPr>
-      </w:pPr>
-      <w:r>
-        <w:rPr>
-          <w:rFonts w:ascii="Arial" w:hAnsi="Arial" w:cs="Arial"/>
-        </w:rPr>
-        <w:t>De webshop Project56 is gebaseerd op modulewijzer van INFPRJ2210 (S1718-Course_Manual-OP12-INFPRJ2210.pdf)</w:t>
-      </w:r>
-    </w:p>
-    <w:p>
-      <w:pPr>
-        <w:pStyle w:val="Geenafstand"/>
-        <w:rPr>
-          <w:rFonts w:ascii="Arial" w:hAnsi="Arial" w:cs="Arial"/>
-        </w:rPr>
-      </w:pPr>
-      <w:r>
-        <w:rPr>
-          <w:rFonts w:ascii="Arial" w:hAnsi="Arial" w:cs="Arial"/>
-        </w:rPr>
-        <w:t xml:space="preserve">Ook zijn de System Design Document en System </w:t>
+      <w:bookmarkEnd w:id="8"/>
+    </w:p>
+    <w:p>
+      <w:pPr>
+        <w:pStyle w:val="Geenafstand"/>
+        <w:rPr>
+          <w:rFonts w:ascii="Arial" w:hAnsi="Arial" w:cs="Arial"/>
+          <w:lang w:val="en-US"/>
+        </w:rPr>
+      </w:pPr>
+    </w:p>
+    <w:p>
+      <w:pPr>
+        <w:pStyle w:val="Geenafstand"/>
+        <w:rPr>
+          <w:rFonts w:ascii="Arial" w:hAnsi="Arial" w:cs="Arial"/>
+        </w:rPr>
+      </w:pPr>
+      <w:r>
+        <w:rPr>
+          <w:rFonts w:ascii="Arial" w:hAnsi="Arial" w:cs="Arial"/>
+          <w:lang w:val="en-US"/>
+        </w:rPr>
+        <w:t xml:space="preserve">De </w:t>
       </w:r>
       <w:proofErr w:type="spellStart"/>
       <w:r>
         <w:rPr>
           <w:rFonts w:ascii="Arial" w:hAnsi="Arial" w:cs="Arial"/>
-        </w:rPr>
-        <w:t>Requirement</w:t>
+          <w:lang w:val="en-US"/>
+        </w:rPr>
+        <w:t>webshop</w:t>
       </w:r>
       <w:proofErr w:type="spellEnd"/>
       <w:r>
         <w:rPr>
           <w:rFonts w:ascii="Arial" w:hAnsi="Arial" w:cs="Arial"/>
+          <w:lang w:val="en-US"/>
+        </w:rPr>
+        <w:t xml:space="preserve"> Project56 is </w:t>
+      </w:r>
+      <w:proofErr w:type="spellStart"/>
+      <w:r>
+        <w:rPr>
+          <w:rFonts w:ascii="Arial" w:hAnsi="Arial" w:cs="Arial"/>
+          <w:lang w:val="en-US"/>
+        </w:rPr>
+        <w:t>gebaseerd</w:t>
+      </w:r>
+      <w:proofErr w:type="spellEnd"/>
+      <w:r>
+        <w:rPr>
+          <w:rFonts w:ascii="Arial" w:hAnsi="Arial" w:cs="Arial"/>
+          <w:lang w:val="en-US"/>
         </w:rPr>
         <w:t xml:space="preserve"> </w:t>
       </w:r>
+      <w:r>
+        <w:rPr>
+          <w:rFonts w:ascii="Arial" w:hAnsi="Arial" w:cs="Arial"/>
+        </w:rPr>
+        <w:t>op modulewijzer van INFPRJ2210 (S1718-Course_Manual-OP12-INFPRJ2210.pdf)</w:t>
+      </w:r>
+    </w:p>
+    <w:p>
+      <w:pPr>
+        <w:pStyle w:val="Geenafstand"/>
+        <w:rPr>
+          <w:rFonts w:ascii="Arial" w:hAnsi="Arial" w:cs="Arial"/>
+        </w:rPr>
+      </w:pPr>
+    </w:p>
+    <w:p>
+      <w:pPr>
+        <w:pStyle w:val="Geenafstand"/>
+        <w:rPr>
+          <w:rFonts w:ascii="Arial" w:hAnsi="Arial" w:cs="Arial"/>
+        </w:rPr>
+      </w:pPr>
+    </w:p>
+    <w:p>
+      <w:pPr>
+        <w:pStyle w:val="Geenafstand"/>
+        <w:rPr>
+          <w:rFonts w:ascii="Arial" w:hAnsi="Arial" w:cs="Arial"/>
+        </w:rPr>
+      </w:pPr>
       <w:proofErr w:type="spellStart"/>
       <w:r>
         <w:rPr>
           <w:rFonts w:ascii="Arial" w:hAnsi="Arial" w:cs="Arial"/>
-        </w:rPr>
-        <w:t>Specification</w:t>
+          <w:color w:val="222222"/>
+          <w:sz w:val="20"/>
+          <w:szCs w:val="20"/>
+          <w:shd w:val="clear" w:color="auto" w:fill="FFFFFF"/>
+        </w:rPr>
+        <w:t>Heinke</w:t>
       </w:r>
       <w:proofErr w:type="spellEnd"/>
       <w:r>
         <w:rPr>
           <w:rFonts w:ascii="Arial" w:hAnsi="Arial" w:cs="Arial"/>
-        </w:rPr>
-        <w:t xml:space="preserve"> gemaakt ter referentie voor het ontwikkelen van de webshop.</w:t>
-      </w:r>
-    </w:p>
-    <w:p>
-      <w:pPr>
-        <w:pStyle w:val="Geenafstand"/>
-        <w:rPr>
-          <w:rFonts w:ascii="Arial" w:hAnsi="Arial" w:cs="Arial"/>
-        </w:rPr>
-      </w:pPr>
-    </w:p>
-    <w:p>
-      <w:pPr>
-        <w:pStyle w:val="Geenafstand"/>
-        <w:rPr>
-          <w:rFonts w:ascii="Arial" w:hAnsi="Arial" w:cs="Arial"/>
-        </w:rPr>
-      </w:pPr>
-    </w:p>
-    <w:p>
-      <w:pPr>
-        <w:pStyle w:val="Kop1"/>
-        <w:rPr>
-          <w:rFonts w:ascii="Arial" w:hAnsi="Arial" w:cs="Arial"/>
-          <w:color w:val="auto"/>
-        </w:rPr>
-      </w:pPr>
-      <w:bookmarkStart w:id="8" w:name="_Toc497285703"/>
-      <w:r>
-        <w:rPr>
-          <w:rFonts w:ascii="Arial" w:hAnsi="Arial" w:cs="Arial"/>
-          <w:color w:val="auto"/>
-        </w:rPr>
-        <w:t>System Architecture</w:t>
-      </w:r>
-      <w:bookmarkEnd w:id="8"/>
-    </w:p>
-    <w:p>
-      <w:pPr>
-        <w:pStyle w:val="Geenafstand"/>
-        <w:rPr>
-          <w:rFonts w:ascii="Arial" w:hAnsi="Arial" w:cs="Arial"/>
-        </w:rPr>
-      </w:pPr>
-    </w:p>
-    <w:p>
-      <w:pPr>
-        <w:pStyle w:val="Geenafstand"/>
-        <w:rPr>
-          <w:rFonts w:ascii="Arial" w:hAnsi="Arial" w:cs="Arial"/>
-        </w:rPr>
-      </w:pPr>
+          <w:color w:val="222222"/>
+          <w:sz w:val="20"/>
+          <w:szCs w:val="20"/>
+          <w:shd w:val="clear" w:color="auto" w:fill="FFFFFF"/>
+        </w:rPr>
+        <w:t xml:space="preserve">, D., &amp; Humphreys, G. W. (2003). </w:t>
+      </w:r>
+      <w:r>
+        <w:rPr>
+          <w:rFonts w:ascii="Arial" w:hAnsi="Arial" w:cs="Arial"/>
+          <w:color w:val="222222"/>
+          <w:sz w:val="20"/>
+          <w:szCs w:val="20"/>
+          <w:shd w:val="clear" w:color="auto" w:fill="FFFFFF"/>
+          <w:lang w:val="en-US"/>
+        </w:rPr>
+        <w:t>Attention, spatial representation, and visual neglect: simulating emergent attention and spatial memory in the selective attention for identification model (SAIM). </w:t>
+      </w:r>
+      <w:proofErr w:type="spellStart"/>
+      <w:r>
+        <w:rPr>
+          <w:rFonts w:ascii="Arial" w:hAnsi="Arial" w:cs="Arial"/>
+          <w:i/>
+          <w:iCs/>
+          <w:color w:val="222222"/>
+          <w:sz w:val="20"/>
+          <w:szCs w:val="20"/>
+          <w:shd w:val="clear" w:color="auto" w:fill="FFFFFF"/>
+        </w:rPr>
+        <w:t>Psychological</w:t>
+      </w:r>
+      <w:proofErr w:type="spellEnd"/>
+      <w:r>
+        <w:rPr>
+          <w:rFonts w:ascii="Arial" w:hAnsi="Arial" w:cs="Arial"/>
+          <w:i/>
+          <w:iCs/>
+          <w:color w:val="222222"/>
+          <w:sz w:val="20"/>
+          <w:szCs w:val="20"/>
+          <w:shd w:val="clear" w:color="auto" w:fill="FFFFFF"/>
+        </w:rPr>
+        <w:t xml:space="preserve"> review</w:t>
+      </w:r>
+      <w:r>
+        <w:rPr>
+          <w:rFonts w:ascii="Arial" w:hAnsi="Arial" w:cs="Arial"/>
+          <w:color w:val="222222"/>
+          <w:sz w:val="20"/>
+          <w:szCs w:val="20"/>
+          <w:shd w:val="clear" w:color="auto" w:fill="FFFFFF"/>
+        </w:rPr>
+        <w:t>, </w:t>
+      </w:r>
+      <w:r>
+        <w:rPr>
+          <w:rFonts w:ascii="Arial" w:hAnsi="Arial" w:cs="Arial"/>
+          <w:i/>
+          <w:iCs/>
+          <w:color w:val="222222"/>
+          <w:sz w:val="20"/>
+          <w:szCs w:val="20"/>
+          <w:shd w:val="clear" w:color="auto" w:fill="FFFFFF"/>
+        </w:rPr>
+        <w:t>110</w:t>
+      </w:r>
+      <w:r>
+        <w:rPr>
+          <w:rFonts w:ascii="Arial" w:hAnsi="Arial" w:cs="Arial"/>
+          <w:color w:val="222222"/>
+          <w:sz w:val="20"/>
+          <w:szCs w:val="20"/>
+          <w:shd w:val="clear" w:color="auto" w:fill="FFFFFF"/>
+        </w:rPr>
+        <w:t>(1), 29.</w:t>
+      </w:r>
     </w:p>
     <w:p>
       <w:pPr>
@@ -1333,8 +2324,8 @@
       </w:pPr>
     </w:p>
     <w:sectPr>
-      <w:headerReference w:type="default" r:id="rId8"/>
-      <w:footerReference w:type="default" r:id="rId9"/>
+      <w:headerReference w:type="default" r:id="rId10"/>
+      <w:footerReference w:type="default" r:id="rId11"/>
       <w:pgSz w:w="11906" w:h="16838"/>
       <w:pgMar w:top="1440" w:right="1440" w:bottom="1440" w:left="1440" w:header="708" w:footer="708" w:gutter="0"/>
       <w:pgNumType w:start="0"/>
@@ -1347,7 +2338,7 @@
 </file>
 
 <file path=word/endnotes.xml><?xml version="1.0" encoding="utf-8"?>
-<w:endnotes xmlns:wpc="http://schemas.microsoft.com/office/word/2010/wordprocessingCanvas" xmlns:mc="http://schemas.openxmlformats.org/markup-compatibility/2006" xmlns:o="urn:schemas-microsoft-com:office:office" xmlns:r="http://schemas.openxmlformats.org/officeDocument/2006/relationships" xmlns:m="http://schemas.openxmlformats.org/officeDocument/2006/math" xmlns:v="urn:schemas-microsoft-com:vml" xmlns:wp14="http://schemas.microsoft.com/office/word/2010/wordprocessingDrawing" xmlns:wp="http://schemas.openxmlformats.org/drawingml/2006/wordprocessingDrawing" xmlns:w10="urn:schemas-microsoft-com:office:word" xmlns:w="http://schemas.openxmlformats.org/wordprocessingml/2006/main" xmlns:w14="http://schemas.microsoft.com/office/word/2010/wordml" xmlns:w15="http://schemas.microsoft.com/office/word/2012/wordml" xmlns:wpg="http://schemas.microsoft.com/office/word/2010/wordprocessingGroup" xmlns:wpi="http://schemas.microsoft.com/office/word/2010/wordprocessingInk" xmlns:wne="http://schemas.microsoft.com/office/word/2006/wordml" xmlns:wps="http://schemas.microsoft.com/office/word/2010/wordprocessingShape" mc:Ignorable="w14 w15 wp14">
+<w:endnotes xmlns:wpc="http://schemas.microsoft.com/office/word/2010/wordprocessingCanvas" xmlns:cx="http://schemas.microsoft.com/office/drawing/2014/chartex" xmlns:cx1="http://schemas.microsoft.com/office/drawing/2015/9/8/chartex" xmlns:cx2="http://schemas.microsoft.com/office/drawing/2015/10/21/chartex" xmlns:cx3="http://schemas.microsoft.com/office/drawing/2016/5/9/chartex" xmlns:cx4="http://schemas.microsoft.com/office/drawing/2016/5/10/chartex" xmlns:cx5="http://schemas.microsoft.com/office/drawing/2016/5/11/chartex" xmlns:cx6="http://schemas.microsoft.com/office/drawing/2016/5/12/chartex" xmlns:cx7="http://schemas.microsoft.com/office/drawing/2016/5/13/chartex" xmlns:cx8="http://schemas.microsoft.com/office/drawing/2016/5/14/chartex" xmlns:mc="http://schemas.openxmlformats.org/markup-compatibility/2006" xmlns:aink="http://schemas.microsoft.com/office/drawing/2016/ink" xmlns:am3d="http://schemas.microsoft.com/office/drawing/2017/model3d" xmlns:o="urn:schemas-microsoft-com:office:office" xmlns:r="http://schemas.openxmlformats.org/officeDocument/2006/relationships" xmlns:m="http://schemas.openxmlformats.org/officeDocument/2006/math" xmlns:v="urn:schemas-microsoft-com:vml" xmlns:wp14="http://schemas.microsoft.com/office/word/2010/wordprocessingDrawing" xmlns:wp="http://schemas.openxmlformats.org/drawingml/2006/wordprocessingDrawing" xmlns:w10="urn:schemas-microsoft-com:office:word" xmlns:w="http://schemas.openxmlformats.org/wordprocessingml/2006/main" xmlns:w14="http://schemas.microsoft.com/office/word/2010/wordml" xmlns:w15="http://schemas.microsoft.com/office/word/2012/wordml" xmlns:w16se="http://schemas.microsoft.com/office/word/2015/wordml/symex" xmlns:wpg="http://schemas.microsoft.com/office/word/2010/wordprocessingGroup" xmlns:wpi="http://schemas.microsoft.com/office/word/2010/wordprocessingInk" xmlns:wne="http://schemas.microsoft.com/office/word/2006/wordml" xmlns:wps="http://schemas.microsoft.com/office/word/2010/wordprocessingShape" mc:Ignorable="w14 w15 w16se wp14">
   <w:endnote w:type="separator" w:id="-1">
     <w:p>
       <w:pPr>
@@ -1372,7 +2363,7 @@
 </file>
 
 <file path=word/footer1.xml><?xml version="1.0" encoding="utf-8"?>
-<w:ftr xmlns:wpc="http://schemas.microsoft.com/office/word/2010/wordprocessingCanvas" xmlns:mc="http://schemas.openxmlformats.org/markup-compatibility/2006" xmlns:o="urn:schemas-microsoft-com:office:office" xmlns:r="http://schemas.openxmlformats.org/officeDocument/2006/relationships" xmlns:m="http://schemas.openxmlformats.org/officeDocument/2006/math" xmlns:v="urn:schemas-microsoft-com:vml" xmlns:wp14="http://schemas.microsoft.com/office/word/2010/wordprocessingDrawing" xmlns:wp="http://schemas.openxmlformats.org/drawingml/2006/wordprocessingDrawing" xmlns:w10="urn:schemas-microsoft-com:office:word" xmlns:w="http://schemas.openxmlformats.org/wordprocessingml/2006/main" xmlns:w14="http://schemas.microsoft.com/office/word/2010/wordml" xmlns:w15="http://schemas.microsoft.com/office/word/2012/wordml" xmlns:wpg="http://schemas.microsoft.com/office/word/2010/wordprocessingGroup" xmlns:wpi="http://schemas.microsoft.com/office/word/2010/wordprocessingInk" xmlns:wne="http://schemas.microsoft.com/office/word/2006/wordml" xmlns:wps="http://schemas.microsoft.com/office/word/2010/wordprocessingShape" mc:Ignorable="w14 w15 wp14">
+<w:ftr xmlns:wpc="http://schemas.microsoft.com/office/word/2010/wordprocessingCanvas" xmlns:cx="http://schemas.microsoft.com/office/drawing/2014/chartex" xmlns:cx1="http://schemas.microsoft.com/office/drawing/2015/9/8/chartex" xmlns:cx2="http://schemas.microsoft.com/office/drawing/2015/10/21/chartex" xmlns:cx3="http://schemas.microsoft.com/office/drawing/2016/5/9/chartex" xmlns:cx4="http://schemas.microsoft.com/office/drawing/2016/5/10/chartex" xmlns:cx5="http://schemas.microsoft.com/office/drawing/2016/5/11/chartex" xmlns:cx6="http://schemas.microsoft.com/office/drawing/2016/5/12/chartex" xmlns:cx7="http://schemas.microsoft.com/office/drawing/2016/5/13/chartex" xmlns:cx8="http://schemas.microsoft.com/office/drawing/2016/5/14/chartex" xmlns:mc="http://schemas.openxmlformats.org/markup-compatibility/2006" xmlns:aink="http://schemas.microsoft.com/office/drawing/2016/ink" xmlns:am3d="http://schemas.microsoft.com/office/drawing/2017/model3d" xmlns:o="urn:schemas-microsoft-com:office:office" xmlns:r="http://schemas.openxmlformats.org/officeDocument/2006/relationships" xmlns:m="http://schemas.openxmlformats.org/officeDocument/2006/math" xmlns:v="urn:schemas-microsoft-com:vml" xmlns:wp14="http://schemas.microsoft.com/office/word/2010/wordprocessingDrawing" xmlns:wp="http://schemas.openxmlformats.org/drawingml/2006/wordprocessingDrawing" xmlns:w10="urn:schemas-microsoft-com:office:word" xmlns:w="http://schemas.openxmlformats.org/wordprocessingml/2006/main" xmlns:w14="http://schemas.microsoft.com/office/word/2010/wordml" xmlns:w15="http://schemas.microsoft.com/office/word/2012/wordml" xmlns:w16se="http://schemas.microsoft.com/office/word/2015/wordml/symex" xmlns:wpg="http://schemas.microsoft.com/office/word/2010/wordprocessingGroup" xmlns:wpi="http://schemas.microsoft.com/office/word/2010/wordprocessingInk" xmlns:wne="http://schemas.microsoft.com/office/word/2006/wordml" xmlns:wps="http://schemas.microsoft.com/office/word/2010/wordprocessingShape" mc:Ignorable="w14 w15 w16se wp14">
   <w:sdt>
     <w:sdtPr>
       <w:id w:val="1339197182"/>
@@ -1786,7 +2777,7 @@
 </file>
 
 <file path=word/footnotes.xml><?xml version="1.0" encoding="utf-8"?>
-<w:footnotes xmlns:wpc="http://schemas.microsoft.com/office/word/2010/wordprocessingCanvas" xmlns:mc="http://schemas.openxmlformats.org/markup-compatibility/2006" xmlns:o="urn:schemas-microsoft-com:office:office" xmlns:r="http://schemas.openxmlformats.org/officeDocument/2006/relationships" xmlns:m="http://schemas.openxmlformats.org/officeDocument/2006/math" xmlns:v="urn:schemas-microsoft-com:vml" xmlns:wp14="http://schemas.microsoft.com/office/word/2010/wordprocessingDrawing" xmlns:wp="http://schemas.openxmlformats.org/drawingml/2006/wordprocessingDrawing" xmlns:w10="urn:schemas-microsoft-com:office:word" xmlns:w="http://schemas.openxmlformats.org/wordprocessingml/2006/main" xmlns:w14="http://schemas.microsoft.com/office/word/2010/wordml" xmlns:w15="http://schemas.microsoft.com/office/word/2012/wordml" xmlns:wpg="http://schemas.microsoft.com/office/word/2010/wordprocessingGroup" xmlns:wpi="http://schemas.microsoft.com/office/word/2010/wordprocessingInk" xmlns:wne="http://schemas.microsoft.com/office/word/2006/wordml" xmlns:wps="http://schemas.microsoft.com/office/word/2010/wordprocessingShape" mc:Ignorable="w14 w15 wp14">
+<w:footnotes xmlns:wpc="http://schemas.microsoft.com/office/word/2010/wordprocessingCanvas" xmlns:cx="http://schemas.microsoft.com/office/drawing/2014/chartex" xmlns:cx1="http://schemas.microsoft.com/office/drawing/2015/9/8/chartex" xmlns:cx2="http://schemas.microsoft.com/office/drawing/2015/10/21/chartex" xmlns:cx3="http://schemas.microsoft.com/office/drawing/2016/5/9/chartex" xmlns:cx4="http://schemas.microsoft.com/office/drawing/2016/5/10/chartex" xmlns:cx5="http://schemas.microsoft.com/office/drawing/2016/5/11/chartex" xmlns:cx6="http://schemas.microsoft.com/office/drawing/2016/5/12/chartex" xmlns:cx7="http://schemas.microsoft.com/office/drawing/2016/5/13/chartex" xmlns:cx8="http://schemas.microsoft.com/office/drawing/2016/5/14/chartex" xmlns:mc="http://schemas.openxmlformats.org/markup-compatibility/2006" xmlns:aink="http://schemas.microsoft.com/office/drawing/2016/ink" xmlns:am3d="http://schemas.microsoft.com/office/drawing/2017/model3d" xmlns:o="urn:schemas-microsoft-com:office:office" xmlns:r="http://schemas.openxmlformats.org/officeDocument/2006/relationships" xmlns:m="http://schemas.openxmlformats.org/officeDocument/2006/math" xmlns:v="urn:schemas-microsoft-com:vml" xmlns:wp14="http://schemas.microsoft.com/office/word/2010/wordprocessingDrawing" xmlns:wp="http://schemas.openxmlformats.org/drawingml/2006/wordprocessingDrawing" xmlns:w10="urn:schemas-microsoft-com:office:word" xmlns:w="http://schemas.openxmlformats.org/wordprocessingml/2006/main" xmlns:w14="http://schemas.microsoft.com/office/word/2010/wordml" xmlns:w15="http://schemas.microsoft.com/office/word/2012/wordml" xmlns:w16se="http://schemas.microsoft.com/office/word/2015/wordml/symex" xmlns:wpg="http://schemas.microsoft.com/office/word/2010/wordprocessingGroup" xmlns:wpi="http://schemas.microsoft.com/office/word/2010/wordprocessingInk" xmlns:wne="http://schemas.microsoft.com/office/word/2006/wordml" xmlns:wps="http://schemas.microsoft.com/office/word/2010/wordprocessingShape" mc:Ignorable="w14 w15 w16se wp14">
   <w:footnote w:type="separator" w:id="-1">
     <w:p>
       <w:pPr>
@@ -1811,7 +2802,7 @@
 </file>
 
 <file path=word/header1.xml><?xml version="1.0" encoding="utf-8"?>
-<w:hdr xmlns:wpc="http://schemas.microsoft.com/office/word/2010/wordprocessingCanvas" xmlns:mc="http://schemas.openxmlformats.org/markup-compatibility/2006" xmlns:o="urn:schemas-microsoft-com:office:office" xmlns:r="http://schemas.openxmlformats.org/officeDocument/2006/relationships" xmlns:m="http://schemas.openxmlformats.org/officeDocument/2006/math" xmlns:v="urn:schemas-microsoft-com:vml" xmlns:wp14="http://schemas.microsoft.com/office/word/2010/wordprocessingDrawing" xmlns:wp="http://schemas.openxmlformats.org/drawingml/2006/wordprocessingDrawing" xmlns:w10="urn:schemas-microsoft-com:office:word" xmlns:w="http://schemas.openxmlformats.org/wordprocessingml/2006/main" xmlns:w14="http://schemas.microsoft.com/office/word/2010/wordml" xmlns:w15="http://schemas.microsoft.com/office/word/2012/wordml" xmlns:wpg="http://schemas.microsoft.com/office/word/2010/wordprocessingGroup" xmlns:wpi="http://schemas.microsoft.com/office/word/2010/wordprocessingInk" xmlns:wne="http://schemas.microsoft.com/office/word/2006/wordml" xmlns:wps="http://schemas.microsoft.com/office/word/2010/wordprocessingShape" mc:Ignorable="w14 w15 wp14">
+<w:hdr xmlns:wpc="http://schemas.microsoft.com/office/word/2010/wordprocessingCanvas" xmlns:cx="http://schemas.microsoft.com/office/drawing/2014/chartex" xmlns:cx1="http://schemas.microsoft.com/office/drawing/2015/9/8/chartex" xmlns:cx2="http://schemas.microsoft.com/office/drawing/2015/10/21/chartex" xmlns:cx3="http://schemas.microsoft.com/office/drawing/2016/5/9/chartex" xmlns:cx4="http://schemas.microsoft.com/office/drawing/2016/5/10/chartex" xmlns:cx5="http://schemas.microsoft.com/office/drawing/2016/5/11/chartex" xmlns:cx6="http://schemas.microsoft.com/office/drawing/2016/5/12/chartex" xmlns:cx7="http://schemas.microsoft.com/office/drawing/2016/5/13/chartex" xmlns:cx8="http://schemas.microsoft.com/office/drawing/2016/5/14/chartex" xmlns:mc="http://schemas.openxmlformats.org/markup-compatibility/2006" xmlns:aink="http://schemas.microsoft.com/office/drawing/2016/ink" xmlns:am3d="http://schemas.microsoft.com/office/drawing/2017/model3d" xmlns:o="urn:schemas-microsoft-com:office:office" xmlns:r="http://schemas.openxmlformats.org/officeDocument/2006/relationships" xmlns:m="http://schemas.openxmlformats.org/officeDocument/2006/math" xmlns:v="urn:schemas-microsoft-com:vml" xmlns:wp14="http://schemas.microsoft.com/office/word/2010/wordprocessingDrawing" xmlns:wp="http://schemas.openxmlformats.org/drawingml/2006/wordprocessingDrawing" xmlns:w10="urn:schemas-microsoft-com:office:word" xmlns:w="http://schemas.openxmlformats.org/wordprocessingml/2006/main" xmlns:w14="http://schemas.microsoft.com/office/word/2010/wordml" xmlns:w15="http://schemas.microsoft.com/office/word/2012/wordml" xmlns:w16se="http://schemas.microsoft.com/office/word/2015/wordml/symex" xmlns:wpg="http://schemas.microsoft.com/office/word/2010/wordprocessingGroup" xmlns:wpi="http://schemas.microsoft.com/office/word/2010/wordprocessingInk" xmlns:wne="http://schemas.microsoft.com/office/word/2006/wordml" xmlns:wps="http://schemas.microsoft.com/office/word/2010/wordprocessingShape" mc:Ignorable="w14 w15 w16se wp14">
   <w:tbl>
     <w:tblPr>
       <w:tblW w:w="9360" w:type="dxa"/>
@@ -1973,7 +2964,7 @@
               <w:sz w:val="16"/>
               <w:szCs w:val="16"/>
             </w:rPr>
-            <w:t>1</w:t>
+            <w:t>2</w:t>
           </w:r>
           <w:r>
             <w:rPr>
@@ -2016,7 +3007,7 @@
               <w:sz w:val="16"/>
               <w:szCs w:val="16"/>
             </w:rPr>
-            <w:t>5</w:t>
+            <w:t>8</w:t>
           </w:r>
           <w:r>
             <w:rPr>
@@ -2150,6 +3141,9 @@
       </w:tc>
     </w:tr>
     <w:tr>
+      <w:trPr>
+        <w:trHeight w:val="287"/>
+      </w:trPr>
       <w:tc>
         <w:tcPr>
           <w:tcW w:w="1530" w:type="dxa"/>
@@ -2277,7 +3271,7 @@
 </file>
 
 <file path=word/numbering.xml><?xml version="1.0" encoding="utf-8"?>
-<w:numbering xmlns:wpc="http://schemas.microsoft.com/office/word/2010/wordprocessingCanvas" xmlns:mc="http://schemas.openxmlformats.org/markup-compatibility/2006" xmlns:o="urn:schemas-microsoft-com:office:office" xmlns:r="http://schemas.openxmlformats.org/officeDocument/2006/relationships" xmlns:m="http://schemas.openxmlformats.org/officeDocument/2006/math" xmlns:v="urn:schemas-microsoft-com:vml" xmlns:wp14="http://schemas.microsoft.com/office/word/2010/wordprocessingDrawing" xmlns:wp="http://schemas.openxmlformats.org/drawingml/2006/wordprocessingDrawing" xmlns:w10="urn:schemas-microsoft-com:office:word" xmlns:w="http://schemas.openxmlformats.org/wordprocessingml/2006/main" xmlns:w14="http://schemas.microsoft.com/office/word/2010/wordml" xmlns:w15="http://schemas.microsoft.com/office/word/2012/wordml" xmlns:wpg="http://schemas.microsoft.com/office/word/2010/wordprocessingGroup" xmlns:wpi="http://schemas.microsoft.com/office/word/2010/wordprocessingInk" xmlns:wne="http://schemas.microsoft.com/office/word/2006/wordml" xmlns:wps="http://schemas.microsoft.com/office/word/2010/wordprocessingShape" mc:Ignorable="w14 w15 wp14">
+<w:numbering xmlns:wpc="http://schemas.microsoft.com/office/word/2010/wordprocessingCanvas" xmlns:cx="http://schemas.microsoft.com/office/drawing/2014/chartex" xmlns:cx1="http://schemas.microsoft.com/office/drawing/2015/9/8/chartex" xmlns:cx2="http://schemas.microsoft.com/office/drawing/2015/10/21/chartex" xmlns:cx3="http://schemas.microsoft.com/office/drawing/2016/5/9/chartex" xmlns:cx4="http://schemas.microsoft.com/office/drawing/2016/5/10/chartex" xmlns:cx5="http://schemas.microsoft.com/office/drawing/2016/5/11/chartex" xmlns:cx6="http://schemas.microsoft.com/office/drawing/2016/5/12/chartex" xmlns:cx7="http://schemas.microsoft.com/office/drawing/2016/5/13/chartex" xmlns:cx8="http://schemas.microsoft.com/office/drawing/2016/5/14/chartex" xmlns:mc="http://schemas.openxmlformats.org/markup-compatibility/2006" xmlns:aink="http://schemas.microsoft.com/office/drawing/2016/ink" xmlns:am3d="http://schemas.microsoft.com/office/drawing/2017/model3d" xmlns:o="urn:schemas-microsoft-com:office:office" xmlns:r="http://schemas.openxmlformats.org/officeDocument/2006/relationships" xmlns:m="http://schemas.openxmlformats.org/officeDocument/2006/math" xmlns:v="urn:schemas-microsoft-com:vml" xmlns:wp14="http://schemas.microsoft.com/office/word/2010/wordprocessingDrawing" xmlns:wp="http://schemas.openxmlformats.org/drawingml/2006/wordprocessingDrawing" xmlns:w10="urn:schemas-microsoft-com:office:word" xmlns:w="http://schemas.openxmlformats.org/wordprocessingml/2006/main" xmlns:w14="http://schemas.microsoft.com/office/word/2010/wordml" xmlns:w15="http://schemas.microsoft.com/office/word/2012/wordml" xmlns:w16se="http://schemas.microsoft.com/office/word/2015/wordml/symex" xmlns:wpg="http://schemas.microsoft.com/office/word/2010/wordprocessingGroup" xmlns:wpi="http://schemas.microsoft.com/office/word/2010/wordprocessingInk" xmlns:wne="http://schemas.microsoft.com/office/word/2006/wordml" xmlns:wps="http://schemas.microsoft.com/office/word/2010/wordprocessingShape" mc:Ignorable="w14 w15 w16se wp14">
   <w:abstractNum w:abstractNumId="0" w15:restartNumberingAfterBreak="0">
     <w:nsid w:val="7D114BDB"/>
     <w:multiLevelType w:val="multilevel"/>
@@ -2434,7 +3428,7 @@
 </file>
 
 <file path=word/styles.xml><?xml version="1.0" encoding="utf-8"?>
-<w:styles xmlns:mc="http://schemas.openxmlformats.org/markup-compatibility/2006" xmlns:r="http://schemas.openxmlformats.org/officeDocument/2006/relationships" xmlns:w="http://schemas.openxmlformats.org/wordprocessingml/2006/main" xmlns:w14="http://schemas.microsoft.com/office/word/2010/wordml" xmlns:w15="http://schemas.microsoft.com/office/word/2012/wordml" mc:Ignorable="w14 w15">
+<w:styles xmlns:mc="http://schemas.openxmlformats.org/markup-compatibility/2006" xmlns:r="http://schemas.openxmlformats.org/officeDocument/2006/relationships" xmlns:w="http://schemas.openxmlformats.org/wordprocessingml/2006/main" xmlns:w14="http://schemas.microsoft.com/office/word/2010/wordml" xmlns:w15="http://schemas.microsoft.com/office/word/2012/wordml" xmlns:w16se="http://schemas.microsoft.com/office/word/2015/wordml/symex" mc:Ignorable="w14 w15 w16se">
   <w:docDefaults>
     <w:rPrDefault>
       <w:rPr>
@@ -2450,7 +3444,7 @@
       </w:pPr>
     </w:pPrDefault>
   </w:docDefaults>
-  <w:latentStyles w:defLockedState="0" w:defUIPriority="99" w:defSemiHidden="0" w:defUnhideWhenUsed="0" w:defQFormat="0" w:count="371">
+  <w:latentStyles w:defLockedState="0" w:defUIPriority="99" w:defSemiHidden="0" w:defUnhideWhenUsed="0" w:defQFormat="0" w:count="375">
     <w:lsdException w:name="Normal" w:uiPriority="0" w:qFormat="1"/>
     <w:lsdException w:name="heading 1" w:uiPriority="9" w:qFormat="1"/>
     <w:lsdException w:name="heading 2" w:semiHidden="1" w:uiPriority="9" w:unhideWhenUsed="1" w:qFormat="1"/>
@@ -2556,7 +3550,6 @@
     <w:lsdException w:name="HTML Sample" w:semiHidden="1" w:unhideWhenUsed="1"/>
     <w:lsdException w:name="HTML Typewriter" w:semiHidden="1" w:unhideWhenUsed="1"/>
     <w:lsdException w:name="HTML Variable" w:semiHidden="1" w:unhideWhenUsed="1"/>
-    <w:lsdException w:name="Normal Table" w:semiHidden="1" w:unhideWhenUsed="1"/>
     <w:lsdException w:name="annotation subject" w:semiHidden="1" w:unhideWhenUsed="1"/>
     <w:lsdException w:name="No List" w:semiHidden="1" w:unhideWhenUsed="1"/>
     <w:lsdException w:name="Outline List 1" w:semiHidden="1" w:unhideWhenUsed="1"/>
@@ -2600,10 +3593,8 @@
     <w:lsdException w:name="Table Elegant" w:semiHidden="1" w:unhideWhenUsed="1"/>
     <w:lsdException w:name="Table Professional" w:semiHidden="1" w:unhideWhenUsed="1"/>
     <w:lsdException w:name="Table Subtle 1" w:semiHidden="1" w:unhideWhenUsed="1"/>
-    <w:lsdException w:name="Table Subtle 2" w:semiHidden="1" w:unhideWhenUsed="1"/>
     <w:lsdException w:name="Table Web 1" w:semiHidden="1" w:unhideWhenUsed="1"/>
     <w:lsdException w:name="Table Web 2" w:semiHidden="1" w:unhideWhenUsed="1"/>
-    <w:lsdException w:name="Table Web 3" w:semiHidden="1" w:unhideWhenUsed="1"/>
     <w:lsdException w:name="Balloon Text" w:semiHidden="1" w:unhideWhenUsed="1"/>
     <w:lsdException w:name="Table Grid" w:uiPriority="39"/>
     <w:lsdException w:name="Table Theme" w:semiHidden="1" w:unhideWhenUsed="1"/>
@@ -2822,6 +3813,10 @@
     <w:lsdException w:name="List Table 5 Dark Accent 6" w:uiPriority="50"/>
     <w:lsdException w:name="List Table 6 Colorful Accent 6" w:uiPriority="51"/>
     <w:lsdException w:name="List Table 7 Colorful Accent 6" w:uiPriority="52"/>
+    <w:lsdException w:name="Mention" w:semiHidden="1" w:unhideWhenUsed="1"/>
+    <w:lsdException w:name="Smart Hyperlink" w:semiHidden="1" w:unhideWhenUsed="1"/>
+    <w:lsdException w:name="Hashtag" w:semiHidden="1" w:unhideWhenUsed="1"/>
+    <w:lsdException w:name="Unresolved Mention" w:semiHidden="1" w:unhideWhenUsed="1"/>
   </w:latentStyles>
   <w:style w:type="paragraph" w:default="1" w:styleId="Standaard">
     <w:name w:val="Normal"/>
@@ -3095,6 +4090,25 @@
       <w:lang w:val="en" w:eastAsia="nl-NL"/>
     </w:rPr>
   </w:style>
+  <w:style w:type="paragraph" w:styleId="Bijschrift">
+    <w:name w:val="caption"/>
+    <w:basedOn w:val="Standaard"/>
+    <w:next w:val="Standaard"/>
+    <w:uiPriority w:val="35"/>
+    <w:unhideWhenUsed/>
+    <w:qFormat/>
+    <w:rsid w:val="0071176B"/>
+    <w:pPr>
+      <w:spacing w:after="200" w:line="240" w:lineRule="auto"/>
+    </w:pPr>
+    <w:rPr>
+      <w:i/>
+      <w:iCs/>
+      <w:color w:val="44546A" w:themeColor="text2"/>
+      <w:sz w:val="18"/>
+      <w:szCs w:val="18"/>
+    </w:rPr>
+  </w:style>
 </w:styles>
 </file>
 
@@ -3364,7 +4378,7 @@
 </file>
 
 <file path=customXml/itemProps1.xml><?xml version="1.0" encoding="utf-8"?>
-<ds:datastoreItem xmlns:ds="http://schemas.openxmlformats.org/officeDocument/2006/customXml" ds:itemID="{15D8C320-895F-4F78-B0E6-8F9E63EE8044}">
+<ds:datastoreItem xmlns:ds="http://schemas.openxmlformats.org/officeDocument/2006/customXml" ds:itemID="{6D0AE329-9123-4A14-A1B1-C28C0DF075AD}">
   <ds:schemaRefs>
     <ds:schemaRef ds:uri="http://schemas.openxmlformats.org/officeDocument/2006/bibliography"/>
   </ds:schemaRefs>

</xml_diff>

<commit_message>
Additional changes to docs and diagrams
</commit_message>
<xml_diff>
--- a/Doing/Project56 - System Design Document.docx
+++ b/Doing/Project56 - System Design Document.docx
@@ -1,6 +1,6 @@
 
 <file path=word/document.xml><?xml version="1.0" encoding="utf-8"?>
-<w:document xmlns:wpc="http://schemas.microsoft.com/office/word/2010/wordprocessingCanvas" xmlns:cx="http://schemas.microsoft.com/office/drawing/2014/chartex" xmlns:cx1="http://schemas.microsoft.com/office/drawing/2015/9/8/chartex" xmlns:cx2="http://schemas.microsoft.com/office/drawing/2015/10/21/chartex" xmlns:cx3="http://schemas.microsoft.com/office/drawing/2016/5/9/chartex" xmlns:cx4="http://schemas.microsoft.com/office/drawing/2016/5/10/chartex" xmlns:cx5="http://schemas.microsoft.com/office/drawing/2016/5/11/chartex" xmlns:cx6="http://schemas.microsoft.com/office/drawing/2016/5/12/chartex" xmlns:cx7="http://schemas.microsoft.com/office/drawing/2016/5/13/chartex" xmlns:cx8="http://schemas.microsoft.com/office/drawing/2016/5/14/chartex" xmlns:mc="http://schemas.openxmlformats.org/markup-compatibility/2006" xmlns:aink="http://schemas.microsoft.com/office/drawing/2016/ink" xmlns:am3d="http://schemas.microsoft.com/office/drawing/2017/model3d" xmlns:o="urn:schemas-microsoft-com:office:office" xmlns:r="http://schemas.openxmlformats.org/officeDocument/2006/relationships" xmlns:m="http://schemas.openxmlformats.org/officeDocument/2006/math" xmlns:v="urn:schemas-microsoft-com:vml" xmlns:wp14="http://schemas.microsoft.com/office/word/2010/wordprocessingDrawing" xmlns:wp="http://schemas.openxmlformats.org/drawingml/2006/wordprocessingDrawing" xmlns:w10="urn:schemas-microsoft-com:office:word" xmlns:w="http://schemas.openxmlformats.org/wordprocessingml/2006/main" xmlns:w14="http://schemas.microsoft.com/office/word/2010/wordml" xmlns:w15="http://schemas.microsoft.com/office/word/2012/wordml" xmlns:w16se="http://schemas.microsoft.com/office/word/2015/wordml/symex" xmlns:wpg="http://schemas.microsoft.com/office/word/2010/wordprocessingGroup" xmlns:wpi="http://schemas.microsoft.com/office/word/2010/wordprocessingInk" xmlns:wne="http://schemas.microsoft.com/office/word/2006/wordml" xmlns:wps="http://schemas.microsoft.com/office/word/2010/wordprocessingShape" mc:Ignorable="w14 w15 w16se wp14">
+<w:document xmlns:wpc="http://schemas.microsoft.com/office/word/2010/wordprocessingCanvas" xmlns:mc="http://schemas.openxmlformats.org/markup-compatibility/2006" xmlns:o="urn:schemas-microsoft-com:office:office" xmlns:r="http://schemas.openxmlformats.org/officeDocument/2006/relationships" xmlns:m="http://schemas.openxmlformats.org/officeDocument/2006/math" xmlns:v="urn:schemas-microsoft-com:vml" xmlns:wp14="http://schemas.microsoft.com/office/word/2010/wordprocessingDrawing" xmlns:wp="http://schemas.openxmlformats.org/drawingml/2006/wordprocessingDrawing" xmlns:w10="urn:schemas-microsoft-com:office:word" xmlns:w="http://schemas.openxmlformats.org/wordprocessingml/2006/main" xmlns:w14="http://schemas.microsoft.com/office/word/2010/wordml" xmlns:w15="http://schemas.microsoft.com/office/word/2012/wordml" xmlns:wpg="http://schemas.microsoft.com/office/word/2010/wordprocessingGroup" xmlns:wpi="http://schemas.microsoft.com/office/word/2010/wordprocessingInk" xmlns:wne="http://schemas.microsoft.com/office/word/2006/wordml" xmlns:wps="http://schemas.microsoft.com/office/word/2010/wordprocessingShape" mc:Ignorable="w14 w15 wp14">
   <w:body>
     <w:p>
       <w:pPr>
@@ -127,7 +127,7 @@
             <w:rPr>
               <w:rFonts w:eastAsiaTheme="minorEastAsia"/>
               <w:noProof/>
-              <w:lang w:eastAsia="zh-CN"/>
+              <w:lang w:eastAsia="nl-NL"/>
             </w:rPr>
           </w:pPr>
           <w:r>
@@ -148,7 +148,7 @@
             </w:rPr>
             <w:fldChar w:fldCharType="separate"/>
           </w:r>
-          <w:hyperlink w:anchor="_Toc497331663" w:history="1">
+          <w:hyperlink w:anchor="_Toc497341454" w:history="1">
             <w:r>
               <w:rPr>
                 <w:rStyle w:val="Hyperlink"/>
@@ -177,7 +177,7 @@
                 <w:noProof/>
                 <w:webHidden/>
               </w:rPr>
-              <w:instrText xml:space="preserve"> PAGEREF _Toc497331663 \h </w:instrText>
+              <w:instrText xml:space="preserve"> PAGEREF _Toc497341454 \h </w:instrText>
             </w:r>
             <w:r>
               <w:rPr>
@@ -198,6 +198,286 @@
                 <w:webHidden/>
               </w:rPr>
               <w:t>2</w:t>
+            </w:r>
+            <w:r>
+              <w:rPr>
+                <w:noProof/>
+                <w:webHidden/>
+              </w:rPr>
+              <w:fldChar w:fldCharType="end"/>
+            </w:r>
+          </w:hyperlink>
+        </w:p>
+        <w:p>
+          <w:pPr>
+            <w:pStyle w:val="Inhopg2"/>
+            <w:tabs>
+              <w:tab w:val="right" w:leader="dot" w:pos="9016"/>
+            </w:tabs>
+            <w:rPr>
+              <w:noProof/>
+            </w:rPr>
+          </w:pPr>
+          <w:hyperlink w:anchor="_Toc497341455" w:history="1">
+            <w:r>
+              <w:rPr>
+                <w:rStyle w:val="Hyperlink"/>
+                <w:rFonts w:ascii="Arial" w:hAnsi="Arial" w:cs="Arial"/>
+                <w:noProof/>
+                <w:lang w:val="en-US"/>
+              </w:rPr>
+              <w:t>Purpose of this document</w:t>
+            </w:r>
+            <w:r>
+              <w:rPr>
+                <w:noProof/>
+                <w:webHidden/>
+              </w:rPr>
+              <w:tab/>
+            </w:r>
+            <w:r>
+              <w:rPr>
+                <w:noProof/>
+                <w:webHidden/>
+              </w:rPr>
+              <w:fldChar w:fldCharType="begin"/>
+            </w:r>
+            <w:r>
+              <w:rPr>
+                <w:noProof/>
+                <w:webHidden/>
+              </w:rPr>
+              <w:instrText xml:space="preserve"> PAGEREF _Toc497341455 \h </w:instrText>
+            </w:r>
+            <w:r>
+              <w:rPr>
+                <w:noProof/>
+                <w:webHidden/>
+              </w:rPr>
+            </w:r>
+            <w:r>
+              <w:rPr>
+                <w:noProof/>
+                <w:webHidden/>
+              </w:rPr>
+              <w:fldChar w:fldCharType="separate"/>
+            </w:r>
+            <w:r>
+              <w:rPr>
+                <w:noProof/>
+                <w:webHidden/>
+              </w:rPr>
+              <w:t>2</w:t>
+            </w:r>
+            <w:r>
+              <w:rPr>
+                <w:noProof/>
+                <w:webHidden/>
+              </w:rPr>
+              <w:fldChar w:fldCharType="end"/>
+            </w:r>
+          </w:hyperlink>
+        </w:p>
+        <w:p>
+          <w:pPr>
+            <w:pStyle w:val="Inhopg2"/>
+            <w:tabs>
+              <w:tab w:val="right" w:leader="dot" w:pos="9016"/>
+            </w:tabs>
+            <w:rPr>
+              <w:noProof/>
+            </w:rPr>
+          </w:pPr>
+          <w:hyperlink w:anchor="_Toc497341456" w:history="1">
+            <w:r>
+              <w:rPr>
+                <w:rStyle w:val="Hyperlink"/>
+                <w:rFonts w:ascii="Arial" w:hAnsi="Arial" w:cs="Arial"/>
+                <w:noProof/>
+                <w:lang w:val="en-US"/>
+              </w:rPr>
+              <w:t>Project References</w:t>
+            </w:r>
+            <w:r>
+              <w:rPr>
+                <w:noProof/>
+                <w:webHidden/>
+              </w:rPr>
+              <w:tab/>
+            </w:r>
+            <w:r>
+              <w:rPr>
+                <w:noProof/>
+                <w:webHidden/>
+              </w:rPr>
+              <w:fldChar w:fldCharType="begin"/>
+            </w:r>
+            <w:r>
+              <w:rPr>
+                <w:noProof/>
+                <w:webHidden/>
+              </w:rPr>
+              <w:instrText xml:space="preserve"> PAGEREF _Toc497341456 \h </w:instrText>
+            </w:r>
+            <w:r>
+              <w:rPr>
+                <w:noProof/>
+                <w:webHidden/>
+              </w:rPr>
+            </w:r>
+            <w:r>
+              <w:rPr>
+                <w:noProof/>
+                <w:webHidden/>
+              </w:rPr>
+              <w:fldChar w:fldCharType="separate"/>
+            </w:r>
+            <w:r>
+              <w:rPr>
+                <w:noProof/>
+                <w:webHidden/>
+              </w:rPr>
+              <w:t>2</w:t>
+            </w:r>
+            <w:r>
+              <w:rPr>
+                <w:noProof/>
+                <w:webHidden/>
+              </w:rPr>
+              <w:fldChar w:fldCharType="end"/>
+            </w:r>
+          </w:hyperlink>
+        </w:p>
+        <w:p>
+          <w:pPr>
+            <w:pStyle w:val="Inhopg2"/>
+            <w:tabs>
+              <w:tab w:val="right" w:leader="dot" w:pos="9016"/>
+            </w:tabs>
+            <w:rPr>
+              <w:noProof/>
+            </w:rPr>
+          </w:pPr>
+          <w:hyperlink w:anchor="_Toc497341457" w:history="1">
+            <w:r>
+              <w:rPr>
+                <w:rStyle w:val="Hyperlink"/>
+                <w:rFonts w:ascii="Arial" w:hAnsi="Arial" w:cs="Arial"/>
+                <w:noProof/>
+                <w:lang w:val="en-US"/>
+              </w:rPr>
+              <w:t>Version control</w:t>
+            </w:r>
+            <w:r>
+              <w:rPr>
+                <w:noProof/>
+                <w:webHidden/>
+              </w:rPr>
+              <w:tab/>
+            </w:r>
+            <w:r>
+              <w:rPr>
+                <w:noProof/>
+                <w:webHidden/>
+              </w:rPr>
+              <w:fldChar w:fldCharType="begin"/>
+            </w:r>
+            <w:r>
+              <w:rPr>
+                <w:noProof/>
+                <w:webHidden/>
+              </w:rPr>
+              <w:instrText xml:space="preserve"> PAGEREF _Toc497341457 \h </w:instrText>
+            </w:r>
+            <w:r>
+              <w:rPr>
+                <w:noProof/>
+                <w:webHidden/>
+              </w:rPr>
+            </w:r>
+            <w:r>
+              <w:rPr>
+                <w:noProof/>
+                <w:webHidden/>
+              </w:rPr>
+              <w:fldChar w:fldCharType="separate"/>
+            </w:r>
+            <w:r>
+              <w:rPr>
+                <w:noProof/>
+                <w:webHidden/>
+              </w:rPr>
+              <w:t>2</w:t>
+            </w:r>
+            <w:r>
+              <w:rPr>
+                <w:noProof/>
+                <w:webHidden/>
+              </w:rPr>
+              <w:fldChar w:fldCharType="end"/>
+            </w:r>
+          </w:hyperlink>
+        </w:p>
+        <w:p>
+          <w:pPr>
+            <w:pStyle w:val="Inhopg2"/>
+            <w:tabs>
+              <w:tab w:val="right" w:leader="dot" w:pos="9016"/>
+            </w:tabs>
+            <w:rPr>
+              <w:noProof/>
+            </w:rPr>
+          </w:pPr>
+          <w:hyperlink w:anchor="_Toc497341458" w:history="1">
+            <w:r>
+              <w:rPr>
+                <w:rStyle w:val="Hyperlink"/>
+                <w:rFonts w:ascii="Arial" w:hAnsi="Arial" w:cs="Arial"/>
+                <w:noProof/>
+                <w:lang w:val="en-US"/>
+              </w:rPr>
+              <w:t>Target audience</w:t>
+            </w:r>
+            <w:r>
+              <w:rPr>
+                <w:noProof/>
+                <w:webHidden/>
+              </w:rPr>
+              <w:tab/>
+            </w:r>
+            <w:r>
+              <w:rPr>
+                <w:noProof/>
+                <w:webHidden/>
+              </w:rPr>
+              <w:fldChar w:fldCharType="begin"/>
+            </w:r>
+            <w:r>
+              <w:rPr>
+                <w:noProof/>
+                <w:webHidden/>
+              </w:rPr>
+              <w:instrText xml:space="preserve"> PAGEREF _Toc497341458 \h </w:instrText>
+            </w:r>
+            <w:r>
+              <w:rPr>
+                <w:noProof/>
+                <w:webHidden/>
+              </w:rPr>
+            </w:r>
+            <w:r>
+              <w:rPr>
+                <w:noProof/>
+                <w:webHidden/>
+              </w:rPr>
+              <w:fldChar w:fldCharType="separate"/>
+            </w:r>
+            <w:r>
+              <w:rPr>
+                <w:noProof/>
+                <w:webHidden/>
+              </w:rPr>
+              <w:t>3</w:t>
             </w:r>
             <w:r>
               <w:rPr>
@@ -217,17 +497,18 @@
             <w:rPr>
               <w:rFonts w:eastAsiaTheme="minorEastAsia"/>
               <w:noProof/>
-              <w:lang w:eastAsia="zh-CN"/>
+              <w:lang w:eastAsia="nl-NL"/>
             </w:rPr>
           </w:pPr>
-          <w:hyperlink w:anchor="_Toc497331664" w:history="1">
+          <w:hyperlink w:anchor="_Toc497341459" w:history="1">
             <w:r>
               <w:rPr>
                 <w:rStyle w:val="Hyperlink"/>
                 <w:rFonts w:ascii="Arial" w:hAnsi="Arial" w:cs="Arial"/>
                 <w:noProof/>
-              </w:rPr>
-              <w:t>Purpose of this document</w:t>
+                <w:lang w:val="en-US"/>
+              </w:rPr>
+              <w:t>System Overview</w:t>
             </w:r>
             <w:r>
               <w:rPr>
@@ -248,7 +529,7 @@
                 <w:noProof/>
                 <w:webHidden/>
               </w:rPr>
-              <w:instrText xml:space="preserve"> PAGEREF _Toc497331664 \h </w:instrText>
+              <w:instrText xml:space="preserve"> PAGEREF _Toc497341459 \h </w:instrText>
             </w:r>
             <w:r>
               <w:rPr>
@@ -268,7 +549,7 @@
                 <w:noProof/>
                 <w:webHidden/>
               </w:rPr>
-              <w:t>2</w:t>
+              <w:t>4</w:t>
             </w:r>
             <w:r>
               <w:rPr>
@@ -288,10 +569,10 @@
             <w:rPr>
               <w:rFonts w:eastAsiaTheme="minorEastAsia"/>
               <w:noProof/>
-              <w:lang w:eastAsia="zh-CN"/>
+              <w:lang w:eastAsia="nl-NL"/>
             </w:rPr>
           </w:pPr>
-          <w:hyperlink w:anchor="_Toc497331665" w:history="1">
+          <w:hyperlink w:anchor="_Toc497341460" w:history="1">
             <w:r>
               <w:rPr>
                 <w:rStyle w:val="Hyperlink"/>
@@ -299,7 +580,7 @@
                 <w:noProof/>
                 <w:lang w:val="en-US"/>
               </w:rPr>
-              <w:t>System Overview</w:t>
+              <w:t>Design Goals</w:t>
             </w:r>
             <w:r>
               <w:rPr>
@@ -320,7 +601,7 @@
                 <w:noProof/>
                 <w:webHidden/>
               </w:rPr>
-              <w:instrText xml:space="preserve"> PAGEREF _Toc497331665 \h </w:instrText>
+              <w:instrText xml:space="preserve"> PAGEREF _Toc497341460 \h </w:instrText>
             </w:r>
             <w:r>
               <w:rPr>
@@ -340,7 +621,7 @@
                 <w:noProof/>
                 <w:webHidden/>
               </w:rPr>
-              <w:t>3</w:t>
+              <w:t>7</w:t>
             </w:r>
             <w:r>
               <w:rPr>
@@ -360,10 +641,10 @@
             <w:rPr>
               <w:rFonts w:eastAsiaTheme="minorEastAsia"/>
               <w:noProof/>
-              <w:lang w:eastAsia="zh-CN"/>
+              <w:lang w:eastAsia="nl-NL"/>
             </w:rPr>
           </w:pPr>
-          <w:hyperlink w:anchor="_Toc497331666" w:history="1">
+          <w:hyperlink w:anchor="_Toc497341461" w:history="1">
             <w:r>
               <w:rPr>
                 <w:rStyle w:val="Hyperlink"/>
@@ -371,7 +652,7 @@
                 <w:noProof/>
                 <w:lang w:val="en-US"/>
               </w:rPr>
-              <w:t>Design Goals</w:t>
+              <w:t>Design Constraints</w:t>
             </w:r>
             <w:r>
               <w:rPr>
@@ -392,7 +673,7 @@
                 <w:noProof/>
                 <w:webHidden/>
               </w:rPr>
-              <w:instrText xml:space="preserve"> PAGEREF _Toc497331666 \h </w:instrText>
+              <w:instrText xml:space="preserve"> PAGEREF _Toc497341461 \h </w:instrText>
             </w:r>
             <w:r>
               <w:rPr>
@@ -412,7 +693,7 @@
                 <w:noProof/>
                 <w:webHidden/>
               </w:rPr>
-              <w:t>6</w:t>
+              <w:t>8</w:t>
             </w:r>
             <w:r>
               <w:rPr>
@@ -432,10 +713,10 @@
             <w:rPr>
               <w:rFonts w:eastAsiaTheme="minorEastAsia"/>
               <w:noProof/>
-              <w:lang w:eastAsia="zh-CN"/>
+              <w:lang w:eastAsia="nl-NL"/>
             </w:rPr>
           </w:pPr>
-          <w:hyperlink w:anchor="_Toc497331667" w:history="1">
+          <w:hyperlink w:anchor="_Toc497341462" w:history="1">
             <w:r>
               <w:rPr>
                 <w:rStyle w:val="Hyperlink"/>
@@ -443,7 +724,7 @@
                 <w:noProof/>
                 <w:lang w:val="en-US"/>
               </w:rPr>
-              <w:t>Design Constraints</w:t>
+              <w:t>Design Architecture</w:t>
             </w:r>
             <w:r>
               <w:rPr>
@@ -464,7 +745,7 @@
                 <w:noProof/>
                 <w:webHidden/>
               </w:rPr>
-              <w:instrText xml:space="preserve"> PAGEREF _Toc497331667 \h </w:instrText>
+              <w:instrText xml:space="preserve"> PAGEREF _Toc497341462 \h </w:instrText>
             </w:r>
             <w:r>
               <w:rPr>
@@ -484,79 +765,7 @@
                 <w:noProof/>
                 <w:webHidden/>
               </w:rPr>
-              <w:t>7</w:t>
-            </w:r>
-            <w:r>
-              <w:rPr>
-                <w:noProof/>
-                <w:webHidden/>
-              </w:rPr>
-              <w:fldChar w:fldCharType="end"/>
-            </w:r>
-          </w:hyperlink>
-        </w:p>
-        <w:p>
-          <w:pPr>
-            <w:pStyle w:val="Inhopg1"/>
-            <w:tabs>
-              <w:tab w:val="right" w:leader="dot" w:pos="9016"/>
-            </w:tabs>
-            <w:rPr>
-              <w:rFonts w:eastAsiaTheme="minorEastAsia"/>
-              <w:noProof/>
-              <w:lang w:eastAsia="zh-CN"/>
-            </w:rPr>
-          </w:pPr>
-          <w:hyperlink w:anchor="_Toc497331668" w:history="1">
-            <w:r>
-              <w:rPr>
-                <w:rStyle w:val="Hyperlink"/>
-                <w:rFonts w:ascii="Arial" w:hAnsi="Arial" w:cs="Arial"/>
-                <w:noProof/>
-                <w:lang w:val="en-US"/>
-              </w:rPr>
-              <w:t>Project References</w:t>
-            </w:r>
-            <w:r>
-              <w:rPr>
-                <w:noProof/>
-                <w:webHidden/>
-              </w:rPr>
-              <w:tab/>
-            </w:r>
-            <w:r>
-              <w:rPr>
-                <w:noProof/>
-                <w:webHidden/>
-              </w:rPr>
-              <w:fldChar w:fldCharType="begin"/>
-            </w:r>
-            <w:r>
-              <w:rPr>
-                <w:noProof/>
-                <w:webHidden/>
-              </w:rPr>
-              <w:instrText xml:space="preserve"> PAGEREF _Toc497331668 \h </w:instrText>
-            </w:r>
-            <w:r>
-              <w:rPr>
-                <w:noProof/>
-                <w:webHidden/>
-              </w:rPr>
-            </w:r>
-            <w:r>
-              <w:rPr>
-                <w:noProof/>
-                <w:webHidden/>
-              </w:rPr>
-              <w:fldChar w:fldCharType="separate"/>
-            </w:r>
-            <w:r>
-              <w:rPr>
-                <w:noProof/>
-                <w:webHidden/>
-              </w:rPr>
-              <w:t>7</w:t>
+              <w:t>9</w:t>
             </w:r>
             <w:r>
               <w:rPr>
@@ -614,8 +823,6 @@
         </w:rPr>
         <w:br w:type="page"/>
       </w:r>
-      <w:bookmarkStart w:id="1" w:name="_GoBack"/>
-      <w:bookmarkEnd w:id="1"/>
     </w:p>
     <w:p>
       <w:pPr>
@@ -626,7 +833,7 @@
           <w:lang w:val="en-US"/>
         </w:rPr>
       </w:pPr>
-      <w:bookmarkStart w:id="2" w:name="_Toc497331663"/>
+      <w:bookmarkStart w:id="1" w:name="_Toc497341454"/>
       <w:r>
         <w:rPr>
           <w:rFonts w:ascii="Arial" w:hAnsi="Arial" w:cs="Arial"/>
@@ -644,6 +851,119 @@
         </w:rPr>
         <w:t>on</w:t>
       </w:r>
+      <w:bookmarkEnd w:id="1"/>
+    </w:p>
+    <w:p>
+      <w:pPr>
+        <w:pStyle w:val="Geenafstand"/>
+        <w:rPr>
+          <w:rFonts w:ascii="Arial" w:hAnsi="Arial" w:cs="Arial"/>
+          <w:lang w:val="en-US"/>
+        </w:rPr>
+      </w:pPr>
+    </w:p>
+    <w:p>
+      <w:pPr>
+        <w:pStyle w:val="Geenafstand"/>
+        <w:rPr>
+          <w:rFonts w:ascii="Arial" w:hAnsi="Arial" w:cs="Arial"/>
+          <w:lang w:val="en-US"/>
+        </w:rPr>
+      </w:pPr>
+      <w:r>
+        <w:rPr>
+          <w:rFonts w:ascii="Arial" w:hAnsi="Arial" w:cs="Arial"/>
+          <w:lang w:val="en-US"/>
+        </w:rPr>
+        <w:t xml:space="preserve">This document was created to describe and document all the design elements of the </w:t>
+      </w:r>
+      <w:r>
+        <w:rPr>
+          <w:rFonts w:ascii="Arial" w:hAnsi="Arial" w:cs="Arial"/>
+          <w:lang w:val="en-US"/>
+        </w:rPr>
+        <w:t xml:space="preserve">webshop </w:t>
+      </w:r>
+      <w:r>
+        <w:rPr>
+          <w:rFonts w:ascii="Arial" w:hAnsi="Arial" w:cs="Arial"/>
+          <w:lang w:val="en-US"/>
+        </w:rPr>
+        <w:t xml:space="preserve">that is to be created, namely </w:t>
+      </w:r>
+      <w:r>
+        <w:rPr>
+          <w:rFonts w:ascii="Arial" w:hAnsi="Arial" w:cs="Arial"/>
+          <w:lang w:val="en-US"/>
+        </w:rPr>
+        <w:t>“Project56”.</w:t>
+      </w:r>
+      <w:r>
+        <w:rPr>
+          <w:rFonts w:ascii="Arial" w:hAnsi="Arial" w:cs="Arial"/>
+          <w:lang w:val="en-US"/>
+        </w:rPr>
+        <w:t xml:space="preserve"> </w:t>
+      </w:r>
+      <w:r>
+        <w:rPr>
+          <w:rFonts w:ascii="Arial" w:hAnsi="Arial" w:cs="Arial"/>
+          <w:lang w:val="en-US"/>
+        </w:rPr>
+        <w:t xml:space="preserve">Describing the design elements before implementing the design, will help to </w:t>
+      </w:r>
+      <w:r>
+        <w:rPr>
+          <w:rFonts w:ascii="Arial" w:hAnsi="Arial" w:cs="Arial"/>
+          <w:lang w:val="en-US"/>
+        </w:rPr>
+        <w:t>structure different design elements into an overall design. This should help the user to easily navigate the webshop and thus improve sales performance.</w:t>
+      </w:r>
+    </w:p>
+    <w:p>
+      <w:pPr>
+        <w:pStyle w:val="Geenafstand"/>
+        <w:rPr>
+          <w:rFonts w:ascii="Arial" w:hAnsi="Arial" w:cs="Arial"/>
+          <w:lang w:val="en-US"/>
+        </w:rPr>
+      </w:pPr>
+    </w:p>
+    <w:p>
+      <w:pPr>
+        <w:pStyle w:val="Geenafstand"/>
+        <w:rPr>
+          <w:rFonts w:ascii="Arial" w:hAnsi="Arial" w:cs="Arial"/>
+          <w:lang w:val="en-US"/>
+        </w:rPr>
+      </w:pPr>
+    </w:p>
+    <w:p>
+      <w:pPr>
+        <w:pStyle w:val="Kop2"/>
+        <w:rPr>
+          <w:rFonts w:ascii="Arial" w:hAnsi="Arial" w:cs="Arial"/>
+          <w:color w:val="auto"/>
+          <w:lang w:val="en-US"/>
+        </w:rPr>
+      </w:pPr>
+      <w:bookmarkStart w:id="2" w:name="_Toc497341455"/>
+      <w:r>
+        <w:rPr>
+          <w:rFonts w:ascii="Arial" w:hAnsi="Arial" w:cs="Arial"/>
+          <w:color w:val="auto"/>
+          <w:lang w:val="en-US"/>
+        </w:rPr>
+        <w:t>Purpose</w:t>
+      </w:r>
+      <w:r>
+        <w:rPr>
+          <w:rFonts w:ascii="Arial" w:hAnsi="Arial" w:cs="Arial"/>
+          <w:color w:val="auto"/>
+          <w:lang w:val="en-US"/>
+        </w:rPr>
+        <w:t xml:space="preserve"> of this document</w:t>
+      </w:r>
       <w:bookmarkEnd w:id="2"/>
     </w:p>
     <w:p>
@@ -668,38 +988,673 @@
           <w:rFonts w:ascii="Arial" w:hAnsi="Arial" w:cs="Arial"/>
           <w:lang w:val="en-US"/>
         </w:rPr>
-        <w:t xml:space="preserve">This document was created to describe </w:t>
-      </w:r>
-      <w:r>
-        <w:rPr>
-          <w:rFonts w:ascii="Arial" w:hAnsi="Arial" w:cs="Arial"/>
-          <w:lang w:val="en-US"/>
-        </w:rPr>
-        <w:t xml:space="preserve">and document </w:t>
-      </w:r>
-      <w:r>
-        <w:rPr>
-          <w:rFonts w:ascii="Arial" w:hAnsi="Arial" w:cs="Arial"/>
-          <w:lang w:val="en-US"/>
-        </w:rPr>
-        <w:t xml:space="preserve">all the design elements </w:t>
-      </w:r>
-      <w:r>
-        <w:rPr>
-          <w:rFonts w:ascii="Arial" w:hAnsi="Arial" w:cs="Arial"/>
-          <w:lang w:val="en-US"/>
-        </w:rPr>
-        <w:t xml:space="preserve">of the </w:t>
-      </w:r>
-      <w:proofErr w:type="spellStart"/>
-      <w:r>
-        <w:rPr>
-          <w:rFonts w:ascii="Arial" w:hAnsi="Arial" w:cs="Arial"/>
-          <w:lang w:val="en-US"/>
-        </w:rPr>
-        <w:t>webshop</w:t>
-      </w:r>
-      <w:proofErr w:type="spellEnd"/>
+        <w:t xml:space="preserve">The purpose of the system design document is to give an accurate description of the webshop “Project56”. This document is part of the modelling process that is required before a webshop can be built. Further requirements to make the webshop compatible with </w:t>
+      </w:r>
+      <w:r>
+        <w:rPr>
+          <w:rFonts w:ascii="Arial" w:hAnsi="Arial" w:cs="Arial"/>
+          <w:lang w:val="en-US"/>
+        </w:rPr>
+        <w:t>usual</w:t>
+      </w:r>
+      <w:r>
+        <w:rPr>
+          <w:rFonts w:ascii="Arial" w:hAnsi="Arial" w:cs="Arial"/>
+          <w:lang w:val="en-US"/>
+        </w:rPr>
+        <w:t xml:space="preserve"> design processes include the Software Requirement System and the Use Case Specification. </w:t>
+      </w:r>
+    </w:p>
+    <w:p>
+      <w:pPr>
+        <w:pStyle w:val="Geenafstand"/>
+        <w:rPr>
+          <w:rFonts w:ascii="Arial" w:hAnsi="Arial" w:cs="Arial"/>
+          <w:lang w:val="en-US"/>
+        </w:rPr>
+      </w:pPr>
+    </w:p>
+    <w:p>
+      <w:pPr>
+        <w:pStyle w:val="Geenafstand"/>
+        <w:rPr>
+          <w:rFonts w:ascii="Arial" w:hAnsi="Arial" w:cs="Arial"/>
+          <w:lang w:val="en-US"/>
+        </w:rPr>
+      </w:pPr>
+    </w:p>
+    <w:p>
+      <w:pPr>
+        <w:pStyle w:val="Geenafstand"/>
+        <w:rPr>
+          <w:rFonts w:ascii="Arial" w:hAnsi="Arial" w:cs="Arial"/>
+          <w:lang w:val="en-US"/>
+        </w:rPr>
+      </w:pPr>
+    </w:p>
+    <w:p>
+      <w:pPr>
+        <w:pStyle w:val="Kop2"/>
+        <w:rPr>
+          <w:rFonts w:ascii="Arial" w:hAnsi="Arial" w:cs="Arial"/>
+          <w:color w:val="auto"/>
+          <w:lang w:val="en-US"/>
+        </w:rPr>
+      </w:pPr>
+      <w:bookmarkStart w:id="3" w:name="_Toc497285702"/>
+      <w:bookmarkStart w:id="4" w:name="_Toc497341456"/>
+      <w:r>
+        <w:rPr>
+          <w:rFonts w:ascii="Arial" w:hAnsi="Arial" w:cs="Arial"/>
+          <w:color w:val="auto"/>
+          <w:lang w:val="en-US"/>
+        </w:rPr>
+        <w:t>Project References</w:t>
+      </w:r>
+      <w:bookmarkEnd w:id="3"/>
+      <w:bookmarkEnd w:id="4"/>
+    </w:p>
+    <w:p>
+      <w:pPr>
+        <w:pStyle w:val="Geenafstand"/>
+        <w:rPr>
+          <w:rFonts w:ascii="Arial" w:hAnsi="Arial" w:cs="Arial"/>
+          <w:lang w:val="en-US"/>
+        </w:rPr>
+      </w:pPr>
+    </w:p>
+    <w:p>
+      <w:pPr>
+        <w:pStyle w:val="Geenafstand"/>
+        <w:rPr>
+          <w:rFonts w:ascii="Arial" w:hAnsi="Arial" w:cs="Arial"/>
+          <w:lang w:val="en-US"/>
+        </w:rPr>
+      </w:pPr>
+      <w:r>
+        <w:rPr>
+          <w:rFonts w:ascii="Arial" w:hAnsi="Arial" w:cs="Arial"/>
+          <w:lang w:val="en-US"/>
+        </w:rPr>
+        <w:t>This project is based on the so called “modulewijzer” for class INFPRJ2210 (S1718-Course_Manual-OP12-INFPRJ2210.pdf). This can be found in Google Classroom.</w:t>
+      </w:r>
+    </w:p>
+    <w:p>
+      <w:pPr>
+        <w:pStyle w:val="Geenafstand"/>
+        <w:rPr>
+          <w:rFonts w:ascii="Arial" w:hAnsi="Arial" w:cs="Arial"/>
+          <w:lang w:val="en-US"/>
+        </w:rPr>
+      </w:pPr>
+    </w:p>
+    <w:p>
+      <w:pPr>
+        <w:pStyle w:val="Geenafstand"/>
+        <w:rPr>
+          <w:rFonts w:ascii="Arial" w:hAnsi="Arial" w:cs="Arial"/>
+          <w:lang w:val="en-US"/>
+        </w:rPr>
+      </w:pPr>
+      <w:r>
+        <w:rPr>
+          <w:rFonts w:ascii="Arial" w:hAnsi="Arial" w:cs="Arial"/>
+          <w:lang w:val="en-US"/>
+        </w:rPr>
+        <w:t>The project and this document also reference and are referenced by the Use Case Specification and Software Requirement Specification. These documents will be delivered combined with this document.</w:t>
+      </w:r>
+    </w:p>
+    <w:p>
+      <w:pPr>
+        <w:pStyle w:val="Geenafstand"/>
+        <w:rPr>
+          <w:rFonts w:ascii="Arial" w:hAnsi="Arial" w:cs="Arial"/>
+          <w:lang w:val="en-US"/>
+        </w:rPr>
+      </w:pPr>
+    </w:p>
+    <w:p>
+      <w:pPr>
+        <w:pStyle w:val="Kop2"/>
+        <w:rPr>
+          <w:rFonts w:ascii="Arial" w:hAnsi="Arial" w:cs="Arial"/>
+          <w:color w:val="auto"/>
+          <w:lang w:val="en-US"/>
+        </w:rPr>
+      </w:pPr>
+      <w:bookmarkStart w:id="5" w:name="_Toc497340646"/>
+      <w:bookmarkStart w:id="6" w:name="_Toc497341457"/>
+      <w:r>
+        <w:rPr>
+          <w:rFonts w:ascii="Arial" w:hAnsi="Arial" w:cs="Arial"/>
+          <w:color w:val="auto"/>
+          <w:lang w:val="en-US"/>
+        </w:rPr>
+        <w:t>Version control</w:t>
+      </w:r>
+      <w:bookmarkEnd w:id="5"/>
+      <w:bookmarkEnd w:id="6"/>
+    </w:p>
+    <w:p>
+      <w:pPr>
+        <w:rPr>
+          <w:rFonts w:ascii="Arial" w:hAnsi="Arial" w:cs="Arial"/>
+          <w:lang w:val="en-US"/>
+        </w:rPr>
+      </w:pPr>
+    </w:p>
+    <w:p>
+      <w:pPr>
+        <w:rPr>
+          <w:rFonts w:ascii="Arial" w:hAnsi="Arial" w:cs="Arial"/>
+          <w:lang w:val="en-US"/>
+        </w:rPr>
+      </w:pPr>
+    </w:p>
+    <w:tbl>
+      <w:tblPr>
+        <w:tblW w:w="9345" w:type="dxa"/>
+        <w:tblInd w:w="100" w:type="dxa"/>
+        <w:tblBorders>
+          <w:top w:val="single" w:sz="8" w:space="0" w:color="000000"/>
+          <w:left w:val="single" w:sz="8" w:space="0" w:color="000000"/>
+          <w:bottom w:val="single" w:sz="8" w:space="0" w:color="000000"/>
+          <w:right w:val="single" w:sz="8" w:space="0" w:color="000000"/>
+          <w:insideH w:val="single" w:sz="8" w:space="0" w:color="000000"/>
+          <w:insideV w:val="single" w:sz="8" w:space="0" w:color="000000"/>
+        </w:tblBorders>
+        <w:tblLayout w:type="fixed"/>
+        <w:tblLook w:val="0600" w:firstRow="0" w:lastRow="0" w:firstColumn="0" w:lastColumn="0" w:noHBand="1" w:noVBand="1"/>
+      </w:tblPr>
+      <w:tblGrid>
+        <w:gridCol w:w="1320"/>
+        <w:gridCol w:w="1470"/>
+        <w:gridCol w:w="1420"/>
+        <w:gridCol w:w="1710"/>
+        <w:gridCol w:w="3425"/>
+      </w:tblGrid>
+      <w:tr>
+        <w:tc>
+          <w:tcPr>
+            <w:tcW w:w="1320" w:type="dxa"/>
+            <w:shd w:val="clear" w:color="auto" w:fill="B7B7B7"/>
+            <w:tcMar>
+              <w:top w:w="100" w:type="dxa"/>
+              <w:left w:w="100" w:type="dxa"/>
+              <w:bottom w:w="100" w:type="dxa"/>
+              <w:right w:w="100" w:type="dxa"/>
+            </w:tcMar>
+          </w:tcPr>
+          <w:p>
+            <w:pPr>
+              <w:widowControl w:val="0"/>
+              <w:spacing w:line="240" w:lineRule="auto"/>
+              <w:rPr>
+                <w:rFonts w:ascii="Arial" w:hAnsi="Arial" w:cs="Arial"/>
+              </w:rPr>
+            </w:pPr>
+            <w:r>
+              <w:rPr>
+                <w:rFonts w:ascii="Arial" w:hAnsi="Arial" w:cs="Arial"/>
+              </w:rPr>
+              <w:t>Version</w:t>
+            </w:r>
+          </w:p>
+        </w:tc>
+        <w:tc>
+          <w:tcPr>
+            <w:tcW w:w="1470" w:type="dxa"/>
+            <w:shd w:val="clear" w:color="auto" w:fill="B7B7B7"/>
+            <w:tcMar>
+              <w:top w:w="100" w:type="dxa"/>
+              <w:left w:w="100" w:type="dxa"/>
+              <w:bottom w:w="100" w:type="dxa"/>
+              <w:right w:w="100" w:type="dxa"/>
+            </w:tcMar>
+          </w:tcPr>
+          <w:p>
+            <w:pPr>
+              <w:widowControl w:val="0"/>
+              <w:spacing w:line="240" w:lineRule="auto"/>
+              <w:rPr>
+                <w:rFonts w:ascii="Arial" w:hAnsi="Arial" w:cs="Arial"/>
+              </w:rPr>
+            </w:pPr>
+            <w:r>
+              <w:rPr>
+                <w:rFonts w:ascii="Arial" w:hAnsi="Arial" w:cs="Arial"/>
+              </w:rPr>
+              <w:t>Status</w:t>
+            </w:r>
+          </w:p>
+        </w:tc>
+        <w:tc>
+          <w:tcPr>
+            <w:tcW w:w="1420" w:type="dxa"/>
+            <w:shd w:val="clear" w:color="auto" w:fill="B7B7B7"/>
+            <w:tcMar>
+              <w:top w:w="100" w:type="dxa"/>
+              <w:left w:w="100" w:type="dxa"/>
+              <w:bottom w:w="100" w:type="dxa"/>
+              <w:right w:w="100" w:type="dxa"/>
+            </w:tcMar>
+          </w:tcPr>
+          <w:p>
+            <w:pPr>
+              <w:widowControl w:val="0"/>
+              <w:spacing w:line="240" w:lineRule="auto"/>
+              <w:rPr>
+                <w:rFonts w:ascii="Arial" w:hAnsi="Arial" w:cs="Arial"/>
+              </w:rPr>
+            </w:pPr>
+            <w:r>
+              <w:rPr>
+                <w:rFonts w:ascii="Arial" w:hAnsi="Arial" w:cs="Arial"/>
+              </w:rPr>
+              <w:t>Date</w:t>
+            </w:r>
+          </w:p>
+        </w:tc>
+        <w:tc>
+          <w:tcPr>
+            <w:tcW w:w="1710" w:type="dxa"/>
+            <w:shd w:val="clear" w:color="auto" w:fill="B7B7B7"/>
+            <w:tcMar>
+              <w:top w:w="100" w:type="dxa"/>
+              <w:left w:w="100" w:type="dxa"/>
+              <w:bottom w:w="100" w:type="dxa"/>
+              <w:right w:w="100" w:type="dxa"/>
+            </w:tcMar>
+          </w:tcPr>
+          <w:p>
+            <w:pPr>
+              <w:widowControl w:val="0"/>
+              <w:spacing w:line="240" w:lineRule="auto"/>
+              <w:rPr>
+                <w:rFonts w:ascii="Arial" w:hAnsi="Arial" w:cs="Arial"/>
+              </w:rPr>
+            </w:pPr>
+            <w:r>
+              <w:rPr>
+                <w:rFonts w:ascii="Arial" w:hAnsi="Arial" w:cs="Arial"/>
+              </w:rPr>
+              <w:t>Author</w:t>
+            </w:r>
+          </w:p>
+        </w:tc>
+        <w:tc>
+          <w:tcPr>
+            <w:tcW w:w="3425" w:type="dxa"/>
+            <w:shd w:val="clear" w:color="auto" w:fill="B7B7B7"/>
+            <w:tcMar>
+              <w:top w:w="100" w:type="dxa"/>
+              <w:left w:w="100" w:type="dxa"/>
+              <w:bottom w:w="100" w:type="dxa"/>
+              <w:right w:w="100" w:type="dxa"/>
+            </w:tcMar>
+          </w:tcPr>
+          <w:p>
+            <w:pPr>
+              <w:widowControl w:val="0"/>
+              <w:spacing w:line="240" w:lineRule="auto"/>
+              <w:rPr>
+                <w:rFonts w:ascii="Arial" w:hAnsi="Arial" w:cs="Arial"/>
+              </w:rPr>
+            </w:pPr>
+            <w:r>
+              <w:rPr>
+                <w:rFonts w:ascii="Arial" w:hAnsi="Arial" w:cs="Arial"/>
+              </w:rPr>
+              <w:t>Remarks</w:t>
+            </w:r>
+          </w:p>
+        </w:tc>
+      </w:tr>
+      <w:tr>
+        <w:tc>
+          <w:tcPr>
+            <w:tcW w:w="1320" w:type="dxa"/>
+            <w:shd w:val="clear" w:color="auto" w:fill="auto"/>
+            <w:tcMar>
+              <w:top w:w="100" w:type="dxa"/>
+              <w:left w:w="100" w:type="dxa"/>
+              <w:bottom w:w="100" w:type="dxa"/>
+              <w:right w:w="100" w:type="dxa"/>
+            </w:tcMar>
+          </w:tcPr>
+          <w:p>
+            <w:pPr>
+              <w:widowControl w:val="0"/>
+              <w:spacing w:line="240" w:lineRule="auto"/>
+              <w:rPr>
+                <w:rFonts w:ascii="Arial" w:hAnsi="Arial" w:cs="Arial"/>
+              </w:rPr>
+            </w:pPr>
+            <w:r>
+              <w:rPr>
+                <w:rFonts w:ascii="Arial" w:hAnsi="Arial" w:cs="Arial"/>
+              </w:rPr>
+              <w:t>1</w:t>
+            </w:r>
+          </w:p>
+        </w:tc>
+        <w:tc>
+          <w:tcPr>
+            <w:tcW w:w="1470" w:type="dxa"/>
+            <w:shd w:val="clear" w:color="auto" w:fill="auto"/>
+            <w:tcMar>
+              <w:top w:w="100" w:type="dxa"/>
+              <w:left w:w="100" w:type="dxa"/>
+              <w:bottom w:w="100" w:type="dxa"/>
+              <w:right w:w="100" w:type="dxa"/>
+            </w:tcMar>
+          </w:tcPr>
+          <w:p>
+            <w:pPr>
+              <w:widowControl w:val="0"/>
+              <w:spacing w:line="240" w:lineRule="auto"/>
+              <w:rPr>
+                <w:rFonts w:ascii="Arial" w:hAnsi="Arial" w:cs="Arial"/>
+              </w:rPr>
+            </w:pPr>
+            <w:r>
+              <w:rPr>
+                <w:rFonts w:ascii="Arial" w:hAnsi="Arial" w:cs="Arial"/>
+              </w:rPr>
+              <w:t>Draft</w:t>
+            </w:r>
+          </w:p>
+        </w:tc>
+        <w:tc>
+          <w:tcPr>
+            <w:tcW w:w="1420" w:type="dxa"/>
+            <w:shd w:val="clear" w:color="auto" w:fill="auto"/>
+            <w:tcMar>
+              <w:top w:w="100" w:type="dxa"/>
+              <w:left w:w="100" w:type="dxa"/>
+              <w:bottom w:w="100" w:type="dxa"/>
+              <w:right w:w="100" w:type="dxa"/>
+            </w:tcMar>
+          </w:tcPr>
+          <w:p>
+            <w:pPr>
+              <w:widowControl w:val="0"/>
+              <w:spacing w:line="240" w:lineRule="auto"/>
+              <w:rPr>
+                <w:rFonts w:ascii="Arial" w:hAnsi="Arial" w:cs="Arial"/>
+              </w:rPr>
+            </w:pPr>
+            <w:r>
+              <w:rPr>
+                <w:rFonts w:ascii="Arial" w:hAnsi="Arial" w:cs="Arial"/>
+              </w:rPr>
+              <w:t>2017-09-18</w:t>
+            </w:r>
+          </w:p>
+        </w:tc>
+        <w:tc>
+          <w:tcPr>
+            <w:tcW w:w="1710" w:type="dxa"/>
+            <w:shd w:val="clear" w:color="auto" w:fill="auto"/>
+            <w:tcMar>
+              <w:top w:w="100" w:type="dxa"/>
+              <w:left w:w="100" w:type="dxa"/>
+              <w:bottom w:w="100" w:type="dxa"/>
+              <w:right w:w="100" w:type="dxa"/>
+            </w:tcMar>
+          </w:tcPr>
+          <w:p>
+            <w:pPr>
+              <w:widowControl w:val="0"/>
+              <w:spacing w:line="240" w:lineRule="auto"/>
+              <w:rPr>
+                <w:rFonts w:ascii="Arial" w:hAnsi="Arial" w:cs="Arial"/>
+              </w:rPr>
+            </w:pPr>
+            <w:r>
+              <w:rPr>
+                <w:rFonts w:ascii="Arial" w:hAnsi="Arial" w:cs="Arial"/>
+              </w:rPr>
+              <w:t>Bram Brouwer</w:t>
+            </w:r>
+          </w:p>
+        </w:tc>
+        <w:tc>
+          <w:tcPr>
+            <w:tcW w:w="3425" w:type="dxa"/>
+            <w:shd w:val="clear" w:color="auto" w:fill="auto"/>
+            <w:tcMar>
+              <w:top w:w="100" w:type="dxa"/>
+              <w:left w:w="100" w:type="dxa"/>
+              <w:bottom w:w="100" w:type="dxa"/>
+              <w:right w:w="100" w:type="dxa"/>
+            </w:tcMar>
+          </w:tcPr>
+          <w:p>
+            <w:pPr>
+              <w:widowControl w:val="0"/>
+              <w:spacing w:line="240" w:lineRule="auto"/>
+              <w:rPr>
+                <w:rFonts w:ascii="Arial" w:hAnsi="Arial" w:cs="Arial"/>
+              </w:rPr>
+            </w:pPr>
+          </w:p>
+        </w:tc>
+      </w:tr>
+      <w:tr>
+        <w:tc>
+          <w:tcPr>
+            <w:tcW w:w="1320" w:type="dxa"/>
+            <w:shd w:val="clear" w:color="auto" w:fill="auto"/>
+            <w:tcMar>
+              <w:top w:w="100" w:type="dxa"/>
+              <w:left w:w="100" w:type="dxa"/>
+              <w:bottom w:w="100" w:type="dxa"/>
+              <w:right w:w="100" w:type="dxa"/>
+            </w:tcMar>
+          </w:tcPr>
+          <w:p>
+            <w:pPr>
+              <w:widowControl w:val="0"/>
+              <w:spacing w:line="240" w:lineRule="auto"/>
+              <w:rPr>
+                <w:rFonts w:ascii="Arial" w:hAnsi="Arial" w:cs="Arial"/>
+              </w:rPr>
+            </w:pPr>
+            <w:r>
+              <w:rPr>
+                <w:rFonts w:ascii="Arial" w:hAnsi="Arial" w:cs="Arial"/>
+              </w:rPr>
+              <w:t>2</w:t>
+            </w:r>
+          </w:p>
+        </w:tc>
+        <w:tc>
+          <w:tcPr>
+            <w:tcW w:w="1470" w:type="dxa"/>
+            <w:shd w:val="clear" w:color="auto" w:fill="auto"/>
+            <w:tcMar>
+              <w:top w:w="100" w:type="dxa"/>
+              <w:left w:w="100" w:type="dxa"/>
+              <w:bottom w:w="100" w:type="dxa"/>
+              <w:right w:w="100" w:type="dxa"/>
+            </w:tcMar>
+          </w:tcPr>
+          <w:p>
+            <w:pPr>
+              <w:widowControl w:val="0"/>
+              <w:spacing w:line="240" w:lineRule="auto"/>
+              <w:rPr>
+                <w:rFonts w:ascii="Arial" w:hAnsi="Arial" w:cs="Arial"/>
+              </w:rPr>
+            </w:pPr>
+            <w:r>
+              <w:rPr>
+                <w:rFonts w:ascii="Arial" w:hAnsi="Arial" w:cs="Arial"/>
+              </w:rPr>
+              <w:t>Final</w:t>
+            </w:r>
+          </w:p>
+        </w:tc>
+        <w:tc>
+          <w:tcPr>
+            <w:tcW w:w="1420" w:type="dxa"/>
+            <w:shd w:val="clear" w:color="auto" w:fill="auto"/>
+            <w:tcMar>
+              <w:top w:w="100" w:type="dxa"/>
+              <w:left w:w="100" w:type="dxa"/>
+              <w:bottom w:w="100" w:type="dxa"/>
+              <w:right w:w="100" w:type="dxa"/>
+            </w:tcMar>
+          </w:tcPr>
+          <w:p>
+            <w:pPr>
+              <w:widowControl w:val="0"/>
+              <w:spacing w:line="240" w:lineRule="auto"/>
+              <w:rPr>
+                <w:rFonts w:ascii="Arial" w:hAnsi="Arial" w:cs="Arial"/>
+              </w:rPr>
+            </w:pPr>
+            <w:r>
+              <w:rPr>
+                <w:rFonts w:ascii="Arial" w:hAnsi="Arial" w:cs="Arial"/>
+              </w:rPr>
+              <w:t>2017-09-24</w:t>
+            </w:r>
+          </w:p>
+        </w:tc>
+        <w:tc>
+          <w:tcPr>
+            <w:tcW w:w="1710" w:type="dxa"/>
+            <w:shd w:val="clear" w:color="auto" w:fill="auto"/>
+            <w:tcMar>
+              <w:top w:w="100" w:type="dxa"/>
+              <w:left w:w="100" w:type="dxa"/>
+              <w:bottom w:w="100" w:type="dxa"/>
+              <w:right w:w="100" w:type="dxa"/>
+            </w:tcMar>
+          </w:tcPr>
+          <w:p>
+            <w:pPr>
+              <w:widowControl w:val="0"/>
+              <w:spacing w:line="240" w:lineRule="auto"/>
+              <w:rPr>
+                <w:rFonts w:ascii="Arial" w:hAnsi="Arial" w:cs="Arial"/>
+              </w:rPr>
+            </w:pPr>
+            <w:r>
+              <w:rPr>
+                <w:rFonts w:ascii="Arial" w:hAnsi="Arial" w:cs="Arial"/>
+              </w:rPr>
+              <w:t>Bram Brouwer, Jaap Jan van He</w:t>
+            </w:r>
+            <w:r>
+              <w:rPr>
+                <w:rFonts w:ascii="Arial" w:hAnsi="Arial" w:cs="Arial"/>
+              </w:rPr>
+              <w:t>n</w:t>
+            </w:r>
+            <w:bookmarkStart w:id="7" w:name="_GoBack"/>
+            <w:bookmarkEnd w:id="7"/>
+            <w:r>
+              <w:rPr>
+                <w:rFonts w:ascii="Arial" w:hAnsi="Arial" w:cs="Arial"/>
+              </w:rPr>
+              <w:t>gel</w:t>
+            </w:r>
+          </w:p>
+        </w:tc>
+        <w:tc>
+          <w:tcPr>
+            <w:tcW w:w="3425" w:type="dxa"/>
+            <w:shd w:val="clear" w:color="auto" w:fill="auto"/>
+            <w:tcMar>
+              <w:top w:w="100" w:type="dxa"/>
+              <w:left w:w="100" w:type="dxa"/>
+              <w:bottom w:w="100" w:type="dxa"/>
+              <w:right w:w="100" w:type="dxa"/>
+            </w:tcMar>
+          </w:tcPr>
+          <w:p>
+            <w:pPr>
+              <w:widowControl w:val="0"/>
+              <w:spacing w:line="240" w:lineRule="auto"/>
+              <w:rPr>
+                <w:rFonts w:ascii="Arial" w:hAnsi="Arial" w:cs="Arial"/>
+              </w:rPr>
+            </w:pPr>
+          </w:p>
+        </w:tc>
+      </w:tr>
+    </w:tbl>
+    <w:p>
+      <w:pPr>
+        <w:pStyle w:val="Kop2"/>
+        <w:rPr>
+          <w:rFonts w:ascii="Arial" w:hAnsi="Arial" w:cs="Arial"/>
+          <w:color w:val="auto"/>
+          <w:lang w:val="en-US"/>
+        </w:rPr>
+      </w:pPr>
+      <w:bookmarkStart w:id="8" w:name="_Toc497340647"/>
+      <w:bookmarkStart w:id="9" w:name="_Toc497341458"/>
+      <w:r>
+        <w:rPr>
+          <w:rFonts w:ascii="Arial" w:hAnsi="Arial" w:cs="Arial"/>
+          <w:color w:val="auto"/>
+          <w:lang w:val="en-US"/>
+        </w:rPr>
+        <w:lastRenderedPageBreak/>
+        <w:t>Target audience</w:t>
+      </w:r>
+      <w:bookmarkEnd w:id="8"/>
+      <w:bookmarkEnd w:id="9"/>
+    </w:p>
+    <w:p>
+      <w:pPr>
+        <w:rPr>
+          <w:rFonts w:ascii="Arial" w:hAnsi="Arial" w:cs="Arial"/>
+          <w:lang w:val="en-US"/>
+        </w:rPr>
+      </w:pPr>
+    </w:p>
+    <w:p>
+      <w:pPr>
+        <w:pStyle w:val="Geenafstand"/>
+        <w:rPr>
+          <w:rFonts w:ascii="Arial" w:hAnsi="Arial" w:cs="Arial"/>
+          <w:lang w:val="en-US"/>
+        </w:rPr>
+      </w:pPr>
+      <w:r>
+        <w:rPr>
+          <w:rFonts w:ascii="Arial" w:hAnsi="Arial" w:cs="Arial"/>
+          <w:lang w:val="en-US"/>
+        </w:rPr>
+        <w:t xml:space="preserve">This document has been written for de Hogeschool Rotterdam. Especially </w:t>
+      </w:r>
+      <w:r>
+        <w:rPr>
+          <w:rFonts w:ascii="Arial" w:hAnsi="Arial" w:cs="Arial"/>
+          <w:lang w:val="en-US"/>
+        </w:rPr>
+        <w:t>for</w:t>
+      </w:r>
+      <w:r>
+        <w:rPr>
+          <w:rFonts w:ascii="Arial" w:hAnsi="Arial" w:cs="Arial"/>
+          <w:lang w:val="en-US"/>
+        </w:rPr>
+        <w:t xml:space="preserve"> the course </w:t>
+      </w:r>
+      <w:r>
+        <w:rPr>
+          <w:rStyle w:val="GeenafstandChar"/>
+          <w:rFonts w:ascii="Arial" w:hAnsi="Arial" w:cs="Arial"/>
+          <w:lang w:val="en-US"/>
+        </w:rPr>
+        <w:t>Analysis((NFANL22-5).</w:t>
+      </w:r>
       <w:r>
         <w:rPr>
           <w:rFonts w:ascii="Arial" w:hAnsi="Arial" w:cs="Arial"/>
@@ -707,210 +1662,28 @@
         </w:rPr>
         <w:t xml:space="preserve"> </w:t>
       </w:r>
-      <w:r>
-        <w:rPr>
-          <w:rFonts w:ascii="Arial" w:hAnsi="Arial" w:cs="Arial"/>
-          <w:lang w:val="en-US"/>
-        </w:rPr>
-        <w:t xml:space="preserve">that is to be created, namely </w:t>
-      </w:r>
-      <w:r>
-        <w:rPr>
-          <w:rFonts w:ascii="Arial" w:hAnsi="Arial" w:cs="Arial"/>
-          <w:lang w:val="en-US"/>
-        </w:rPr>
-        <w:t>“Project56”.</w:t>
-      </w:r>
-      <w:r>
-        <w:rPr>
-          <w:rFonts w:ascii="Arial" w:hAnsi="Arial" w:cs="Arial"/>
-          <w:lang w:val="en-US"/>
-        </w:rPr>
-        <w:t xml:space="preserve"> </w:t>
-      </w:r>
-      <w:r>
-        <w:rPr>
-          <w:rFonts w:ascii="Arial" w:hAnsi="Arial" w:cs="Arial"/>
-          <w:lang w:val="en-US"/>
-        </w:rPr>
-        <w:t xml:space="preserve">Describing the design elements before implementing the design, will help to </w:t>
-      </w:r>
-      <w:r>
-        <w:rPr>
-          <w:rFonts w:ascii="Arial" w:hAnsi="Arial" w:cs="Arial"/>
-          <w:lang w:val="en-US"/>
-        </w:rPr>
-        <w:t xml:space="preserve">structure different design elements into an overall design. This should help the user to easily navigate the </w:t>
-      </w:r>
-      <w:proofErr w:type="spellStart"/>
-      <w:r>
-        <w:rPr>
-          <w:rFonts w:ascii="Arial" w:hAnsi="Arial" w:cs="Arial"/>
-          <w:lang w:val="en-US"/>
-        </w:rPr>
-        <w:t>webshop</w:t>
-      </w:r>
-      <w:proofErr w:type="spellEnd"/>
-      <w:r>
-        <w:rPr>
-          <w:rFonts w:ascii="Arial" w:hAnsi="Arial" w:cs="Arial"/>
-          <w:lang w:val="en-US"/>
-        </w:rPr>
-        <w:t xml:space="preserve"> and thus improve sales performance.</w:t>
-      </w:r>
-    </w:p>
-    <w:p>
-      <w:pPr>
-        <w:pStyle w:val="Geenafstand"/>
-        <w:rPr>
-          <w:rFonts w:ascii="Arial" w:hAnsi="Arial" w:cs="Arial"/>
-          <w:lang w:val="en-US"/>
-        </w:rPr>
-      </w:pPr>
-    </w:p>
-    <w:p>
-      <w:pPr>
-        <w:pStyle w:val="Geenafstand"/>
-        <w:rPr>
-          <w:rFonts w:ascii="Arial" w:hAnsi="Arial" w:cs="Arial"/>
-          <w:lang w:val="en-US"/>
-        </w:rPr>
-      </w:pPr>
-    </w:p>
-    <w:p>
-      <w:pPr>
-        <w:pStyle w:val="Kop1"/>
-        <w:rPr>
-          <w:rFonts w:ascii="Arial" w:hAnsi="Arial" w:cs="Arial"/>
-          <w:color w:val="auto"/>
-        </w:rPr>
-      </w:pPr>
-      <w:bookmarkStart w:id="3" w:name="_Toc497331664"/>
-      <w:proofErr w:type="spellStart"/>
-      <w:r>
-        <w:rPr>
-          <w:rFonts w:ascii="Arial" w:hAnsi="Arial" w:cs="Arial"/>
-          <w:color w:val="auto"/>
-        </w:rPr>
-        <w:t>Purpose</w:t>
-      </w:r>
-      <w:proofErr w:type="spellEnd"/>
-      <w:r>
-        <w:rPr>
-          <w:rFonts w:ascii="Arial" w:hAnsi="Arial" w:cs="Arial"/>
-          <w:color w:val="auto"/>
-        </w:rPr>
-        <w:t xml:space="preserve"> of </w:t>
-      </w:r>
-      <w:proofErr w:type="spellStart"/>
-      <w:r>
-        <w:rPr>
-          <w:rFonts w:ascii="Arial" w:hAnsi="Arial" w:cs="Arial"/>
-          <w:color w:val="auto"/>
-        </w:rPr>
-        <w:t>this</w:t>
-      </w:r>
-      <w:proofErr w:type="spellEnd"/>
-      <w:r>
-        <w:rPr>
-          <w:rFonts w:ascii="Arial" w:hAnsi="Arial" w:cs="Arial"/>
-          <w:color w:val="auto"/>
-        </w:rPr>
-        <w:t xml:space="preserve"> document</w:t>
-      </w:r>
-      <w:bookmarkEnd w:id="3"/>
-    </w:p>
-    <w:p>
-      <w:pPr>
-        <w:pStyle w:val="Geenafstand"/>
-        <w:rPr>
-          <w:rFonts w:ascii="Arial" w:hAnsi="Arial" w:cs="Arial"/>
-        </w:rPr>
-      </w:pPr>
-    </w:p>
-    <w:p>
-      <w:pPr>
-        <w:pStyle w:val="Geenafstand"/>
-        <w:rPr>
-          <w:rFonts w:ascii="Arial" w:hAnsi="Arial" w:cs="Arial"/>
-          <w:lang w:val="en-US"/>
-        </w:rPr>
-      </w:pPr>
-      <w:r>
-        <w:rPr>
-          <w:rFonts w:ascii="Arial" w:hAnsi="Arial" w:cs="Arial"/>
-          <w:lang w:val="en-US"/>
-        </w:rPr>
-        <w:t xml:space="preserve">The purpose of the system design document is to give an accurate description of the </w:t>
-      </w:r>
-      <w:proofErr w:type="spellStart"/>
-      <w:r>
-        <w:rPr>
-          <w:rFonts w:ascii="Arial" w:hAnsi="Arial" w:cs="Arial"/>
-          <w:lang w:val="en-US"/>
-        </w:rPr>
-        <w:t>webshop</w:t>
-      </w:r>
-      <w:proofErr w:type="spellEnd"/>
-      <w:r>
-        <w:rPr>
-          <w:rFonts w:ascii="Arial" w:hAnsi="Arial" w:cs="Arial"/>
-          <w:lang w:val="en-US"/>
-        </w:rPr>
-        <w:t xml:space="preserve"> “Project56”. </w:t>
-      </w:r>
-      <w:r>
-        <w:rPr>
-          <w:rFonts w:ascii="Arial" w:hAnsi="Arial" w:cs="Arial"/>
-          <w:lang w:val="en-US"/>
-        </w:rPr>
-        <w:t xml:space="preserve">This document is part of the modelling process that is required before a </w:t>
-      </w:r>
-      <w:proofErr w:type="spellStart"/>
-      <w:r>
-        <w:rPr>
-          <w:rFonts w:ascii="Arial" w:hAnsi="Arial" w:cs="Arial"/>
-          <w:lang w:val="en-US"/>
-        </w:rPr>
-        <w:t>webshop</w:t>
-      </w:r>
-      <w:proofErr w:type="spellEnd"/>
-      <w:r>
-        <w:rPr>
-          <w:rFonts w:ascii="Arial" w:hAnsi="Arial" w:cs="Arial"/>
-          <w:lang w:val="en-US"/>
-        </w:rPr>
-        <w:t xml:space="preserve"> can be built. Further requirements to make the </w:t>
-      </w:r>
-      <w:proofErr w:type="spellStart"/>
-      <w:r>
-        <w:rPr>
-          <w:rFonts w:ascii="Arial" w:hAnsi="Arial" w:cs="Arial"/>
-          <w:lang w:val="en-US"/>
-        </w:rPr>
-        <w:t>webshop</w:t>
-      </w:r>
-      <w:proofErr w:type="spellEnd"/>
-      <w:r>
-        <w:rPr>
-          <w:rFonts w:ascii="Arial" w:hAnsi="Arial" w:cs="Arial"/>
-          <w:lang w:val="en-US"/>
-        </w:rPr>
-        <w:t xml:space="preserve"> compatible with </w:t>
-      </w:r>
-      <w:r>
-        <w:rPr>
-          <w:rFonts w:ascii="Arial" w:hAnsi="Arial" w:cs="Arial"/>
-          <w:lang w:val="en-US"/>
-        </w:rPr>
-        <w:t>usual</w:t>
-      </w:r>
-      <w:r>
-        <w:rPr>
-          <w:rFonts w:ascii="Arial" w:hAnsi="Arial" w:cs="Arial"/>
-          <w:lang w:val="en-US"/>
-        </w:rPr>
-        <w:t xml:space="preserve"> design processes include the Software Requirement System and the Use Case Specification. </w:t>
+    </w:p>
+    <w:p>
+      <w:pPr>
+        <w:pStyle w:val="Geenafstand"/>
+        <w:rPr>
+          <w:rFonts w:ascii="Arial" w:hAnsi="Arial" w:cs="Arial"/>
+          <w:lang w:val="en-US"/>
+        </w:rPr>
+      </w:pPr>
+      <w:r>
+        <w:rPr>
+          <w:rFonts w:ascii="Arial" w:hAnsi="Arial" w:cs="Arial"/>
+          <w:lang w:val="en-US"/>
+        </w:rPr>
+        <w:t>However</w:t>
+      </w:r>
+      <w:r>
+        <w:rPr>
+          <w:rFonts w:ascii="Arial" w:hAnsi="Arial" w:cs="Arial"/>
+          <w:lang w:val="en-US"/>
+        </w:rPr>
+        <w:t xml:space="preserve"> this document is also created for the course Project 5-6. The software design process is based off this document.</w:t>
       </w:r>
     </w:p>
     <w:p>
@@ -946,7 +1719,7 @@
           <w:lang w:val="en-US"/>
         </w:rPr>
       </w:pPr>
-      <w:bookmarkStart w:id="4" w:name="_Toc497331665"/>
+      <w:bookmarkStart w:id="10" w:name="_Toc497341459"/>
       <w:r>
         <w:rPr>
           <w:rFonts w:ascii="Arial" w:hAnsi="Arial" w:cs="Arial"/>
@@ -964,118 +1737,45 @@
         </w:rPr>
         <w:t>em Overview</w:t>
       </w:r>
-      <w:bookmarkEnd w:id="4"/>
-    </w:p>
-    <w:p>
-      <w:pPr>
-        <w:pStyle w:val="Geenafstand"/>
-        <w:rPr>
-          <w:rFonts w:ascii="Arial" w:hAnsi="Arial" w:cs="Arial"/>
-          <w:lang w:val="en-US"/>
-        </w:rPr>
-      </w:pPr>
-    </w:p>
-    <w:p>
-      <w:pPr>
-        <w:rPr>
-          <w:rFonts w:ascii="Arial" w:hAnsi="Arial" w:cs="Arial"/>
-          <w:lang w:val="en-US"/>
-        </w:rPr>
-      </w:pPr>
-      <w:proofErr w:type="spellStart"/>
-      <w:r>
-        <w:rPr>
-          <w:rFonts w:ascii="Arial" w:hAnsi="Arial" w:cs="Arial"/>
-          <w:lang w:val="en-US"/>
-        </w:rPr>
-        <w:t>Webshop</w:t>
-      </w:r>
-      <w:proofErr w:type="spellEnd"/>
-      <w:r>
-        <w:rPr>
-          <w:rFonts w:ascii="Arial" w:hAnsi="Arial" w:cs="Arial"/>
-          <w:lang w:val="en-US"/>
-        </w:rPr>
-        <w:t xml:space="preserve"> Project56 aims to sell car parts and accessories to potential customers. To be able to do this in the most efficient way, a logical structure must be implemented. The first part of this structure is the homepage. The homepage is where the user gets the first impression of the </w:t>
-      </w:r>
-      <w:proofErr w:type="spellStart"/>
-      <w:r>
-        <w:rPr>
-          <w:rFonts w:ascii="Arial" w:hAnsi="Arial" w:cs="Arial"/>
-          <w:lang w:val="en-US"/>
-        </w:rPr>
-        <w:t>webshop</w:t>
-      </w:r>
-      <w:proofErr w:type="spellEnd"/>
-      <w:r>
-        <w:rPr>
-          <w:rFonts w:ascii="Arial" w:hAnsi="Arial" w:cs="Arial"/>
-          <w:lang w:val="en-US"/>
-        </w:rPr>
-        <w:t xml:space="preserve">. It is very important this first impression will be good enough, otherwise the user will leave the </w:t>
-      </w:r>
-      <w:proofErr w:type="spellStart"/>
-      <w:r>
-        <w:rPr>
-          <w:rFonts w:ascii="Arial" w:hAnsi="Arial" w:cs="Arial"/>
-          <w:lang w:val="en-US"/>
-        </w:rPr>
-        <w:t>webshop</w:t>
-      </w:r>
-      <w:proofErr w:type="spellEnd"/>
-      <w:r>
-        <w:rPr>
-          <w:rFonts w:ascii="Arial" w:hAnsi="Arial" w:cs="Arial"/>
-          <w:lang w:val="en-US"/>
-        </w:rPr>
-        <w:t xml:space="preserve"> right away. Therefore it is important that the user can see at a glance that the </w:t>
-      </w:r>
-      <w:proofErr w:type="spellStart"/>
-      <w:r>
-        <w:rPr>
-          <w:rFonts w:ascii="Arial" w:hAnsi="Arial" w:cs="Arial"/>
-          <w:lang w:val="en-US"/>
-        </w:rPr>
-        <w:t>webshop</w:t>
-      </w:r>
-      <w:proofErr w:type="spellEnd"/>
-      <w:r>
-        <w:rPr>
-          <w:rFonts w:ascii="Arial" w:hAnsi="Arial" w:cs="Arial"/>
-          <w:lang w:val="en-US"/>
-        </w:rPr>
-        <w:t xml:space="preserve"> sells the category of products that he or she is looking for. </w:t>
-      </w:r>
-    </w:p>
-    <w:p>
-      <w:pPr>
-        <w:rPr>
-          <w:rFonts w:ascii="Arial" w:hAnsi="Arial" w:cs="Arial"/>
-          <w:lang w:val="en-US"/>
-        </w:rPr>
-      </w:pPr>
-      <w:r>
-        <w:rPr>
-          <w:rFonts w:ascii="Arial" w:hAnsi="Arial" w:cs="Arial"/>
-          <w:lang w:val="en-US"/>
-        </w:rPr>
-        <w:t xml:space="preserve">To create a successful design, a mock design must be created. This will be further referred to as a wireframe. Multiple wireframes were created for this </w:t>
-      </w:r>
-      <w:proofErr w:type="spellStart"/>
-      <w:r>
-        <w:rPr>
-          <w:rFonts w:ascii="Arial" w:hAnsi="Arial" w:cs="Arial"/>
-          <w:lang w:val="en-US"/>
-        </w:rPr>
-        <w:t>webshop</w:t>
-      </w:r>
-      <w:proofErr w:type="spellEnd"/>
-      <w:r>
-        <w:rPr>
-          <w:rFonts w:ascii="Arial" w:hAnsi="Arial" w:cs="Arial"/>
-          <w:lang w:val="en-US"/>
-        </w:rPr>
-        <w:t>, the wireframes of the main pages will be discussed below to explain the design choices.</w:t>
+      <w:bookmarkEnd w:id="10"/>
+    </w:p>
+    <w:p>
+      <w:pPr>
+        <w:pStyle w:val="Geenafstand"/>
+        <w:rPr>
+          <w:rFonts w:ascii="Arial" w:hAnsi="Arial" w:cs="Arial"/>
+          <w:lang w:val="en-US"/>
+        </w:rPr>
+      </w:pPr>
+    </w:p>
+    <w:p>
+      <w:pPr>
+        <w:rPr>
+          <w:rFonts w:ascii="Arial" w:hAnsi="Arial" w:cs="Arial"/>
+          <w:lang w:val="en-US"/>
+        </w:rPr>
+      </w:pPr>
+      <w:r>
+        <w:rPr>
+          <w:rFonts w:ascii="Arial" w:hAnsi="Arial" w:cs="Arial"/>
+          <w:lang w:val="en-US"/>
+        </w:rPr>
+        <w:t xml:space="preserve">Webshop Project56 aims to sell car parts and accessories to potential customers. To be able to do this in the most efficient way, a logical structure must be implemented. The first part of this structure is the homepage. The homepage is where the user gets the first impression of the webshop. It is very important this first impression will be good enough, otherwise the user will leave the webshop right away. Therefore it is important that the user can see at a glance that the webshop sells the category of products that he or she is looking for. </w:t>
+      </w:r>
+    </w:p>
+    <w:p>
+      <w:pPr>
+        <w:rPr>
+          <w:rFonts w:ascii="Arial" w:hAnsi="Arial" w:cs="Arial"/>
+          <w:lang w:val="en-US"/>
+        </w:rPr>
+      </w:pPr>
+      <w:r>
+        <w:rPr>
+          <w:rFonts w:ascii="Arial" w:hAnsi="Arial" w:cs="Arial"/>
+          <w:lang w:val="en-US"/>
+        </w:rPr>
+        <w:t>To create a successful design, a mock design must be created. This will be further referred to as a wireframe. Multiple wireframes were created for this webshop, the wireframes of the main pages will be discussed below to explain the design choices.</w:t>
       </w:r>
     </w:p>
     <w:p>
@@ -1090,12 +1790,15 @@
       <w:pPr>
         <w:keepNext/>
         <w:rPr>
-          <w:lang w:val="en-US"/>
-        </w:rPr>
-      </w:pPr>
-      <w:r>
-        <w:rPr>
+          <w:rFonts w:ascii="Arial" w:hAnsi="Arial" w:cs="Arial"/>
+          <w:lang w:val="en-US"/>
+        </w:rPr>
+      </w:pPr>
+      <w:r>
+        <w:rPr>
+          <w:rFonts w:ascii="Arial" w:hAnsi="Arial" w:cs="Arial"/>
           <w:noProof/>
+          <w:lang w:eastAsia="nl-NL"/>
         </w:rPr>
         <w:drawing>
           <wp:inline distT="0" distB="0" distL="0" distR="0" wp14:anchorId="2993F542" wp14:editId="587AE493">
@@ -1138,53 +1841,60 @@
       <w:pPr>
         <w:pStyle w:val="Bijschrift"/>
         <w:rPr>
-          <w:lang w:val="en-US"/>
-        </w:rPr>
-      </w:pPr>
-      <w:proofErr w:type="spellStart"/>
-      <w:r>
-        <w:rPr>
-          <w:lang w:val="en-US"/>
-        </w:rPr>
-        <w:t>F</w:t>
-      </w:r>
-      <w:r>
-        <w:rPr>
-          <w:lang w:val="en-US"/>
-        </w:rPr>
-        <w:t>iguur</w:t>
-      </w:r>
-      <w:proofErr w:type="spellEnd"/>
-      <w:r>
-        <w:rPr>
+          <w:rFonts w:ascii="Arial" w:hAnsi="Arial" w:cs="Arial"/>
+          <w:lang w:val="en-US"/>
+        </w:rPr>
+      </w:pPr>
+      <w:r>
+        <w:rPr>
+          <w:rFonts w:ascii="Arial" w:hAnsi="Arial" w:cs="Arial"/>
+          <w:lang w:val="en-US"/>
+        </w:rPr>
+        <w:t>Image</w:t>
+      </w:r>
+      <w:r>
+        <w:rPr>
+          <w:rFonts w:ascii="Arial" w:hAnsi="Arial" w:cs="Arial"/>
           <w:lang w:val="en-US"/>
         </w:rPr>
         <w:t xml:space="preserve"> </w:t>
       </w:r>
       <w:r>
+        <w:rPr>
+          <w:rFonts w:ascii="Arial" w:hAnsi="Arial" w:cs="Arial"/>
+        </w:rPr>
         <w:fldChar w:fldCharType="begin"/>
       </w:r>
       <w:r>
         <w:rPr>
+          <w:rFonts w:ascii="Arial" w:hAnsi="Arial" w:cs="Arial"/>
           <w:lang w:val="en-US"/>
         </w:rPr>
         <w:instrText xml:space="preserve"> SEQ Figuur \* ARABIC </w:instrText>
       </w:r>
       <w:r>
+        <w:rPr>
+          <w:rFonts w:ascii="Arial" w:hAnsi="Arial" w:cs="Arial"/>
+        </w:rPr>
         <w:fldChar w:fldCharType="separate"/>
       </w:r>
       <w:r>
         <w:rPr>
+          <w:rFonts w:ascii="Arial" w:hAnsi="Arial" w:cs="Arial"/>
           <w:noProof/>
           <w:lang w:val="en-US"/>
         </w:rPr>
         <w:t>1</w:t>
       </w:r>
       <w:r>
+        <w:rPr>
+          <w:rFonts w:ascii="Arial" w:hAnsi="Arial" w:cs="Arial"/>
+        </w:rPr>
         <w:fldChar w:fldCharType="end"/>
       </w:r>
       <w:r>
         <w:rPr>
+          <w:rFonts w:ascii="Arial" w:hAnsi="Arial" w:cs="Arial"/>
           <w:lang w:val="en-US"/>
         </w:rPr>
         <w:t>: Wireframe homepage</w:t>
@@ -1203,92 +1913,20 @@
           <w:lang w:val="en-US"/>
         </w:rPr>
         <w:lastRenderedPageBreak/>
-        <w:t>In the wireframe “</w:t>
-      </w:r>
-      <w:proofErr w:type="spellStart"/>
-      <w:r>
-        <w:rPr>
-          <w:rFonts w:ascii="Arial" w:hAnsi="Arial" w:cs="Arial"/>
-          <w:lang w:val="en-US"/>
-        </w:rPr>
-        <w:t>Figuur</w:t>
-      </w:r>
-      <w:proofErr w:type="spellEnd"/>
-      <w:r>
-        <w:rPr>
-          <w:rFonts w:ascii="Arial" w:hAnsi="Arial" w:cs="Arial"/>
-          <w:lang w:val="en-US"/>
-        </w:rPr>
-        <w:t xml:space="preserve"> 1”, a part of the page is reserved for “Homepage </w:t>
-      </w:r>
-      <w:proofErr w:type="spellStart"/>
-      <w:r>
-        <w:rPr>
-          <w:rFonts w:ascii="Arial" w:hAnsi="Arial" w:cs="Arial"/>
-          <w:lang w:val="en-US"/>
-        </w:rPr>
-        <w:t>reclame</w:t>
-      </w:r>
-      <w:proofErr w:type="spellEnd"/>
-      <w:r>
-        <w:rPr>
-          <w:rFonts w:ascii="Arial" w:hAnsi="Arial" w:cs="Arial"/>
-          <w:lang w:val="en-US"/>
-        </w:rPr>
-        <w:t xml:space="preserve">”. This section should include a text welcoming the customer to the </w:t>
-      </w:r>
-      <w:proofErr w:type="spellStart"/>
-      <w:r>
-        <w:rPr>
-          <w:rFonts w:ascii="Arial" w:hAnsi="Arial" w:cs="Arial"/>
-          <w:lang w:val="en-US"/>
-        </w:rPr>
-        <w:t>webshop</w:t>
-      </w:r>
-      <w:proofErr w:type="spellEnd"/>
-      <w:r>
-        <w:rPr>
-          <w:rFonts w:ascii="Arial" w:hAnsi="Arial" w:cs="Arial"/>
-          <w:lang w:val="en-US"/>
-        </w:rPr>
-        <w:t xml:space="preserve"> and explaining what this </w:t>
-      </w:r>
-      <w:proofErr w:type="spellStart"/>
-      <w:r>
-        <w:rPr>
-          <w:rFonts w:ascii="Arial" w:hAnsi="Arial" w:cs="Arial"/>
-          <w:lang w:val="en-US"/>
-        </w:rPr>
-        <w:t>webshop</w:t>
-      </w:r>
-      <w:proofErr w:type="spellEnd"/>
-      <w:r>
-        <w:rPr>
-          <w:rFonts w:ascii="Arial" w:hAnsi="Arial" w:cs="Arial"/>
-          <w:lang w:val="en-US"/>
-        </w:rPr>
-        <w:t xml:space="preserve"> is for. Also, some highlighted products could be shown here. Below this, we find the </w:t>
-      </w:r>
-      <w:proofErr w:type="spellStart"/>
-      <w:r>
-        <w:rPr>
-          <w:rFonts w:ascii="Arial" w:hAnsi="Arial" w:cs="Arial"/>
-          <w:lang w:val="en-US"/>
-        </w:rPr>
-        <w:t>populair</w:t>
-      </w:r>
-      <w:proofErr w:type="spellEnd"/>
-      <w:r>
-        <w:rPr>
-          <w:rFonts w:ascii="Arial" w:hAnsi="Arial" w:cs="Arial"/>
-          <w:lang w:val="en-US"/>
-        </w:rPr>
-        <w:t xml:space="preserve"> products section. This might lead the user directly to the product that a lot of users were interested in before. </w:t>
-      </w:r>
-    </w:p>
-    <w:p>
-      <w:pPr>
-        <w:rPr>
+        <w:t>In the wireframe, see image 1</w:t>
+      </w:r>
+      <w:r>
+        <w:rPr>
+          <w:rFonts w:ascii="Arial" w:hAnsi="Arial" w:cs="Arial"/>
+          <w:lang w:val="en-US"/>
+        </w:rPr>
+        <w:t xml:space="preserve">, a part of the page is reserved for “Homepage reclame”. This section should include a text welcoming the customer to the webshop and explaining what this webshop is for. Also, some highlighted products could be shown here. Below this, we find the populair products section. This might lead the user directly to the product that a lot of users were interested in before. </w:t>
+      </w:r>
+    </w:p>
+    <w:p>
+      <w:pPr>
+        <w:rPr>
+          <w:rFonts w:ascii="Arial" w:hAnsi="Arial" w:cs="Arial"/>
           <w:lang w:val="en-US"/>
         </w:rPr>
       </w:pPr>
@@ -1297,12 +1935,15 @@
       <w:pPr>
         <w:keepNext/>
         <w:rPr>
-          <w:lang w:val="en-US"/>
-        </w:rPr>
-      </w:pPr>
-      <w:r>
-        <w:rPr>
+          <w:rFonts w:ascii="Arial" w:hAnsi="Arial" w:cs="Arial"/>
+          <w:lang w:val="en-US"/>
+        </w:rPr>
+      </w:pPr>
+      <w:r>
+        <w:rPr>
+          <w:rFonts w:ascii="Arial" w:hAnsi="Arial" w:cs="Arial"/>
           <w:noProof/>
+          <w:lang w:eastAsia="nl-NL"/>
         </w:rPr>
         <w:drawing>
           <wp:inline distT="0" distB="0" distL="0" distR="0" wp14:anchorId="7D54BE9F" wp14:editId="7FFD8AC5">
@@ -1345,88 +1986,89 @@
       <w:pPr>
         <w:pStyle w:val="Bijschrift"/>
         <w:rPr>
-          <w:lang w:val="en-US"/>
-        </w:rPr>
-      </w:pPr>
-      <w:proofErr w:type="spellStart"/>
-      <w:r>
-        <w:rPr>
-          <w:lang w:val="en-US"/>
-        </w:rPr>
-        <w:t>Figuur</w:t>
-      </w:r>
-      <w:proofErr w:type="spellEnd"/>
-      <w:r>
-        <w:rPr>
+          <w:rFonts w:ascii="Arial" w:hAnsi="Arial" w:cs="Arial"/>
+          <w:lang w:val="en-US"/>
+        </w:rPr>
+      </w:pPr>
+      <w:r>
+        <w:rPr>
+          <w:rFonts w:ascii="Arial" w:hAnsi="Arial" w:cs="Arial"/>
+          <w:lang w:val="en-US"/>
+        </w:rPr>
+        <w:t>Image</w:t>
+      </w:r>
+      <w:r>
+        <w:rPr>
+          <w:rFonts w:ascii="Arial" w:hAnsi="Arial" w:cs="Arial"/>
           <w:lang w:val="en-US"/>
         </w:rPr>
         <w:t xml:space="preserve"> </w:t>
       </w:r>
       <w:r>
+        <w:rPr>
+          <w:rFonts w:ascii="Arial" w:hAnsi="Arial" w:cs="Arial"/>
+        </w:rPr>
         <w:fldChar w:fldCharType="begin"/>
       </w:r>
       <w:r>
         <w:rPr>
+          <w:rFonts w:ascii="Arial" w:hAnsi="Arial" w:cs="Arial"/>
           <w:lang w:val="en-US"/>
         </w:rPr>
         <w:instrText xml:space="preserve"> SEQ Figuur \* ARABIC </w:instrText>
       </w:r>
       <w:r>
+        <w:rPr>
+          <w:rFonts w:ascii="Arial" w:hAnsi="Arial" w:cs="Arial"/>
+        </w:rPr>
         <w:fldChar w:fldCharType="separate"/>
       </w:r>
       <w:r>
         <w:rPr>
+          <w:rFonts w:ascii="Arial" w:hAnsi="Arial" w:cs="Arial"/>
           <w:noProof/>
           <w:lang w:val="en-US"/>
         </w:rPr>
         <w:t>2</w:t>
       </w:r>
       <w:r>
+        <w:rPr>
+          <w:rFonts w:ascii="Arial" w:hAnsi="Arial" w:cs="Arial"/>
+        </w:rPr>
         <w:fldChar w:fldCharType="end"/>
       </w:r>
       <w:r>
         <w:rPr>
-          <w:lang w:val="en-US"/>
-        </w:rPr>
-        <w:t xml:space="preserve">: Wireframe </w:t>
-      </w:r>
-      <w:proofErr w:type="spellStart"/>
-      <w:r>
-        <w:rPr>
-          <w:lang w:val="en-US"/>
-        </w:rPr>
-        <w:t>productpage</w:t>
-      </w:r>
-      <w:proofErr w:type="spellEnd"/>
-    </w:p>
-    <w:p>
-      <w:pPr>
-        <w:rPr>
-          <w:lang w:val="en-US"/>
-        </w:rPr>
-      </w:pPr>
-      <w:r>
-        <w:rPr>
-          <w:lang w:val="en-US"/>
-        </w:rPr>
-        <w:t>In the wireframe “</w:t>
-      </w:r>
-      <w:proofErr w:type="spellStart"/>
-      <w:r>
-        <w:rPr>
-          <w:lang w:val="en-US"/>
-        </w:rPr>
-        <w:t>Figuur</w:t>
-      </w:r>
-      <w:proofErr w:type="spellEnd"/>
-      <w:r>
-        <w:rPr>
-          <w:lang w:val="en-US"/>
-        </w:rPr>
-        <w:t xml:space="preserve"> 2”</w:t>
-      </w:r>
-      <w:r>
-        <w:rPr>
+          <w:rFonts w:ascii="Arial" w:hAnsi="Arial" w:cs="Arial"/>
+          <w:lang w:val="en-US"/>
+        </w:rPr>
+        <w:t>: Wireframe productpage</w:t>
+      </w:r>
+    </w:p>
+    <w:p>
+      <w:pPr>
+        <w:rPr>
+          <w:rFonts w:ascii="Arial" w:hAnsi="Arial" w:cs="Arial"/>
+          <w:lang w:val="en-US"/>
+        </w:rPr>
+      </w:pPr>
+      <w:r>
+        <w:rPr>
+          <w:rFonts w:ascii="Arial" w:hAnsi="Arial" w:cs="Arial"/>
+          <w:lang w:val="en-US"/>
+        </w:rPr>
+        <w:t xml:space="preserve">In the wireframe </w:t>
+      </w:r>
+      <w:r>
+        <w:rPr>
+          <w:rFonts w:ascii="Arial" w:hAnsi="Arial" w:cs="Arial"/>
+          <w:lang w:val="en-US"/>
+        </w:rPr>
+        <w:t>displayed in image 2</w:t>
+      </w:r>
+      <w:r>
+        <w:rPr>
+          <w:rFonts w:ascii="Arial" w:hAnsi="Arial" w:cs="Arial"/>
           <w:lang w:val="en-US"/>
         </w:rPr>
         <w:t>, the basic frame of the page stays the same with the homepage. This will make the user feel at ease with the page, only the product information of the specific product is displayed. The menu with product categories stays in the same place on every page, so a customer can easily navigate to the next product or lookup another product.</w:t>
@@ -1435,73 +2077,36 @@
     <w:p>
       <w:pPr>
         <w:rPr>
-          <w:lang w:val="en-US"/>
-        </w:rPr>
-      </w:pPr>
-      <w:r>
-        <w:rPr>
+          <w:rFonts w:ascii="Arial" w:hAnsi="Arial" w:cs="Arial"/>
+          <w:lang w:val="en-US"/>
+        </w:rPr>
+      </w:pPr>
+      <w:r>
+        <w:rPr>
+          <w:rFonts w:ascii="Arial" w:hAnsi="Arial" w:cs="Arial"/>
           <w:lang w:val="en-US"/>
         </w:rPr>
         <w:lastRenderedPageBreak/>
-        <w:t xml:space="preserve">Aside from the category menu, there is a centralized search bar at the top of the website. A user starts reading from the top, left to right. Thus, the first thing the user will see, is the page name. This gives the user information in which part of the </w:t>
-      </w:r>
-      <w:proofErr w:type="spellStart"/>
-      <w:r>
-        <w:rPr>
-          <w:lang w:val="en-US"/>
-        </w:rPr>
-        <w:t>webshop</w:t>
-      </w:r>
-      <w:proofErr w:type="spellEnd"/>
-      <w:r>
-        <w:rPr>
-          <w:lang w:val="en-US"/>
-        </w:rPr>
-        <w:t xml:space="preserve"> he is. The second thing the user sees, is the search bar. This invites the user to look for the product that he or she is looking for, within the </w:t>
-      </w:r>
-      <w:proofErr w:type="spellStart"/>
-      <w:r>
-        <w:rPr>
-          <w:lang w:val="en-US"/>
-        </w:rPr>
-        <w:t>webshop</w:t>
-      </w:r>
-      <w:proofErr w:type="spellEnd"/>
-      <w:r>
-        <w:rPr>
-          <w:lang w:val="en-US"/>
-        </w:rPr>
-        <w:t xml:space="preserve">. The aim of this search bar is to make it as easy as possible for a user to find the products in the </w:t>
-      </w:r>
-      <w:proofErr w:type="spellStart"/>
-      <w:r>
-        <w:rPr>
-          <w:lang w:val="en-US"/>
-        </w:rPr>
-        <w:t>webshop</w:t>
-      </w:r>
-      <w:proofErr w:type="spellEnd"/>
-      <w:r>
-        <w:rPr>
-          <w:lang w:val="en-US"/>
-        </w:rPr>
-        <w:t xml:space="preserve"> at all times. </w:t>
-      </w:r>
-    </w:p>
-    <w:p>
-      <w:pPr>
-        <w:rPr>
-          <w:lang w:val="en-US"/>
-        </w:rPr>
-      </w:pPr>
-      <w:r>
-        <w:rPr>
+        <w:t xml:space="preserve">Aside from the category menu, there is a centralized search bar at the top of the website. A user starts reading from the top, left to right. Thus, the first thing the user will see, is the page name. This gives the user information in which part of the webshop he is. The second thing the user sees, is the search bar. This invites the user to look for the product that he or she is looking for, within the webshop. The aim of this search bar is to make it as easy as possible for a user to find the products in the webshop at all times. </w:t>
+      </w:r>
+    </w:p>
+    <w:p>
+      <w:pPr>
+        <w:rPr>
+          <w:rFonts w:ascii="Arial" w:hAnsi="Arial" w:cs="Arial"/>
+          <w:lang w:val="en-US"/>
+        </w:rPr>
+      </w:pPr>
+      <w:r>
+        <w:rPr>
+          <w:rFonts w:ascii="Arial" w:hAnsi="Arial" w:cs="Arial"/>
           <w:lang w:val="en-US"/>
         </w:rPr>
         <w:t xml:space="preserve">Furthermore, on the top right, two icons are located. This is another important location where </w:t>
       </w:r>
       <w:r>
         <w:rPr>
+          <w:rFonts w:ascii="Arial" w:hAnsi="Arial" w:cs="Arial"/>
           <w:lang w:val="en-US"/>
         </w:rPr>
         <w:t>users usually look to find settings or account information. This is where the shopping cart and the user login are located.</w:t>
@@ -1531,7 +2136,7 @@
           <w:lang w:val="en-US"/>
         </w:rPr>
       </w:pPr>
-      <w:bookmarkStart w:id="5" w:name="_Toc497331666"/>
+      <w:bookmarkStart w:id="11" w:name="_Toc497341460"/>
       <w:r>
         <w:rPr>
           <w:rFonts w:ascii="Arial" w:hAnsi="Arial" w:cs="Arial"/>
@@ -1549,63 +2154,31 @@
         </w:rPr>
         <w:t>Goals</w:t>
       </w:r>
-      <w:bookmarkEnd w:id="5"/>
-    </w:p>
-    <w:p>
-      <w:pPr>
-        <w:pStyle w:val="Geenafstand"/>
-        <w:rPr>
-          <w:rFonts w:ascii="Arial" w:hAnsi="Arial" w:cs="Arial"/>
-          <w:lang w:val="en-US"/>
-        </w:rPr>
-      </w:pPr>
-    </w:p>
-    <w:p>
-      <w:pPr>
-        <w:pStyle w:val="Geenafstand"/>
-        <w:rPr>
-          <w:rFonts w:ascii="Arial" w:hAnsi="Arial" w:cs="Arial"/>
-          <w:lang w:val="en-US"/>
-        </w:rPr>
-      </w:pPr>
-      <w:r>
-        <w:rPr>
-          <w:rFonts w:ascii="Arial" w:hAnsi="Arial" w:cs="Arial"/>
-          <w:lang w:val="en-US"/>
-        </w:rPr>
-        <w:t xml:space="preserve">The main goal of the design is to make the user feel at ease in this </w:t>
-      </w:r>
-      <w:proofErr w:type="spellStart"/>
-      <w:r>
-        <w:rPr>
-          <w:rFonts w:ascii="Arial" w:hAnsi="Arial" w:cs="Arial"/>
-          <w:lang w:val="en-US"/>
-        </w:rPr>
-        <w:t>webshop</w:t>
-      </w:r>
-      <w:proofErr w:type="spellEnd"/>
-      <w:r>
-        <w:rPr>
-          <w:rFonts w:ascii="Arial" w:hAnsi="Arial" w:cs="Arial"/>
-          <w:lang w:val="en-US"/>
-        </w:rPr>
-        <w:t>. This will make the user stay on the website longer, and make the user buy more products. A couple design theories are implemented, amongst which are the ‘</w:t>
-      </w:r>
-      <w:proofErr w:type="spellStart"/>
-      <w:r>
-        <w:rPr>
-          <w:rFonts w:ascii="Arial" w:hAnsi="Arial" w:cs="Arial"/>
-          <w:lang w:val="en-US"/>
-        </w:rPr>
-        <w:t>gestaltprinciples</w:t>
-      </w:r>
-      <w:proofErr w:type="spellEnd"/>
-      <w:r>
-        <w:rPr>
-          <w:rFonts w:ascii="Arial" w:hAnsi="Arial" w:cs="Arial"/>
-          <w:lang w:val="en-US"/>
-        </w:rPr>
-        <w:t xml:space="preserve">’. </w:t>
+      <w:bookmarkEnd w:id="11"/>
+    </w:p>
+    <w:p>
+      <w:pPr>
+        <w:pStyle w:val="Geenafstand"/>
+        <w:rPr>
+          <w:rFonts w:ascii="Arial" w:hAnsi="Arial" w:cs="Arial"/>
+          <w:lang w:val="en-US"/>
+        </w:rPr>
+      </w:pPr>
+    </w:p>
+    <w:p>
+      <w:pPr>
+        <w:pStyle w:val="Geenafstand"/>
+        <w:rPr>
+          <w:rFonts w:ascii="Arial" w:hAnsi="Arial" w:cs="Arial"/>
+          <w:lang w:val="en-US"/>
+        </w:rPr>
+      </w:pPr>
+      <w:r>
+        <w:rPr>
+          <w:rFonts w:ascii="Arial" w:hAnsi="Arial" w:cs="Arial"/>
+          <w:lang w:val="en-US"/>
+        </w:rPr>
+        <w:t xml:space="preserve">The main goal of the design is to make the user feel at ease in this webshop. This will make the user stay on the website longer, and make the user buy more products. A couple design theories are implemented, amongst which are the ‘gestaltprinciples’. </w:t>
       </w:r>
     </w:p>
     <w:p>
@@ -1632,7 +2205,6 @@
         </w:rPr>
         <w:t xml:space="preserve">On all pages, grouping of different groups of elements are separated by shapes and sizes. A good example of this is the popular products section on the homepage, where you can see that similar shapes and sizes of products are grouped together horizontally. According to </w:t>
       </w:r>
-      <w:proofErr w:type="spellStart"/>
       <w:r>
         <w:rPr>
           <w:rFonts w:ascii="Arial" w:hAnsi="Arial" w:cs="Arial"/>
@@ -1641,28 +2213,7 @@
           <w:shd w:val="clear" w:color="auto" w:fill="FFFFFF"/>
           <w:lang w:val="en-US"/>
         </w:rPr>
-        <w:t>Heinke</w:t>
-      </w:r>
-      <w:proofErr w:type="spellEnd"/>
-      <w:r>
-        <w:rPr>
-          <w:rFonts w:ascii="Arial" w:hAnsi="Arial" w:cs="Arial"/>
-          <w:color w:val="222222"/>
-          <w:szCs w:val="20"/>
-          <w:shd w:val="clear" w:color="auto" w:fill="FFFFFF"/>
-          <w:lang w:val="en-US"/>
-        </w:rPr>
-        <w:t>,</w:t>
-      </w:r>
-      <w:r>
-        <w:rPr>
-          <w:rFonts w:ascii="Arial" w:hAnsi="Arial" w:cs="Arial"/>
-          <w:color w:val="222222"/>
-          <w:szCs w:val="20"/>
-          <w:shd w:val="clear" w:color="auto" w:fill="FFFFFF"/>
-          <w:lang w:val="en-US"/>
-        </w:rPr>
-        <w:t xml:space="preserve"> D., &amp; Humphreys, G. W. (2003), </w:t>
+        <w:t xml:space="preserve">Heinke, D., &amp; Humphreys, G. W. (2003), </w:t>
       </w:r>
       <w:r>
         <w:rPr>
@@ -1923,299 +2474,6 @@
           <w:lang w:val="en-US"/>
         </w:rPr>
       </w:pPr>
-    </w:p>
-    <w:p>
-      <w:pPr>
-        <w:pStyle w:val="Geenafstand"/>
-        <w:rPr>
-          <w:rFonts w:ascii="Arial" w:hAnsi="Arial" w:cs="Arial"/>
-          <w:lang w:val="en-US"/>
-        </w:rPr>
-      </w:pPr>
-    </w:p>
-    <w:p>
-      <w:pPr>
-        <w:pStyle w:val="Kop1"/>
-        <w:rPr>
-          <w:rFonts w:ascii="Arial" w:hAnsi="Arial" w:cs="Arial"/>
-          <w:color w:val="auto"/>
-          <w:lang w:val="en-US"/>
-        </w:rPr>
-      </w:pPr>
-      <w:bookmarkStart w:id="6" w:name="_Toc497331667"/>
-      <w:r>
-        <w:rPr>
-          <w:rFonts w:ascii="Arial" w:hAnsi="Arial" w:cs="Arial"/>
-          <w:color w:val="auto"/>
-          <w:lang w:val="en-US"/>
-        </w:rPr>
-        <w:lastRenderedPageBreak/>
-        <w:t>Design Constraints</w:t>
-      </w:r>
-      <w:bookmarkEnd w:id="6"/>
-    </w:p>
-    <w:p>
-      <w:pPr>
-        <w:pStyle w:val="Geenafstand"/>
-        <w:rPr>
-          <w:rFonts w:ascii="Arial" w:hAnsi="Arial" w:cs="Arial"/>
-          <w:lang w:val="en-US"/>
-        </w:rPr>
-      </w:pPr>
-    </w:p>
-    <w:p>
-      <w:pPr>
-        <w:pStyle w:val="Geenafstand"/>
-        <w:rPr>
-          <w:rFonts w:ascii="Arial" w:hAnsi="Arial" w:cs="Arial"/>
-          <w:lang w:val="en-US"/>
-        </w:rPr>
-      </w:pPr>
-      <w:r>
-        <w:rPr>
-          <w:rFonts w:ascii="Arial" w:hAnsi="Arial" w:cs="Arial"/>
-          <w:lang w:val="en-US"/>
-        </w:rPr>
-        <w:t xml:space="preserve">There are a couple design constraints that are to be absolutely avoided. The attention of the user, should go to the product and the process of buying this product. Flashing, colorful or otherwise visually distracting elements like advertisements, must be avoided. This kind of distraction will disturb the ‘flow’ of the customer, </w:t>
-      </w:r>
-      <w:r>
-        <w:rPr>
-          <w:rFonts w:ascii="Arial" w:hAnsi="Arial" w:cs="Arial"/>
-          <w:lang w:val="en-US"/>
-        </w:rPr>
-        <w:t xml:space="preserve">making it less likely that the process of buying a product will be successfully completed. </w:t>
-      </w:r>
-    </w:p>
-    <w:p>
-      <w:pPr>
-        <w:pStyle w:val="Geenafstand"/>
-        <w:rPr>
-          <w:rFonts w:ascii="Arial" w:hAnsi="Arial" w:cs="Arial"/>
-          <w:lang w:val="en-US"/>
-        </w:rPr>
-      </w:pPr>
-    </w:p>
-    <w:p>
-      <w:pPr>
-        <w:pStyle w:val="Geenafstand"/>
-        <w:rPr>
-          <w:rFonts w:ascii="Arial" w:hAnsi="Arial" w:cs="Arial"/>
-          <w:lang w:val="en-US"/>
-        </w:rPr>
-      </w:pPr>
-      <w:r>
-        <w:rPr>
-          <w:rFonts w:ascii="Arial" w:hAnsi="Arial" w:cs="Arial"/>
-          <w:lang w:val="en-US"/>
-        </w:rPr>
-        <w:t xml:space="preserve">A design constraint from a developers kind of view would be time and budget. The design of a page </w:t>
-      </w:r>
-      <w:proofErr w:type="spellStart"/>
-      <w:r>
-        <w:rPr>
-          <w:rFonts w:ascii="Arial" w:hAnsi="Arial" w:cs="Arial"/>
-          <w:lang w:val="en-US"/>
-        </w:rPr>
-        <w:t>can not</w:t>
-      </w:r>
-      <w:proofErr w:type="spellEnd"/>
-      <w:r>
-        <w:rPr>
-          <w:rFonts w:ascii="Arial" w:hAnsi="Arial" w:cs="Arial"/>
-          <w:lang w:val="en-US"/>
-        </w:rPr>
-        <w:t xml:space="preserve"> take more than twenty percent of the total development time, otherwise we consider the extra time spent, relatively not profitable enough.</w:t>
-      </w:r>
-    </w:p>
-    <w:p>
-      <w:pPr>
-        <w:pStyle w:val="Geenafstand"/>
-        <w:rPr>
-          <w:rFonts w:ascii="Arial" w:hAnsi="Arial" w:cs="Arial"/>
-          <w:lang w:val="en-US"/>
-        </w:rPr>
-      </w:pPr>
-    </w:p>
-    <w:p>
-      <w:pPr>
-        <w:pStyle w:val="Geenafstand"/>
-        <w:rPr>
-          <w:rFonts w:ascii="Arial" w:hAnsi="Arial" w:cs="Arial"/>
-          <w:lang w:val="en-US"/>
-        </w:rPr>
-      </w:pPr>
-    </w:p>
-    <w:p>
-      <w:pPr>
-        <w:pStyle w:val="Geenafstand"/>
-        <w:rPr>
-          <w:rFonts w:ascii="Arial" w:hAnsi="Arial" w:cs="Arial"/>
-          <w:lang w:val="en-US"/>
-        </w:rPr>
-      </w:pPr>
-    </w:p>
-    <w:p>
-      <w:pPr>
-        <w:pStyle w:val="Geenafstand"/>
-        <w:rPr>
-          <w:rFonts w:ascii="Arial" w:hAnsi="Arial" w:cs="Arial"/>
-          <w:lang w:val="en-US"/>
-        </w:rPr>
-      </w:pPr>
-    </w:p>
-    <w:p>
-      <w:pPr>
-        <w:pStyle w:val="Geenafstand"/>
-        <w:rPr>
-          <w:rFonts w:ascii="Arial" w:hAnsi="Arial" w:cs="Arial"/>
-          <w:lang w:val="en-US"/>
-        </w:rPr>
-      </w:pPr>
-    </w:p>
-    <w:p>
-      <w:pPr>
-        <w:pStyle w:val="Geenafstand"/>
-        <w:rPr>
-          <w:rFonts w:ascii="Arial" w:hAnsi="Arial" w:cs="Arial"/>
-          <w:lang w:val="en-US"/>
-        </w:rPr>
-      </w:pPr>
-    </w:p>
-    <w:p>
-      <w:pPr>
-        <w:pStyle w:val="Geenafstand"/>
-        <w:rPr>
-          <w:rFonts w:ascii="Arial" w:hAnsi="Arial" w:cs="Arial"/>
-          <w:lang w:val="en-US"/>
-        </w:rPr>
-      </w:pPr>
-    </w:p>
-    <w:p>
-      <w:pPr>
-        <w:pStyle w:val="Geenafstand"/>
-        <w:rPr>
-          <w:rFonts w:ascii="Arial" w:hAnsi="Arial" w:cs="Arial"/>
-          <w:lang w:val="en-US"/>
-        </w:rPr>
-      </w:pPr>
-    </w:p>
-    <w:p>
-      <w:pPr>
-        <w:pStyle w:val="Geenafstand"/>
-        <w:rPr>
-          <w:rFonts w:ascii="Arial" w:hAnsi="Arial" w:cs="Arial"/>
-          <w:lang w:val="en-US"/>
-        </w:rPr>
-      </w:pPr>
-    </w:p>
-    <w:p>
-      <w:pPr>
-        <w:pStyle w:val="Kop1"/>
-        <w:rPr>
-          <w:rFonts w:ascii="Arial" w:hAnsi="Arial" w:cs="Arial"/>
-          <w:color w:val="auto"/>
-          <w:lang w:val="en-US"/>
-        </w:rPr>
-      </w:pPr>
-      <w:bookmarkStart w:id="7" w:name="_Toc497285702"/>
-      <w:bookmarkStart w:id="8" w:name="_Toc497331668"/>
-      <w:r>
-        <w:rPr>
-          <w:rFonts w:ascii="Arial" w:hAnsi="Arial" w:cs="Arial"/>
-          <w:color w:val="auto"/>
-          <w:lang w:val="en-US"/>
-        </w:rPr>
-        <w:t>Project References</w:t>
-      </w:r>
-      <w:bookmarkEnd w:id="7"/>
-      <w:bookmarkEnd w:id="8"/>
-    </w:p>
-    <w:p>
-      <w:pPr>
-        <w:pStyle w:val="Geenafstand"/>
-        <w:rPr>
-          <w:rFonts w:ascii="Arial" w:hAnsi="Arial" w:cs="Arial"/>
-          <w:lang w:val="en-US"/>
-        </w:rPr>
-      </w:pPr>
-    </w:p>
-    <w:p>
-      <w:pPr>
-        <w:pStyle w:val="Geenafstand"/>
-        <w:rPr>
-          <w:rFonts w:ascii="Arial" w:hAnsi="Arial" w:cs="Arial"/>
-        </w:rPr>
-      </w:pPr>
-      <w:r>
-        <w:rPr>
-          <w:rFonts w:ascii="Arial" w:hAnsi="Arial" w:cs="Arial"/>
-          <w:lang w:val="en-US"/>
-        </w:rPr>
-        <w:t xml:space="preserve">De </w:t>
-      </w:r>
-      <w:proofErr w:type="spellStart"/>
-      <w:r>
-        <w:rPr>
-          <w:rFonts w:ascii="Arial" w:hAnsi="Arial" w:cs="Arial"/>
-          <w:lang w:val="en-US"/>
-        </w:rPr>
-        <w:t>webshop</w:t>
-      </w:r>
-      <w:proofErr w:type="spellEnd"/>
-      <w:r>
-        <w:rPr>
-          <w:rFonts w:ascii="Arial" w:hAnsi="Arial" w:cs="Arial"/>
-          <w:lang w:val="en-US"/>
-        </w:rPr>
-        <w:t xml:space="preserve"> Project56 is </w:t>
-      </w:r>
-      <w:proofErr w:type="spellStart"/>
-      <w:r>
-        <w:rPr>
-          <w:rFonts w:ascii="Arial" w:hAnsi="Arial" w:cs="Arial"/>
-          <w:lang w:val="en-US"/>
-        </w:rPr>
-        <w:t>gebaseerd</w:t>
-      </w:r>
-      <w:proofErr w:type="spellEnd"/>
-      <w:r>
-        <w:rPr>
-          <w:rFonts w:ascii="Arial" w:hAnsi="Arial" w:cs="Arial"/>
-          <w:lang w:val="en-US"/>
-        </w:rPr>
-        <w:t xml:space="preserve"> </w:t>
-      </w:r>
-      <w:r>
-        <w:rPr>
-          <w:rFonts w:ascii="Arial" w:hAnsi="Arial" w:cs="Arial"/>
-        </w:rPr>
-        <w:t>op modulewijzer van INFPRJ2210 (S1718-Course_Manual-OP12-INFPRJ2210.pdf)</w:t>
-      </w:r>
-    </w:p>
-    <w:p>
-      <w:pPr>
-        <w:pStyle w:val="Geenafstand"/>
-        <w:rPr>
-          <w:rFonts w:ascii="Arial" w:hAnsi="Arial" w:cs="Arial"/>
-        </w:rPr>
-      </w:pPr>
-    </w:p>
-    <w:p>
-      <w:pPr>
-        <w:pStyle w:val="Geenafstand"/>
-        <w:rPr>
-          <w:rFonts w:ascii="Arial" w:hAnsi="Arial" w:cs="Arial"/>
-        </w:rPr>
-      </w:pPr>
-    </w:p>
-    <w:p>
-      <w:pPr>
-        <w:pStyle w:val="Geenafstand"/>
-        <w:rPr>
-          <w:rFonts w:ascii="Arial" w:hAnsi="Arial" w:cs="Arial"/>
-        </w:rPr>
-      </w:pPr>
-      <w:proofErr w:type="spellStart"/>
       <w:r>
         <w:rPr>
           <w:rFonts w:ascii="Arial" w:hAnsi="Arial" w:cs="Arial"/>
@@ -2224,9 +2482,8 @@
           <w:szCs w:val="20"/>
           <w:shd w:val="clear" w:color="auto" w:fill="FFFFFF"/>
         </w:rPr>
-        <w:t>Heinke</w:t>
-      </w:r>
-      <w:proofErr w:type="spellEnd"/>
+        <w:t xml:space="preserve">Heinke, D., &amp; Humphreys, G. W. (2003). </w:t>
+      </w:r>
       <w:r>
         <w:rPr>
           <w:rFonts w:ascii="Arial" w:hAnsi="Arial" w:cs="Arial"/>
@@ -2234,21 +2491,10 @@
           <w:sz w:val="20"/>
           <w:szCs w:val="20"/>
           <w:shd w:val="clear" w:color="auto" w:fill="FFFFFF"/>
-        </w:rPr>
-        <w:t xml:space="preserve">, D., &amp; Humphreys, G. W. (2003). </w:t>
-      </w:r>
-      <w:r>
-        <w:rPr>
-          <w:rFonts w:ascii="Arial" w:hAnsi="Arial" w:cs="Arial"/>
-          <w:color w:val="222222"/>
-          <w:sz w:val="20"/>
-          <w:szCs w:val="20"/>
-          <w:shd w:val="clear" w:color="auto" w:fill="FFFFFF"/>
           <w:lang w:val="en-US"/>
         </w:rPr>
         <w:t>Attention, spatial representation, and visual neglect: simulating emergent attention and spatial memory in the selective attention for identification model (SAIM). </w:t>
       </w:r>
-      <w:proofErr w:type="spellStart"/>
       <w:r>
         <w:rPr>
           <w:rFonts w:ascii="Arial" w:hAnsi="Arial" w:cs="Arial"/>
@@ -2258,10 +2504,21 @@
           <w:sz w:val="20"/>
           <w:szCs w:val="20"/>
           <w:shd w:val="clear" w:color="auto" w:fill="FFFFFF"/>
-        </w:rPr>
-        <w:t>Psychological</w:t>
-      </w:r>
-      <w:proofErr w:type="spellEnd"/>
+          <w:lang w:val="en-US"/>
+        </w:rPr>
+        <w:t>Psychological review</w:t>
+      </w:r>
+      <w:r>
+        <w:rPr>
+          <w:rFonts w:ascii="Arial" w:hAnsi="Arial" w:cs="Arial"/>
+          <w:color w:val="222222"/>
+          <w:sz w:val="20"/>
+          <w:szCs w:val="20"/>
+          <w:shd w:val="clear" w:color="auto" w:fill="FFFFFF"/>
+          <w:lang w:val="en-US"/>
+        </w:rPr>
+        <w:t>, </w:t>
+      </w:r>
       <w:r>
         <w:rPr>
           <w:rFonts w:ascii="Arial" w:hAnsi="Arial" w:cs="Arial"/>
@@ -2271,8 +2528,9 @@
           <w:sz w:val="20"/>
           <w:szCs w:val="20"/>
           <w:shd w:val="clear" w:color="auto" w:fill="FFFFFF"/>
-        </w:rPr>
-        <w:t xml:space="preserve"> review</w:t>
+          <w:lang w:val="en-US"/>
+        </w:rPr>
+        <w:t>110</w:t>
       </w:r>
       <w:r>
         <w:rPr>
@@ -2281,28 +2539,7 @@
           <w:sz w:val="20"/>
           <w:szCs w:val="20"/>
           <w:shd w:val="clear" w:color="auto" w:fill="FFFFFF"/>
-        </w:rPr>
-        <w:t>, </w:t>
-      </w:r>
-      <w:r>
-        <w:rPr>
-          <w:rFonts w:ascii="Arial" w:hAnsi="Arial" w:cs="Arial"/>
-          <w:i/>
-          <w:iCs/>
-          <w:color w:val="222222"/>
-          <w:sz w:val="20"/>
-          <w:szCs w:val="20"/>
-          <w:shd w:val="clear" w:color="auto" w:fill="FFFFFF"/>
-        </w:rPr>
-        <w:t>110</w:t>
-      </w:r>
-      <w:r>
-        <w:rPr>
-          <w:rFonts w:ascii="Arial" w:hAnsi="Arial" w:cs="Arial"/>
-          <w:color w:val="222222"/>
-          <w:sz w:val="20"/>
-          <w:szCs w:val="20"/>
-          <w:shd w:val="clear" w:color="auto" w:fill="FFFFFF"/>
+          <w:lang w:val="en-US"/>
         </w:rPr>
         <w:t>(1), 29.</w:t>
       </w:r>
@@ -2312,20 +2549,821 @@
         <w:pStyle w:val="Geenafstand"/>
         <w:rPr>
           <w:rFonts w:ascii="Arial" w:hAnsi="Arial" w:cs="Arial"/>
-        </w:rPr>
-      </w:pPr>
-    </w:p>
-    <w:p>
-      <w:pPr>
-        <w:pStyle w:val="Geenafstand"/>
-        <w:rPr>
-          <w:rFonts w:ascii="Arial" w:hAnsi="Arial" w:cs="Arial"/>
+          <w:lang w:val="en-US"/>
+        </w:rPr>
+      </w:pPr>
+    </w:p>
+    <w:p>
+      <w:pPr>
+        <w:rPr>
+          <w:rFonts w:ascii="Arial" w:eastAsiaTheme="minorEastAsia" w:hAnsi="Arial" w:cs="Arial"/>
+          <w:lang w:val="en-US" w:eastAsia="nl-NL"/>
+        </w:rPr>
+      </w:pPr>
+      <w:r>
+        <w:rPr>
+          <w:rFonts w:ascii="Arial" w:hAnsi="Arial" w:cs="Arial"/>
+          <w:lang w:val="en-US"/>
+        </w:rPr>
+        <w:br w:type="page"/>
+      </w:r>
+    </w:p>
+    <w:p>
+      <w:pPr>
+        <w:pStyle w:val="Kop1"/>
+        <w:rPr>
+          <w:rFonts w:ascii="Arial" w:hAnsi="Arial" w:cs="Arial"/>
+          <w:color w:val="auto"/>
+          <w:lang w:val="en-US"/>
+        </w:rPr>
+      </w:pPr>
+      <w:bookmarkStart w:id="12" w:name="_Toc497341461"/>
+      <w:r>
+        <w:rPr>
+          <w:rFonts w:ascii="Arial" w:hAnsi="Arial" w:cs="Arial"/>
+          <w:color w:val="auto"/>
+          <w:lang w:val="en-US"/>
+        </w:rPr>
+        <w:lastRenderedPageBreak/>
+        <w:t>Design Constraints</w:t>
+      </w:r>
+      <w:bookmarkEnd w:id="12"/>
+    </w:p>
+    <w:p>
+      <w:pPr>
+        <w:pStyle w:val="Geenafstand"/>
+        <w:rPr>
+          <w:rFonts w:ascii="Arial" w:hAnsi="Arial" w:cs="Arial"/>
+          <w:lang w:val="en-US"/>
+        </w:rPr>
+      </w:pPr>
+    </w:p>
+    <w:p>
+      <w:pPr>
+        <w:pStyle w:val="Geenafstand"/>
+        <w:rPr>
+          <w:rFonts w:ascii="Arial" w:hAnsi="Arial" w:cs="Arial"/>
+          <w:lang w:val="en-US"/>
+        </w:rPr>
+      </w:pPr>
+      <w:r>
+        <w:rPr>
+          <w:rFonts w:ascii="Arial" w:hAnsi="Arial" w:cs="Arial"/>
+          <w:lang w:val="en-US"/>
+        </w:rPr>
+        <w:t xml:space="preserve">There are a couple design constraints that are to be absolutely avoided. The attention of the user, should go to the product and the process of buying this product. Flashing, colorful or otherwise visually distracting elements like advertisements, must be avoided. This kind of distraction will disturb the ‘flow’ of the customer, </w:t>
+      </w:r>
+      <w:r>
+        <w:rPr>
+          <w:rFonts w:ascii="Arial" w:hAnsi="Arial" w:cs="Arial"/>
+          <w:lang w:val="en-US"/>
+        </w:rPr>
+        <w:t xml:space="preserve">making it less likely that the process of buying a product will be successfully completed. </w:t>
+      </w:r>
+    </w:p>
+    <w:p>
+      <w:pPr>
+        <w:pStyle w:val="Geenafstand"/>
+        <w:rPr>
+          <w:rFonts w:ascii="Arial" w:hAnsi="Arial" w:cs="Arial"/>
+          <w:lang w:val="en-US"/>
+        </w:rPr>
+      </w:pPr>
+    </w:p>
+    <w:p>
+      <w:pPr>
+        <w:pStyle w:val="Geenafstand"/>
+        <w:rPr>
+          <w:rFonts w:ascii="Arial" w:hAnsi="Arial" w:cs="Arial"/>
+          <w:lang w:val="en-US"/>
+        </w:rPr>
+      </w:pPr>
+      <w:r>
+        <w:rPr>
+          <w:rFonts w:ascii="Arial" w:hAnsi="Arial" w:cs="Arial"/>
+          <w:lang w:val="en-US"/>
+        </w:rPr>
+        <w:t>A design constraint from a developers kind of view would be time and budget. The design of a page can not take more than twenty percent of the total development time, otherwise we consider the extra time spent, relatively not profitable enough.</w:t>
+      </w:r>
+    </w:p>
+    <w:p>
+      <w:pPr>
+        <w:pStyle w:val="Geenafstand"/>
+        <w:rPr>
+          <w:rFonts w:ascii="Arial" w:hAnsi="Arial" w:cs="Arial"/>
+          <w:lang w:val="en-US"/>
+        </w:rPr>
+      </w:pPr>
+    </w:p>
+    <w:p>
+      <w:pPr>
+        <w:rPr>
+          <w:rFonts w:ascii="Arial" w:eastAsiaTheme="minorEastAsia" w:hAnsi="Arial" w:cs="Arial"/>
+          <w:lang w:val="en-US" w:eastAsia="nl-NL"/>
+        </w:rPr>
+      </w:pPr>
+      <w:r>
+        <w:rPr>
+          <w:rFonts w:ascii="Arial" w:hAnsi="Arial" w:cs="Arial"/>
+          <w:lang w:val="en-US"/>
+        </w:rPr>
+        <w:br w:type="page"/>
+      </w:r>
+    </w:p>
+    <w:p>
+      <w:pPr>
+        <w:pStyle w:val="Kop1"/>
+        <w:rPr>
+          <w:rFonts w:ascii="Arial" w:hAnsi="Arial" w:cs="Arial"/>
+          <w:color w:val="auto"/>
+          <w:lang w:val="en-US"/>
+        </w:rPr>
+      </w:pPr>
+      <w:bookmarkStart w:id="13" w:name="_Toc497341462"/>
+      <w:r>
+        <w:rPr>
+          <w:rFonts w:ascii="Arial" w:hAnsi="Arial" w:cs="Arial"/>
+          <w:color w:val="auto"/>
+          <w:lang w:val="en-US"/>
+        </w:rPr>
+        <w:lastRenderedPageBreak/>
+        <w:t>Design Architecture</w:t>
+      </w:r>
+      <w:bookmarkEnd w:id="13"/>
+    </w:p>
+    <w:p>
+      <w:pPr>
+        <w:pStyle w:val="Geenafstand"/>
+        <w:rPr>
+          <w:rFonts w:ascii="Arial" w:hAnsi="Arial" w:cs="Arial"/>
+          <w:lang w:val="en-US"/>
+        </w:rPr>
+      </w:pPr>
+    </w:p>
+    <w:p>
+      <w:pPr>
+        <w:pStyle w:val="Geenafstand"/>
+        <w:rPr>
+          <w:rFonts w:ascii="Arial" w:hAnsi="Arial" w:cs="Arial"/>
+          <w:lang w:val="en-US"/>
+        </w:rPr>
+      </w:pPr>
+    </w:p>
+    <w:p>
+      <w:pPr>
+        <w:pStyle w:val="Geenafstand"/>
+        <w:rPr>
+          <w:rFonts w:ascii="Arial" w:hAnsi="Arial" w:cs="Arial"/>
+          <w:lang w:val="en-US"/>
+        </w:rPr>
+      </w:pPr>
+      <w:r>
+        <w:rPr>
+          <w:rFonts w:ascii="Arial" w:hAnsi="Arial" w:cs="Arial"/>
+          <w:lang w:val="en-US"/>
+        </w:rPr>
+        <w:t xml:space="preserve">All users who will use the webshop </w:t>
+      </w:r>
+      <w:r>
+        <w:rPr>
+          <w:rFonts w:ascii="Arial" w:hAnsi="Arial" w:cs="Arial"/>
+          <w:lang w:val="en-US"/>
+        </w:rPr>
+        <w:t>have 2 ways of finding products</w:t>
+      </w:r>
+      <w:r>
+        <w:rPr>
+          <w:rFonts w:ascii="Arial" w:hAnsi="Arial" w:cs="Arial"/>
+          <w:lang w:val="en-US"/>
+        </w:rPr>
+        <w:t>,</w:t>
+      </w:r>
+      <w:r>
+        <w:rPr>
+          <w:rFonts w:ascii="Arial" w:hAnsi="Arial" w:cs="Arial"/>
+          <w:lang w:val="en-US"/>
+        </w:rPr>
+        <w:t xml:space="preserve"> they can either browse for product or they can use the search functionality built in the webshop.</w:t>
+      </w:r>
+      <w:r>
+        <w:rPr>
+          <w:rFonts w:ascii="Arial" w:hAnsi="Arial" w:cs="Arial"/>
+          <w:lang w:val="en-US"/>
+        </w:rPr>
+        <w:t xml:space="preserve"> This is just an example of the decision structure from a user perspective. This structure is displayed using a UML activity diagram </w:t>
+      </w:r>
+      <w:r>
+        <w:rPr>
+          <w:rFonts w:ascii="Arial" w:hAnsi="Arial" w:cs="Arial"/>
+          <w:lang w:val="en-US"/>
+        </w:rPr>
+        <w:t>which is show here in image 3.</w:t>
+      </w:r>
+    </w:p>
+    <w:p>
+      <w:pPr>
+        <w:pStyle w:val="Geenafstand"/>
+        <w:rPr>
+          <w:rFonts w:ascii="Arial" w:hAnsi="Arial" w:cs="Arial"/>
+          <w:lang w:val="en-US"/>
+        </w:rPr>
+      </w:pPr>
+      <w:r>
+        <w:rPr>
+          <w:rFonts w:ascii="Arial" w:hAnsi="Arial" w:cs="Arial"/>
+          <w:noProof/>
+        </w:rPr>
+        <w:pict>
+          <v:shapetype id="_x0000_t75" coordsize="21600,21600" o:spt="75" o:preferrelative="t" path="m@4@5l@4@11@9@11@9@5xe" filled="f" stroked="f">
+            <v:stroke joinstyle="miter"/>
+            <v:formulas>
+              <v:f eqn="if lineDrawn pixelLineWidth 0"/>
+              <v:f eqn="sum @0 1 0"/>
+              <v:f eqn="sum 0 0 @1"/>
+              <v:f eqn="prod @2 1 2"/>
+              <v:f eqn="prod @3 21600 pixelWidth"/>
+              <v:f eqn="prod @3 21600 pixelHeight"/>
+              <v:f eqn="sum @0 0 1"/>
+              <v:f eqn="prod @6 1 2"/>
+              <v:f eqn="prod @7 21600 pixelWidth"/>
+              <v:f eqn="sum @8 21600 0"/>
+              <v:f eqn="prod @7 21600 pixelHeight"/>
+              <v:f eqn="sum @10 21600 0"/>
+            </v:formulas>
+            <v:path o:extrusionok="f" gradientshapeok="t" o:connecttype="rect"/>
+            <o:lock v:ext="edit" aspectratio="t"/>
+          </v:shapetype>
+          <v:shape id="_x0000_s1026" type="#_x0000_t75" style="position:absolute;margin-left:-28.8pt;margin-top:33.7pt;width:507.6pt;height:325.1pt;z-index:-251657216;mso-position-horizontal-relative:text;mso-position-vertical-relative:text;mso-width-relative:page;mso-height-relative:page" wrapcoords="-36 0 -36 21544 21600 21544 21600 0 -36 0">
+            <v:imagedata r:id="rId10" o:title="ActivityDiagram"/>
+            <w10:wrap type="tight"/>
+          </v:shape>
+        </w:pict>
+      </w:r>
+    </w:p>
+    <w:p>
+      <w:pPr>
+        <w:pStyle w:val="Geenafstand"/>
+        <w:rPr>
+          <w:rFonts w:ascii="Arial" w:hAnsi="Arial" w:cs="Arial"/>
+          <w:lang w:val="en-US"/>
+        </w:rPr>
+      </w:pPr>
+    </w:p>
+    <w:p>
+      <w:pPr>
+        <w:pStyle w:val="Bijschrift"/>
+        <w:rPr>
+          <w:rFonts w:ascii="Arial" w:hAnsi="Arial" w:cs="Arial"/>
+          <w:lang w:val="en-US"/>
+        </w:rPr>
+      </w:pPr>
+      <w:r>
+        <w:rPr>
+          <w:rFonts w:ascii="Arial" w:hAnsi="Arial" w:cs="Arial"/>
+          <w:lang w:val="en-US"/>
+        </w:rPr>
+        <w:t>Image 3: UML Activity Diagram</w:t>
+      </w:r>
+    </w:p>
+    <w:p>
+      <w:pPr>
+        <w:pStyle w:val="Geenafstand"/>
+        <w:rPr>
+          <w:rFonts w:ascii="Arial" w:hAnsi="Arial" w:cs="Arial"/>
+          <w:lang w:val="en-US"/>
+        </w:rPr>
+      </w:pPr>
+    </w:p>
+    <w:p>
+      <w:pPr>
+        <w:pStyle w:val="Geenafstand"/>
+        <w:rPr>
+          <w:rFonts w:ascii="Arial" w:hAnsi="Arial" w:cs="Arial"/>
+          <w:lang w:val="en-US"/>
+        </w:rPr>
+      </w:pPr>
+    </w:p>
+    <w:p>
+      <w:pPr>
+        <w:pStyle w:val="Geenafstand"/>
+        <w:rPr>
+          <w:rFonts w:ascii="Arial" w:hAnsi="Arial" w:cs="Arial"/>
+          <w:lang w:val="en-US"/>
+        </w:rPr>
+      </w:pPr>
+      <w:r>
+        <w:rPr>
+          <w:rFonts w:ascii="Arial" w:hAnsi="Arial" w:cs="Arial"/>
+          <w:lang w:val="en-US"/>
+        </w:rPr>
+        <w:t xml:space="preserve">An diagram like this is </w:t>
+      </w:r>
+      <w:r>
+        <w:rPr>
+          <w:rFonts w:ascii="Arial" w:hAnsi="Arial" w:cs="Arial"/>
+          <w:lang w:val="en-US"/>
+        </w:rPr>
+        <w:t xml:space="preserve">easy to explain and understand, both for the product owner as for the programmers. </w:t>
+      </w:r>
+      <w:r>
+        <w:rPr>
+          <w:rFonts w:ascii="Arial" w:hAnsi="Arial" w:cs="Arial"/>
+          <w:lang w:val="en-US"/>
+        </w:rPr>
+        <w:t xml:space="preserve">This means it is also a good reference before the development start but also during the development of a project like this. </w:t>
+      </w:r>
+    </w:p>
+    <w:p>
+      <w:pPr>
+        <w:pStyle w:val="Geenafstand"/>
+        <w:rPr>
+          <w:rFonts w:ascii="Arial" w:hAnsi="Arial" w:cs="Arial"/>
+          <w:lang w:val="en-US"/>
+        </w:rPr>
+      </w:pPr>
+    </w:p>
+    <w:p>
+      <w:pPr>
+        <w:pStyle w:val="Geenafstand"/>
+        <w:rPr>
+          <w:rFonts w:ascii="Arial" w:hAnsi="Arial" w:cs="Arial"/>
+          <w:lang w:val="en-US"/>
+        </w:rPr>
+      </w:pPr>
+    </w:p>
+    <w:p>
+      <w:pPr>
+        <w:pStyle w:val="Geenafstand"/>
+        <w:rPr>
+          <w:rFonts w:ascii="Arial" w:hAnsi="Arial" w:cs="Arial"/>
+          <w:lang w:val="en-US"/>
+        </w:rPr>
+      </w:pPr>
+      <w:r>
+        <w:rPr>
+          <w:rFonts w:ascii="Arial" w:hAnsi="Arial" w:cs="Arial"/>
+          <w:lang w:val="en-US"/>
+        </w:rPr>
+        <w:t>To make it more clear which system</w:t>
+      </w:r>
+      <w:r>
+        <w:rPr>
+          <w:rFonts w:ascii="Arial" w:hAnsi="Arial" w:cs="Arial"/>
+          <w:lang w:val="en-US"/>
+        </w:rPr>
+        <w:t>s</w:t>
+      </w:r>
+      <w:r>
+        <w:rPr>
+          <w:rFonts w:ascii="Arial" w:hAnsi="Arial" w:cs="Arial"/>
+          <w:lang w:val="en-US"/>
+        </w:rPr>
+        <w:t xml:space="preserve"> are involved in which steps</w:t>
+      </w:r>
+      <w:r>
+        <w:rPr>
+          <w:rFonts w:ascii="Arial" w:hAnsi="Arial" w:cs="Arial"/>
+          <w:lang w:val="en-US"/>
+        </w:rPr>
+        <w:t>,</w:t>
+      </w:r>
+      <w:r>
+        <w:rPr>
+          <w:rFonts w:ascii="Arial" w:hAnsi="Arial" w:cs="Arial"/>
+          <w:lang w:val="en-US"/>
+        </w:rPr>
+        <w:t xml:space="preserve"> the steps are laid out in sequence using the UML sequence diagram. The sequence diagram is based on the actor and </w:t>
+      </w:r>
+      <w:r>
+        <w:rPr>
+          <w:rFonts w:ascii="Arial" w:hAnsi="Arial" w:cs="Arial"/>
+          <w:lang w:val="en-US"/>
+        </w:rPr>
+        <w:t>the</w:t>
+      </w:r>
+      <w:r>
+        <w:rPr>
+          <w:rFonts w:ascii="Arial" w:hAnsi="Arial" w:cs="Arial"/>
+          <w:lang w:val="en-US"/>
+        </w:rPr>
+        <w:t xml:space="preserve"> steps</w:t>
+      </w:r>
+      <w:r>
+        <w:rPr>
+          <w:rFonts w:ascii="Arial" w:hAnsi="Arial" w:cs="Arial"/>
+          <w:lang w:val="en-US"/>
+        </w:rPr>
+        <w:t xml:space="preserve"> it is able to take, ordered by a number</w:t>
+      </w:r>
+      <w:r>
+        <w:rPr>
+          <w:rFonts w:ascii="Arial" w:hAnsi="Arial" w:cs="Arial"/>
+          <w:lang w:val="en-US"/>
+        </w:rPr>
+        <w:t xml:space="preserve">. </w:t>
+      </w:r>
+      <w:r>
+        <w:rPr>
+          <w:rFonts w:ascii="Arial" w:hAnsi="Arial" w:cs="Arial"/>
+          <w:lang w:val="en-US"/>
+        </w:rPr>
+        <w:t>A</w:t>
+      </w:r>
+      <w:r>
+        <w:rPr>
+          <w:rFonts w:ascii="Arial" w:hAnsi="Arial" w:cs="Arial"/>
+          <w:lang w:val="en-US"/>
+        </w:rPr>
+        <w:t xml:space="preserve"> step </w:t>
+      </w:r>
+      <w:r>
+        <w:rPr>
+          <w:rFonts w:ascii="Arial" w:hAnsi="Arial" w:cs="Arial"/>
+          <w:lang w:val="en-US"/>
+        </w:rPr>
+        <w:t>might make use of another</w:t>
+      </w:r>
+      <w:r>
+        <w:rPr>
+          <w:rFonts w:ascii="Arial" w:hAnsi="Arial" w:cs="Arial"/>
+          <w:lang w:val="en-US"/>
+        </w:rPr>
+        <w:t xml:space="preserve"> a system which can be found on the horizontal axis. </w:t>
+      </w:r>
+    </w:p>
+    <w:p>
+      <w:pPr>
+        <w:pStyle w:val="Geenafstand"/>
+        <w:rPr>
+          <w:rFonts w:ascii="Arial" w:hAnsi="Arial" w:cs="Arial"/>
+          <w:lang w:val="en-US"/>
+        </w:rPr>
+      </w:pPr>
+      <w:r>
+        <w:rPr>
+          <w:rFonts w:ascii="Arial" w:hAnsi="Arial" w:cs="Arial"/>
+          <w:lang w:val="en-US"/>
+        </w:rPr>
+        <w:t>An example would be that if a user would search for a product in the webshop, the webshop needs to send the search term to the database to see if there was a matching keyword and if so it needs to return the products which were found.</w:t>
+      </w:r>
+    </w:p>
+    <w:p>
+      <w:pPr>
+        <w:pStyle w:val="Geenafstand"/>
+        <w:rPr>
+          <w:rFonts w:ascii="Arial" w:hAnsi="Arial" w:cs="Arial"/>
+          <w:lang w:val="en-US"/>
+        </w:rPr>
+      </w:pPr>
+    </w:p>
+    <w:p>
+      <w:pPr>
+        <w:pStyle w:val="Geenafstand"/>
+        <w:rPr>
+          <w:rFonts w:ascii="Arial" w:hAnsi="Arial" w:cs="Arial"/>
+          <w:lang w:val="en-US"/>
+        </w:rPr>
+      </w:pPr>
+      <w:r>
+        <w:rPr>
+          <w:rFonts w:ascii="Arial" w:hAnsi="Arial" w:cs="Arial"/>
+          <w:noProof/>
+        </w:rPr>
+        <w:pict>
+          <v:shape id="_x0000_s1027" type="#_x0000_t75" style="position:absolute;margin-left:-40.8pt;margin-top:14.8pt;width:539.8pt;height:245.5pt;z-index:-251655168;mso-position-horizontal-relative:text;mso-position-vertical-relative:text;mso-width-relative:page;mso-height-relative:page" wrapcoords="-36 0 -36 21521 21600 21521 21600 0 -36 0">
+            <v:imagedata r:id="rId11" o:title="SequenceDiagram"/>
+            <w10:wrap type="tight"/>
+          </v:shape>
+        </w:pict>
+      </w:r>
+    </w:p>
+    <w:p>
+      <w:pPr>
+        <w:pStyle w:val="Bijschrift"/>
+        <w:rPr>
+          <w:rFonts w:ascii="Arial" w:hAnsi="Arial" w:cs="Arial"/>
+          <w:lang w:val="en-US"/>
+        </w:rPr>
+      </w:pPr>
+      <w:r>
+        <w:rPr>
+          <w:rFonts w:ascii="Arial" w:hAnsi="Arial" w:cs="Arial"/>
+          <w:lang w:val="en-US"/>
+        </w:rPr>
+        <w:t>Image 4: UML Sequence Diagram</w:t>
+      </w:r>
+    </w:p>
+    <w:p>
+      <w:pPr>
+        <w:pStyle w:val="Geenafstand"/>
+        <w:rPr>
+          <w:rFonts w:ascii="Arial" w:hAnsi="Arial" w:cs="Arial"/>
+          <w:lang w:val="en-US"/>
+        </w:rPr>
+      </w:pPr>
+    </w:p>
+    <w:p>
+      <w:pPr>
+        <w:pStyle w:val="Geenafstand"/>
+        <w:rPr>
+          <w:rFonts w:ascii="Arial" w:hAnsi="Arial" w:cs="Arial"/>
+          <w:lang w:val="en-US"/>
+        </w:rPr>
+      </w:pPr>
+    </w:p>
+    <w:p>
+      <w:pPr>
+        <w:pStyle w:val="Geenafstand"/>
+        <w:rPr>
+          <w:rFonts w:ascii="Arial" w:hAnsi="Arial" w:cs="Arial"/>
+          <w:lang w:val="en-US"/>
+        </w:rPr>
+      </w:pPr>
+      <w:r>
+        <w:rPr>
+          <w:rFonts w:ascii="Arial" w:hAnsi="Arial" w:cs="Arial"/>
+          <w:lang w:val="en-US"/>
+        </w:rPr>
+        <w:t>These diagrams clearly show the process of the steps a user takes on the webshop. Thi</w:t>
+      </w:r>
+      <w:r>
+        <w:rPr>
+          <w:rFonts w:ascii="Arial" w:hAnsi="Arial" w:cs="Arial"/>
+          <w:lang w:val="en-US"/>
+        </w:rPr>
+        <w:t>s is important during the design ph</w:t>
+      </w:r>
+      <w:r>
+        <w:rPr>
+          <w:rFonts w:ascii="Arial" w:hAnsi="Arial" w:cs="Arial"/>
+          <w:lang w:val="en-US"/>
+        </w:rPr>
+        <w:t>ase of the project.</w:t>
+      </w:r>
+    </w:p>
+    <w:p>
+      <w:pPr>
+        <w:pStyle w:val="Geenafstand"/>
+        <w:rPr>
+          <w:rFonts w:ascii="Arial" w:hAnsi="Arial" w:cs="Arial"/>
+          <w:lang w:val="en-US"/>
+        </w:rPr>
+      </w:pPr>
+    </w:p>
+    <w:p>
+      <w:pPr>
+        <w:pStyle w:val="Geenafstand"/>
+        <w:rPr>
+          <w:rFonts w:ascii="Arial" w:hAnsi="Arial" w:cs="Arial"/>
+          <w:lang w:val="en-US"/>
+        </w:rPr>
+      </w:pPr>
+    </w:p>
+    <w:p>
+      <w:pPr>
+        <w:pStyle w:val="Geenafstand"/>
+        <w:rPr>
+          <w:rFonts w:ascii="Arial" w:hAnsi="Arial" w:cs="Arial"/>
+          <w:lang w:val="en-US"/>
+        </w:rPr>
+      </w:pPr>
+      <w:r>
+        <w:rPr>
+          <w:rFonts w:ascii="Arial" w:hAnsi="Arial" w:cs="Arial"/>
+          <w:lang w:val="en-US"/>
+        </w:rPr>
+        <w:t xml:space="preserve">Another important part of the project is what the different actions and events are that can be done by person or system. For this project the Product Owner clearly stated the requirements for what a user should be able to do in the webshop. This means that it was clear from the beginning of the project what the actions were. </w:t>
+      </w:r>
+    </w:p>
+    <w:p>
+      <w:pPr>
+        <w:pStyle w:val="Geenafstand"/>
+        <w:rPr>
+          <w:rFonts w:ascii="Arial" w:hAnsi="Arial" w:cs="Arial"/>
+          <w:lang w:val="en-US"/>
+        </w:rPr>
+      </w:pPr>
+      <w:r>
+        <w:rPr>
+          <w:rFonts w:ascii="Arial" w:hAnsi="Arial" w:cs="Arial"/>
+          <w:lang w:val="en-US"/>
+        </w:rPr>
+        <w:t>This is called Use Case which is clearly and widely explained in the Use Case Specification which will be delivered together with this document.</w:t>
+      </w:r>
+    </w:p>
+    <w:p>
+      <w:pPr>
+        <w:pStyle w:val="Geenafstand"/>
+        <w:rPr>
+          <w:rFonts w:ascii="Arial" w:hAnsi="Arial" w:cs="Arial"/>
+          <w:lang w:val="en-US"/>
+        </w:rPr>
+      </w:pPr>
+    </w:p>
+    <w:p>
+      <w:pPr>
+        <w:pStyle w:val="Geenafstand"/>
+        <w:rPr>
+          <w:rFonts w:ascii="Arial" w:hAnsi="Arial" w:cs="Arial"/>
+          <w:lang w:val="en-US"/>
+        </w:rPr>
+      </w:pPr>
+    </w:p>
+    <w:p>
+      <w:pPr>
+        <w:pStyle w:val="Geenafstand"/>
+        <w:rPr>
+          <w:rFonts w:ascii="Arial" w:hAnsi="Arial" w:cs="Arial"/>
+          <w:lang w:val="en-US"/>
+        </w:rPr>
+      </w:pPr>
+      <w:r>
+        <w:rPr>
+          <w:rFonts w:ascii="Arial" w:hAnsi="Arial" w:cs="Arial"/>
+          <w:lang w:val="en-US"/>
+        </w:rPr>
+        <w:t>Digging a little bit deeper into the requirements and using the use</w:t>
+      </w:r>
+      <w:r>
+        <w:rPr>
+          <w:rFonts w:ascii="Arial" w:hAnsi="Arial" w:cs="Arial"/>
+          <w:lang w:val="en-US"/>
+        </w:rPr>
+        <w:t xml:space="preserve"> case diagram, the design of the software becomes clearer. </w:t>
+      </w:r>
+    </w:p>
+    <w:p>
+      <w:pPr>
+        <w:pStyle w:val="Geenafstand"/>
+        <w:rPr>
+          <w:rFonts w:ascii="Arial" w:hAnsi="Arial" w:cs="Arial"/>
+          <w:lang w:val="en-US"/>
+        </w:rPr>
+      </w:pPr>
+      <w:r>
+        <w:rPr>
+          <w:rFonts w:ascii="Arial" w:hAnsi="Arial" w:cs="Arial"/>
+          <w:lang w:val="en-US"/>
+        </w:rPr>
+        <w:t xml:space="preserve">The entities, the data structure and the web shop’s executions can be defined based on these. </w:t>
+      </w:r>
+    </w:p>
+    <w:p>
+      <w:pPr>
+        <w:pStyle w:val="Geenafstand"/>
+        <w:rPr>
+          <w:rFonts w:ascii="Arial" w:hAnsi="Arial" w:cs="Arial"/>
+          <w:lang w:val="en-US"/>
+        </w:rPr>
+      </w:pPr>
+      <w:r>
+        <w:rPr>
+          <w:rFonts w:ascii="Arial" w:hAnsi="Arial" w:cs="Arial"/>
+          <w:lang w:val="en-US"/>
+        </w:rPr>
+        <w:t>This has been done using the UML Class diagram to visualize the different classes and their action</w:t>
+      </w:r>
+      <w:r>
+        <w:rPr>
+          <w:rFonts w:ascii="Arial" w:hAnsi="Arial" w:cs="Arial"/>
+          <w:lang w:val="en-US"/>
+        </w:rPr>
+        <w:t>s</w:t>
+      </w:r>
+      <w:r>
+        <w:rPr>
+          <w:rFonts w:ascii="Arial" w:hAnsi="Arial" w:cs="Arial"/>
+          <w:lang w:val="en-US"/>
+        </w:rPr>
+        <w:t xml:space="preserve"> in the software. Also the data types can be filled in. </w:t>
+      </w:r>
+    </w:p>
+    <w:p>
+      <w:pPr>
+        <w:pStyle w:val="Geenafstand"/>
+        <w:rPr>
+          <w:rFonts w:ascii="Arial" w:hAnsi="Arial" w:cs="Arial"/>
+          <w:lang w:val="en-US"/>
+        </w:rPr>
+      </w:pPr>
+      <w:r>
+        <w:rPr>
+          <w:rFonts w:ascii="Arial" w:hAnsi="Arial" w:cs="Arial"/>
+          <w:lang w:val="en-US"/>
+        </w:rPr>
+        <w:t xml:space="preserve">See </w:t>
+      </w:r>
+      <w:r>
+        <w:rPr>
+          <w:rFonts w:ascii="Arial" w:hAnsi="Arial" w:cs="Arial"/>
+          <w:lang w:val="en-US"/>
+        </w:rPr>
+        <w:t>image 5, part of the class diagram created for this specific webshop.</w:t>
+      </w:r>
+    </w:p>
+    <w:p>
+      <w:pPr>
+        <w:pStyle w:val="Geenafstand"/>
+        <w:rPr>
+          <w:rFonts w:ascii="Arial" w:hAnsi="Arial" w:cs="Arial"/>
+          <w:lang w:val="en-US"/>
+        </w:rPr>
+      </w:pPr>
+      <w:r>
+        <w:rPr>
+          <w:rFonts w:ascii="Arial" w:hAnsi="Arial" w:cs="Arial"/>
+          <w:noProof/>
+        </w:rPr>
+        <w:pict>
+          <v:shape id="_x0000_s1028" type="#_x0000_t75" style="position:absolute;margin-left:-12pt;margin-top:12.9pt;width:479.4pt;height:425.2pt;z-index:-251653120;mso-position-horizontal-relative:text;mso-position-vertical-relative:text;mso-width-relative:page;mso-height-relative:page" wrapcoords="-36 0 -36 21560 21600 21560 21600 0 -36 0">
+            <v:imagedata r:id="rId12" o:title="ClassDiagram"/>
+            <w10:wrap type="tight"/>
+          </v:shape>
+        </w:pict>
+      </w:r>
+    </w:p>
+    <w:p>
+      <w:pPr>
+        <w:pStyle w:val="Bijschrift"/>
+        <w:rPr>
+          <w:rFonts w:ascii="Arial" w:hAnsi="Arial" w:cs="Arial"/>
+          <w:lang w:val="en-US"/>
+        </w:rPr>
+      </w:pPr>
+      <w:r>
+        <w:rPr>
+          <w:rFonts w:ascii="Arial" w:hAnsi="Arial" w:cs="Arial"/>
+          <w:lang w:val="en-US"/>
+        </w:rPr>
+        <w:t>Image 5: UML Class Diagram</w:t>
+      </w:r>
+    </w:p>
+    <w:p>
+      <w:pPr>
+        <w:pStyle w:val="Geenafstand"/>
+        <w:rPr>
+          <w:rFonts w:ascii="Arial" w:hAnsi="Arial" w:cs="Arial"/>
+          <w:lang w:val="en-US"/>
+        </w:rPr>
+      </w:pPr>
+      <w:r>
+        <w:rPr>
+          <w:rFonts w:ascii="Arial" w:hAnsi="Arial" w:cs="Arial"/>
+          <w:lang w:val="en-US"/>
+        </w:rPr>
+        <w:lastRenderedPageBreak/>
+        <w:t>B</w:t>
+      </w:r>
+      <w:r>
+        <w:rPr>
+          <w:rFonts w:ascii="Arial" w:hAnsi="Arial" w:cs="Arial"/>
+          <w:lang w:val="en-US"/>
+        </w:rPr>
+        <w:t xml:space="preserve">y now the </w:t>
+      </w:r>
+      <w:r>
+        <w:rPr>
+          <w:rFonts w:ascii="Arial" w:hAnsi="Arial" w:cs="Arial"/>
+          <w:lang w:val="en-US"/>
+        </w:rPr>
+        <w:t xml:space="preserve">architecture of </w:t>
+      </w:r>
+      <w:r>
+        <w:rPr>
+          <w:rFonts w:ascii="Arial" w:hAnsi="Arial" w:cs="Arial"/>
+          <w:lang w:val="en-US"/>
+        </w:rPr>
+        <w:t>webshop “Project56” has been modelled using diagrams and using the Software</w:t>
+      </w:r>
+      <w:r>
+        <w:rPr>
+          <w:rFonts w:ascii="Arial" w:hAnsi="Arial" w:cs="Arial"/>
+          <w:lang w:val="en-US"/>
+        </w:rPr>
+        <w:t xml:space="preserve"> Requirement Specification and Use Case Specification.</w:t>
+      </w:r>
+    </w:p>
+    <w:p>
+      <w:pPr>
+        <w:pStyle w:val="Geenafstand"/>
+        <w:rPr>
+          <w:rFonts w:ascii="Arial" w:hAnsi="Arial" w:cs="Arial"/>
+          <w:lang w:val="en-US"/>
+        </w:rPr>
+      </w:pPr>
+    </w:p>
+    <w:p>
+      <w:pPr>
+        <w:rPr>
+          <w:rFonts w:ascii="Arial" w:eastAsiaTheme="minorEastAsia" w:hAnsi="Arial" w:cs="Arial"/>
+          <w:lang w:val="en-US" w:eastAsia="nl-NL"/>
         </w:rPr>
       </w:pPr>
     </w:p>
     <w:sectPr>
-      <w:headerReference w:type="default" r:id="rId10"/>
-      <w:footerReference w:type="default" r:id="rId11"/>
+      <w:headerReference w:type="default" r:id="rId13"/>
+      <w:footerReference w:type="default" r:id="rId14"/>
+      <w:footerReference w:type="first" r:id="rId15"/>
       <w:pgSz w:w="11906" w:h="16838"/>
       <w:pgMar w:top="1440" w:right="1440" w:bottom="1440" w:left="1440" w:header="708" w:footer="708" w:gutter="0"/>
       <w:pgNumType w:start="0"/>
@@ -2338,7 +3376,7 @@
 </file>
 
 <file path=word/endnotes.xml><?xml version="1.0" encoding="utf-8"?>
-<w:endnotes xmlns:wpc="http://schemas.microsoft.com/office/word/2010/wordprocessingCanvas" xmlns:cx="http://schemas.microsoft.com/office/drawing/2014/chartex" xmlns:cx1="http://schemas.microsoft.com/office/drawing/2015/9/8/chartex" xmlns:cx2="http://schemas.microsoft.com/office/drawing/2015/10/21/chartex" xmlns:cx3="http://schemas.microsoft.com/office/drawing/2016/5/9/chartex" xmlns:cx4="http://schemas.microsoft.com/office/drawing/2016/5/10/chartex" xmlns:cx5="http://schemas.microsoft.com/office/drawing/2016/5/11/chartex" xmlns:cx6="http://schemas.microsoft.com/office/drawing/2016/5/12/chartex" xmlns:cx7="http://schemas.microsoft.com/office/drawing/2016/5/13/chartex" xmlns:cx8="http://schemas.microsoft.com/office/drawing/2016/5/14/chartex" xmlns:mc="http://schemas.openxmlformats.org/markup-compatibility/2006" xmlns:aink="http://schemas.microsoft.com/office/drawing/2016/ink" xmlns:am3d="http://schemas.microsoft.com/office/drawing/2017/model3d" xmlns:o="urn:schemas-microsoft-com:office:office" xmlns:r="http://schemas.openxmlformats.org/officeDocument/2006/relationships" xmlns:m="http://schemas.openxmlformats.org/officeDocument/2006/math" xmlns:v="urn:schemas-microsoft-com:vml" xmlns:wp14="http://schemas.microsoft.com/office/word/2010/wordprocessingDrawing" xmlns:wp="http://schemas.openxmlformats.org/drawingml/2006/wordprocessingDrawing" xmlns:w10="urn:schemas-microsoft-com:office:word" xmlns:w="http://schemas.openxmlformats.org/wordprocessingml/2006/main" xmlns:w14="http://schemas.microsoft.com/office/word/2010/wordml" xmlns:w15="http://schemas.microsoft.com/office/word/2012/wordml" xmlns:w16se="http://schemas.microsoft.com/office/word/2015/wordml/symex" xmlns:wpg="http://schemas.microsoft.com/office/word/2010/wordprocessingGroup" xmlns:wpi="http://schemas.microsoft.com/office/word/2010/wordprocessingInk" xmlns:wne="http://schemas.microsoft.com/office/word/2006/wordml" xmlns:wps="http://schemas.microsoft.com/office/word/2010/wordprocessingShape" mc:Ignorable="w14 w15 w16se wp14">
+<w:endnotes xmlns:wpc="http://schemas.microsoft.com/office/word/2010/wordprocessingCanvas" xmlns:mc="http://schemas.openxmlformats.org/markup-compatibility/2006" xmlns:o="urn:schemas-microsoft-com:office:office" xmlns:r="http://schemas.openxmlformats.org/officeDocument/2006/relationships" xmlns:m="http://schemas.openxmlformats.org/officeDocument/2006/math" xmlns:v="urn:schemas-microsoft-com:vml" xmlns:wp14="http://schemas.microsoft.com/office/word/2010/wordprocessingDrawing" xmlns:wp="http://schemas.openxmlformats.org/drawingml/2006/wordprocessingDrawing" xmlns:w10="urn:schemas-microsoft-com:office:word" xmlns:w="http://schemas.openxmlformats.org/wordprocessingml/2006/main" xmlns:w14="http://schemas.microsoft.com/office/word/2010/wordml" xmlns:w15="http://schemas.microsoft.com/office/word/2012/wordml" xmlns:wpg="http://schemas.microsoft.com/office/word/2010/wordprocessingGroup" xmlns:wpi="http://schemas.microsoft.com/office/word/2010/wordprocessingInk" xmlns:wne="http://schemas.microsoft.com/office/word/2006/wordml" xmlns:wps="http://schemas.microsoft.com/office/word/2010/wordprocessingShape" mc:Ignorable="w14 w15 wp14">
   <w:endnote w:type="separator" w:id="-1">
     <w:p>
       <w:pPr>
@@ -2363,7 +3401,7 @@
 </file>
 
 <file path=word/footer1.xml><?xml version="1.0" encoding="utf-8"?>
-<w:ftr xmlns:wpc="http://schemas.microsoft.com/office/word/2010/wordprocessingCanvas" xmlns:cx="http://schemas.microsoft.com/office/drawing/2014/chartex" xmlns:cx1="http://schemas.microsoft.com/office/drawing/2015/9/8/chartex" xmlns:cx2="http://schemas.microsoft.com/office/drawing/2015/10/21/chartex" xmlns:cx3="http://schemas.microsoft.com/office/drawing/2016/5/9/chartex" xmlns:cx4="http://schemas.microsoft.com/office/drawing/2016/5/10/chartex" xmlns:cx5="http://schemas.microsoft.com/office/drawing/2016/5/11/chartex" xmlns:cx6="http://schemas.microsoft.com/office/drawing/2016/5/12/chartex" xmlns:cx7="http://schemas.microsoft.com/office/drawing/2016/5/13/chartex" xmlns:cx8="http://schemas.microsoft.com/office/drawing/2016/5/14/chartex" xmlns:mc="http://schemas.openxmlformats.org/markup-compatibility/2006" xmlns:aink="http://schemas.microsoft.com/office/drawing/2016/ink" xmlns:am3d="http://schemas.microsoft.com/office/drawing/2017/model3d" xmlns:o="urn:schemas-microsoft-com:office:office" xmlns:r="http://schemas.openxmlformats.org/officeDocument/2006/relationships" xmlns:m="http://schemas.openxmlformats.org/officeDocument/2006/math" xmlns:v="urn:schemas-microsoft-com:vml" xmlns:wp14="http://schemas.microsoft.com/office/word/2010/wordprocessingDrawing" xmlns:wp="http://schemas.openxmlformats.org/drawingml/2006/wordprocessingDrawing" xmlns:w10="urn:schemas-microsoft-com:office:word" xmlns:w="http://schemas.openxmlformats.org/wordprocessingml/2006/main" xmlns:w14="http://schemas.microsoft.com/office/word/2010/wordml" xmlns:w15="http://schemas.microsoft.com/office/word/2012/wordml" xmlns:w16se="http://schemas.microsoft.com/office/word/2015/wordml/symex" xmlns:wpg="http://schemas.microsoft.com/office/word/2010/wordprocessingGroup" xmlns:wpi="http://schemas.microsoft.com/office/word/2010/wordprocessingInk" xmlns:wne="http://schemas.microsoft.com/office/word/2006/wordml" xmlns:wps="http://schemas.microsoft.com/office/word/2010/wordprocessingShape" mc:Ignorable="w14 w15 w16se wp14">
+<w:ftr xmlns:wpc="http://schemas.microsoft.com/office/word/2010/wordprocessingCanvas" xmlns:mc="http://schemas.openxmlformats.org/markup-compatibility/2006" xmlns:o="urn:schemas-microsoft-com:office:office" xmlns:r="http://schemas.openxmlformats.org/officeDocument/2006/relationships" xmlns:m="http://schemas.openxmlformats.org/officeDocument/2006/math" xmlns:v="urn:schemas-microsoft-com:vml" xmlns:wp14="http://schemas.microsoft.com/office/word/2010/wordprocessingDrawing" xmlns:wp="http://schemas.openxmlformats.org/drawingml/2006/wordprocessingDrawing" xmlns:w10="urn:schemas-microsoft-com:office:word" xmlns:w="http://schemas.openxmlformats.org/wordprocessingml/2006/main" xmlns:w14="http://schemas.microsoft.com/office/word/2010/wordml" xmlns:w15="http://schemas.microsoft.com/office/word/2012/wordml" xmlns:wpg="http://schemas.microsoft.com/office/word/2010/wordprocessingGroup" xmlns:wpi="http://schemas.microsoft.com/office/word/2010/wordprocessingInk" xmlns:wne="http://schemas.microsoft.com/office/word/2006/wordml" xmlns:wps="http://schemas.microsoft.com/office/word/2010/wordprocessingShape" mc:Ignorable="w14 w15 wp14">
   <w:sdt>
     <w:sdtPr>
       <w:id w:val="1339197182"/>
@@ -2506,7 +3544,14 @@
                   <w:rFonts w:ascii="Arial" w:hAnsi="Arial" w:cs="Arial"/>
                   <w:sz w:val="16"/>
                 </w:rPr>
-                <w:t>2017-10-09</w:t>
+                <w:t>2017-10-</w:t>
+              </w:r>
+              <w:r>
+                <w:rPr>
+                  <w:rFonts w:ascii="Arial" w:hAnsi="Arial" w:cs="Arial"/>
+                  <w:sz w:val="16"/>
+                </w:rPr>
+                <w:t>24</w:t>
               </w:r>
             </w:p>
           </w:tc>
@@ -2608,7 +3653,6 @@
                   <w:sz w:val="16"/>
                 </w:rPr>
               </w:pPr>
-              <w:proofErr w:type="spellStart"/>
               <w:r>
                 <w:rPr>
                   <w:rFonts w:ascii="Arial" w:hAnsi="Arial" w:cs="Arial"/>
@@ -2616,7 +3660,6 @@
                 </w:rPr>
                 <w:t>Final</w:t>
               </w:r>
-              <w:proofErr w:type="spellEnd"/>
             </w:p>
           </w:tc>
         </w:tr>
@@ -2722,39 +3765,7 @@
                   <w:rFonts w:ascii="Arial" w:hAnsi="Arial" w:cs="Arial"/>
                   <w:sz w:val="16"/>
                 </w:rPr>
-                <w:t xml:space="preserve">Bram Brouwer, Jaap Jan van Hengel, </w:t>
-              </w:r>
-              <w:proofErr w:type="spellStart"/>
-              <w:r>
-                <w:rPr>
-                  <w:rFonts w:ascii="Arial" w:hAnsi="Arial" w:cs="Arial"/>
-                  <w:sz w:val="16"/>
-                </w:rPr>
-                <w:t>Jinxi</w:t>
-              </w:r>
-              <w:proofErr w:type="spellEnd"/>
-              <w:r>
-                <w:rPr>
-                  <w:rFonts w:ascii="Arial" w:hAnsi="Arial" w:cs="Arial"/>
-                  <w:sz w:val="16"/>
-                </w:rPr>
-                <w:t xml:space="preserve"> </w:t>
-              </w:r>
-              <w:proofErr w:type="spellStart"/>
-              <w:r>
-                <w:rPr>
-                  <w:rFonts w:ascii="Arial" w:hAnsi="Arial" w:cs="Arial"/>
-                  <w:sz w:val="16"/>
-                </w:rPr>
-                <w:t>Cheng</w:t>
-              </w:r>
-              <w:proofErr w:type="spellEnd"/>
-              <w:r>
-                <w:rPr>
-                  <w:rFonts w:ascii="Arial" w:hAnsi="Arial" w:cs="Arial"/>
-                  <w:sz w:val="16"/>
-                </w:rPr>
-                <w:t>, Sophie van den Akker</w:t>
+                <w:t>Bram Brouwer, Jaap Jan van Hengel, Jinxi Cheng, Sophie van den Akker</w:t>
               </w:r>
             </w:p>
           </w:tc>
@@ -2776,8 +3787,514 @@
 </w:ftr>
 </file>
 
+<file path=word/footer2.xml><?xml version="1.0" encoding="utf-8"?>
+<w:ftr xmlns:wpc="http://schemas.microsoft.com/office/word/2010/wordprocessingCanvas" xmlns:mc="http://schemas.openxmlformats.org/markup-compatibility/2006" xmlns:o="urn:schemas-microsoft-com:office:office" xmlns:r="http://schemas.openxmlformats.org/officeDocument/2006/relationships" xmlns:m="http://schemas.openxmlformats.org/officeDocument/2006/math" xmlns:v="urn:schemas-microsoft-com:vml" xmlns:wp14="http://schemas.microsoft.com/office/word/2010/wordprocessingDrawing" xmlns:wp="http://schemas.openxmlformats.org/drawingml/2006/wordprocessingDrawing" xmlns:w10="urn:schemas-microsoft-com:office:word" xmlns:w="http://schemas.openxmlformats.org/wordprocessingml/2006/main" xmlns:w14="http://schemas.microsoft.com/office/word/2010/wordml" xmlns:w15="http://schemas.microsoft.com/office/word/2012/wordml" xmlns:wpg="http://schemas.microsoft.com/office/word/2010/wordprocessingGroup" xmlns:wpi="http://schemas.microsoft.com/office/word/2010/wordprocessingInk" xmlns:wne="http://schemas.microsoft.com/office/word/2006/wordml" xmlns:wps="http://schemas.microsoft.com/office/word/2010/wordprocessingShape" mc:Ignorable="w14 w15 wp14">
+  <w:tbl>
+    <w:tblPr>
+      <w:tblW w:w="9360" w:type="dxa"/>
+      <w:tblInd w:w="100" w:type="dxa"/>
+      <w:tblBorders>
+        <w:top w:val="single" w:sz="8" w:space="0" w:color="000000"/>
+        <w:left w:val="single" w:sz="8" w:space="0" w:color="000000"/>
+        <w:bottom w:val="single" w:sz="8" w:space="0" w:color="000000"/>
+        <w:right w:val="single" w:sz="8" w:space="0" w:color="000000"/>
+        <w:insideH w:val="single" w:sz="8" w:space="0" w:color="000000"/>
+        <w:insideV w:val="single" w:sz="8" w:space="0" w:color="000000"/>
+      </w:tblBorders>
+      <w:tblLayout w:type="fixed"/>
+      <w:tblLook w:val="0600" w:firstRow="0" w:lastRow="0" w:firstColumn="0" w:lastColumn="0" w:noHBand="1" w:noVBand="1"/>
+    </w:tblPr>
+    <w:tblGrid>
+      <w:gridCol w:w="1155"/>
+      <w:gridCol w:w="285"/>
+      <w:gridCol w:w="7920"/>
+    </w:tblGrid>
+    <w:tr>
+      <w:tc>
+        <w:tcPr>
+          <w:tcW w:w="1155" w:type="dxa"/>
+          <w:tcBorders>
+            <w:top w:val="single" w:sz="8" w:space="0" w:color="FFFFFF"/>
+            <w:left w:val="single" w:sz="8" w:space="0" w:color="FFFFFF"/>
+            <w:bottom w:val="single" w:sz="8" w:space="0" w:color="FFFFFF"/>
+            <w:right w:val="single" w:sz="8" w:space="0" w:color="FFFFFF"/>
+          </w:tcBorders>
+          <w:shd w:val="clear" w:color="auto" w:fill="auto"/>
+          <w:tcMar>
+            <w:top w:w="100" w:type="dxa"/>
+            <w:left w:w="100" w:type="dxa"/>
+            <w:bottom w:w="100" w:type="dxa"/>
+            <w:right w:w="100" w:type="dxa"/>
+          </w:tcMar>
+        </w:tcPr>
+        <w:p>
+          <w:pPr>
+            <w:widowControl w:val="0"/>
+            <w:spacing w:line="240" w:lineRule="auto"/>
+            <w:rPr>
+              <w:rFonts w:ascii="Arial" w:hAnsi="Arial" w:cs="Arial"/>
+              <w:szCs w:val="16"/>
+            </w:rPr>
+          </w:pPr>
+          <w:r>
+            <w:rPr>
+              <w:rFonts w:ascii="Arial" w:hAnsi="Arial" w:cs="Arial"/>
+              <w:szCs w:val="16"/>
+            </w:rPr>
+            <w:t>Date</w:t>
+          </w:r>
+        </w:p>
+      </w:tc>
+      <w:tc>
+        <w:tcPr>
+          <w:tcW w:w="285" w:type="dxa"/>
+          <w:tcBorders>
+            <w:top w:val="single" w:sz="8" w:space="0" w:color="FFFFFF"/>
+            <w:left w:val="single" w:sz="8" w:space="0" w:color="FFFFFF"/>
+            <w:bottom w:val="single" w:sz="8" w:space="0" w:color="FFFFFF"/>
+            <w:right w:val="single" w:sz="8" w:space="0" w:color="FFFFFF"/>
+          </w:tcBorders>
+          <w:shd w:val="clear" w:color="auto" w:fill="auto"/>
+          <w:tcMar>
+            <w:top w:w="100" w:type="dxa"/>
+            <w:left w:w="100" w:type="dxa"/>
+            <w:bottom w:w="100" w:type="dxa"/>
+            <w:right w:w="100" w:type="dxa"/>
+          </w:tcMar>
+        </w:tcPr>
+        <w:p>
+          <w:pPr>
+            <w:widowControl w:val="0"/>
+            <w:spacing w:line="240" w:lineRule="auto"/>
+            <w:rPr>
+              <w:rFonts w:ascii="Arial" w:hAnsi="Arial" w:cs="Arial"/>
+              <w:szCs w:val="16"/>
+            </w:rPr>
+          </w:pPr>
+          <w:r>
+            <w:rPr>
+              <w:rFonts w:ascii="Arial" w:hAnsi="Arial" w:cs="Arial"/>
+              <w:szCs w:val="16"/>
+            </w:rPr>
+            <w:t>:</w:t>
+          </w:r>
+        </w:p>
+      </w:tc>
+      <w:tc>
+        <w:tcPr>
+          <w:tcW w:w="7920" w:type="dxa"/>
+          <w:tcBorders>
+            <w:top w:val="single" w:sz="8" w:space="0" w:color="FFFFFF"/>
+            <w:left w:val="single" w:sz="8" w:space="0" w:color="FFFFFF"/>
+            <w:bottom w:val="single" w:sz="8" w:space="0" w:color="FFFFFF"/>
+            <w:right w:val="single" w:sz="8" w:space="0" w:color="FFFFFF"/>
+          </w:tcBorders>
+          <w:shd w:val="clear" w:color="auto" w:fill="auto"/>
+          <w:tcMar>
+            <w:top w:w="100" w:type="dxa"/>
+            <w:left w:w="100" w:type="dxa"/>
+            <w:bottom w:w="100" w:type="dxa"/>
+            <w:right w:w="100" w:type="dxa"/>
+          </w:tcMar>
+        </w:tcPr>
+        <w:p>
+          <w:pPr>
+            <w:widowControl w:val="0"/>
+            <w:spacing w:line="240" w:lineRule="auto"/>
+            <w:rPr>
+              <w:rFonts w:ascii="Arial" w:hAnsi="Arial" w:cs="Arial"/>
+              <w:szCs w:val="16"/>
+            </w:rPr>
+          </w:pPr>
+          <w:r>
+            <w:rPr>
+              <w:rFonts w:ascii="Arial" w:hAnsi="Arial" w:cs="Arial"/>
+              <w:szCs w:val="16"/>
+            </w:rPr>
+            <w:t>2017-10-24</w:t>
+          </w:r>
+        </w:p>
+      </w:tc>
+    </w:tr>
+    <w:tr>
+      <w:tc>
+        <w:tcPr>
+          <w:tcW w:w="1155" w:type="dxa"/>
+          <w:tcBorders>
+            <w:top w:val="single" w:sz="8" w:space="0" w:color="FFFFFF"/>
+            <w:left w:val="single" w:sz="8" w:space="0" w:color="FFFFFF"/>
+            <w:bottom w:val="single" w:sz="8" w:space="0" w:color="FFFFFF"/>
+            <w:right w:val="single" w:sz="8" w:space="0" w:color="FFFFFF"/>
+          </w:tcBorders>
+          <w:shd w:val="clear" w:color="auto" w:fill="auto"/>
+          <w:tcMar>
+            <w:top w:w="100" w:type="dxa"/>
+            <w:left w:w="100" w:type="dxa"/>
+            <w:bottom w:w="100" w:type="dxa"/>
+            <w:right w:w="100" w:type="dxa"/>
+          </w:tcMar>
+        </w:tcPr>
+        <w:p>
+          <w:pPr>
+            <w:widowControl w:val="0"/>
+            <w:spacing w:line="240" w:lineRule="auto"/>
+            <w:rPr>
+              <w:rFonts w:ascii="Arial" w:hAnsi="Arial" w:cs="Arial"/>
+              <w:szCs w:val="16"/>
+            </w:rPr>
+          </w:pPr>
+          <w:r>
+            <w:rPr>
+              <w:rFonts w:ascii="Arial" w:hAnsi="Arial" w:cs="Arial"/>
+              <w:szCs w:val="16"/>
+            </w:rPr>
+            <w:t>Status</w:t>
+          </w:r>
+        </w:p>
+      </w:tc>
+      <w:tc>
+        <w:tcPr>
+          <w:tcW w:w="285" w:type="dxa"/>
+          <w:tcBorders>
+            <w:top w:val="single" w:sz="8" w:space="0" w:color="FFFFFF"/>
+            <w:left w:val="single" w:sz="8" w:space="0" w:color="FFFFFF"/>
+            <w:bottom w:val="single" w:sz="8" w:space="0" w:color="FFFFFF"/>
+            <w:right w:val="single" w:sz="8" w:space="0" w:color="FFFFFF"/>
+          </w:tcBorders>
+          <w:shd w:val="clear" w:color="auto" w:fill="auto"/>
+          <w:tcMar>
+            <w:top w:w="100" w:type="dxa"/>
+            <w:left w:w="100" w:type="dxa"/>
+            <w:bottom w:w="100" w:type="dxa"/>
+            <w:right w:w="100" w:type="dxa"/>
+          </w:tcMar>
+        </w:tcPr>
+        <w:p>
+          <w:pPr>
+            <w:widowControl w:val="0"/>
+            <w:spacing w:line="240" w:lineRule="auto"/>
+            <w:rPr>
+              <w:rFonts w:ascii="Arial" w:hAnsi="Arial" w:cs="Arial"/>
+              <w:szCs w:val="16"/>
+            </w:rPr>
+          </w:pPr>
+          <w:r>
+            <w:rPr>
+              <w:rFonts w:ascii="Arial" w:hAnsi="Arial" w:cs="Arial"/>
+              <w:szCs w:val="16"/>
+            </w:rPr>
+            <w:t>:</w:t>
+          </w:r>
+        </w:p>
+      </w:tc>
+      <w:tc>
+        <w:tcPr>
+          <w:tcW w:w="7920" w:type="dxa"/>
+          <w:tcBorders>
+            <w:top w:val="single" w:sz="8" w:space="0" w:color="FFFFFF"/>
+            <w:left w:val="single" w:sz="8" w:space="0" w:color="FFFFFF"/>
+            <w:bottom w:val="single" w:sz="8" w:space="0" w:color="FFFFFF"/>
+            <w:right w:val="single" w:sz="8" w:space="0" w:color="FFFFFF"/>
+          </w:tcBorders>
+          <w:shd w:val="clear" w:color="auto" w:fill="auto"/>
+          <w:tcMar>
+            <w:top w:w="100" w:type="dxa"/>
+            <w:left w:w="100" w:type="dxa"/>
+            <w:bottom w:w="100" w:type="dxa"/>
+            <w:right w:w="100" w:type="dxa"/>
+          </w:tcMar>
+        </w:tcPr>
+        <w:p>
+          <w:pPr>
+            <w:widowControl w:val="0"/>
+            <w:spacing w:line="240" w:lineRule="auto"/>
+            <w:rPr>
+              <w:rFonts w:ascii="Arial" w:hAnsi="Arial" w:cs="Arial"/>
+              <w:szCs w:val="16"/>
+            </w:rPr>
+          </w:pPr>
+          <w:r>
+            <w:rPr>
+              <w:rFonts w:ascii="Arial" w:hAnsi="Arial" w:cs="Arial"/>
+              <w:szCs w:val="16"/>
+            </w:rPr>
+            <w:t>Final</w:t>
+          </w:r>
+        </w:p>
+      </w:tc>
+    </w:tr>
+    <w:tr>
+      <w:tc>
+        <w:tcPr>
+          <w:tcW w:w="1155" w:type="dxa"/>
+          <w:tcBorders>
+            <w:top w:val="single" w:sz="8" w:space="0" w:color="FFFFFF"/>
+            <w:left w:val="single" w:sz="8" w:space="0" w:color="FFFFFF"/>
+            <w:bottom w:val="single" w:sz="8" w:space="0" w:color="FFFFFF"/>
+            <w:right w:val="single" w:sz="8" w:space="0" w:color="FFFFFF"/>
+          </w:tcBorders>
+          <w:shd w:val="clear" w:color="auto" w:fill="auto"/>
+          <w:tcMar>
+            <w:top w:w="100" w:type="dxa"/>
+            <w:left w:w="100" w:type="dxa"/>
+            <w:bottom w:w="100" w:type="dxa"/>
+            <w:right w:w="100" w:type="dxa"/>
+          </w:tcMar>
+        </w:tcPr>
+        <w:p>
+          <w:pPr>
+            <w:widowControl w:val="0"/>
+            <w:spacing w:line="240" w:lineRule="auto"/>
+            <w:rPr>
+              <w:rFonts w:ascii="Arial" w:hAnsi="Arial" w:cs="Arial"/>
+              <w:szCs w:val="16"/>
+            </w:rPr>
+          </w:pPr>
+          <w:r>
+            <w:rPr>
+              <w:rFonts w:ascii="Arial" w:hAnsi="Arial" w:cs="Arial"/>
+              <w:szCs w:val="16"/>
+            </w:rPr>
+            <w:t>Author</w:t>
+          </w:r>
+        </w:p>
+      </w:tc>
+      <w:tc>
+        <w:tcPr>
+          <w:tcW w:w="285" w:type="dxa"/>
+          <w:tcBorders>
+            <w:top w:val="single" w:sz="8" w:space="0" w:color="FFFFFF"/>
+            <w:left w:val="single" w:sz="8" w:space="0" w:color="FFFFFF"/>
+            <w:bottom w:val="single" w:sz="8" w:space="0" w:color="FFFFFF"/>
+            <w:right w:val="single" w:sz="8" w:space="0" w:color="FFFFFF"/>
+          </w:tcBorders>
+          <w:shd w:val="clear" w:color="auto" w:fill="auto"/>
+          <w:tcMar>
+            <w:top w:w="100" w:type="dxa"/>
+            <w:left w:w="100" w:type="dxa"/>
+            <w:bottom w:w="100" w:type="dxa"/>
+            <w:right w:w="100" w:type="dxa"/>
+          </w:tcMar>
+        </w:tcPr>
+        <w:p>
+          <w:pPr>
+            <w:widowControl w:val="0"/>
+            <w:spacing w:line="240" w:lineRule="auto"/>
+            <w:rPr>
+              <w:rFonts w:ascii="Arial" w:hAnsi="Arial" w:cs="Arial"/>
+              <w:szCs w:val="16"/>
+            </w:rPr>
+          </w:pPr>
+          <w:r>
+            <w:rPr>
+              <w:rFonts w:ascii="Arial" w:hAnsi="Arial" w:cs="Arial"/>
+              <w:szCs w:val="16"/>
+            </w:rPr>
+            <w:t>:</w:t>
+          </w:r>
+        </w:p>
+      </w:tc>
+      <w:tc>
+        <w:tcPr>
+          <w:tcW w:w="7920" w:type="dxa"/>
+          <w:tcBorders>
+            <w:top w:val="single" w:sz="8" w:space="0" w:color="FFFFFF"/>
+            <w:left w:val="single" w:sz="8" w:space="0" w:color="FFFFFF"/>
+            <w:bottom w:val="single" w:sz="8" w:space="0" w:color="FFFFFF"/>
+            <w:right w:val="single" w:sz="8" w:space="0" w:color="FFFFFF"/>
+          </w:tcBorders>
+          <w:shd w:val="clear" w:color="auto" w:fill="auto"/>
+          <w:tcMar>
+            <w:top w:w="100" w:type="dxa"/>
+            <w:left w:w="100" w:type="dxa"/>
+            <w:bottom w:w="100" w:type="dxa"/>
+            <w:right w:w="100" w:type="dxa"/>
+          </w:tcMar>
+        </w:tcPr>
+        <w:p>
+          <w:pPr>
+            <w:widowControl w:val="0"/>
+            <w:spacing w:line="240" w:lineRule="auto"/>
+            <w:rPr>
+              <w:rFonts w:ascii="Arial" w:hAnsi="Arial" w:cs="Arial"/>
+              <w:szCs w:val="16"/>
+            </w:rPr>
+          </w:pPr>
+          <w:r>
+            <w:rPr>
+              <w:rFonts w:ascii="Arial" w:hAnsi="Arial" w:cs="Arial"/>
+              <w:szCs w:val="16"/>
+            </w:rPr>
+            <w:t xml:space="preserve">Bram Brouwer, Jaap Jan van </w:t>
+          </w:r>
+          <w:r>
+            <w:rPr>
+              <w:rFonts w:ascii="Arial" w:hAnsi="Arial" w:cs="Arial"/>
+              <w:szCs w:val="16"/>
+            </w:rPr>
+            <w:t>Hengel, Jinxi Cheng, Sophie van den Akker</w:t>
+          </w:r>
+          <w:r>
+            <w:rPr>
+              <w:rFonts w:ascii="Arial" w:hAnsi="Arial" w:cs="Arial"/>
+              <w:szCs w:val="16"/>
+            </w:rPr>
+            <w:t xml:space="preserve"> </w:t>
+          </w:r>
+        </w:p>
+      </w:tc>
+    </w:tr>
+    <w:tr>
+      <w:tc>
+        <w:tcPr>
+          <w:tcW w:w="1155" w:type="dxa"/>
+          <w:tcBorders>
+            <w:top w:val="single" w:sz="8" w:space="0" w:color="FFFFFF"/>
+            <w:left w:val="single" w:sz="8" w:space="0" w:color="FFFFFF"/>
+            <w:bottom w:val="single" w:sz="8" w:space="0" w:color="FFFFFF"/>
+            <w:right w:val="single" w:sz="8" w:space="0" w:color="FFFFFF"/>
+          </w:tcBorders>
+          <w:shd w:val="clear" w:color="auto" w:fill="auto"/>
+          <w:tcMar>
+            <w:top w:w="100" w:type="dxa"/>
+            <w:left w:w="100" w:type="dxa"/>
+            <w:bottom w:w="100" w:type="dxa"/>
+            <w:right w:w="100" w:type="dxa"/>
+          </w:tcMar>
+        </w:tcPr>
+        <w:p>
+          <w:pPr>
+            <w:widowControl w:val="0"/>
+            <w:spacing w:line="240" w:lineRule="auto"/>
+            <w:rPr>
+              <w:rFonts w:ascii="Arial" w:hAnsi="Arial" w:cs="Arial"/>
+              <w:szCs w:val="16"/>
+            </w:rPr>
+          </w:pPr>
+        </w:p>
+      </w:tc>
+      <w:tc>
+        <w:tcPr>
+          <w:tcW w:w="285" w:type="dxa"/>
+          <w:tcBorders>
+            <w:top w:val="single" w:sz="8" w:space="0" w:color="FFFFFF"/>
+            <w:left w:val="single" w:sz="8" w:space="0" w:color="FFFFFF"/>
+            <w:bottom w:val="single" w:sz="8" w:space="0" w:color="FFFFFF"/>
+            <w:right w:val="single" w:sz="8" w:space="0" w:color="FFFFFF"/>
+          </w:tcBorders>
+          <w:shd w:val="clear" w:color="auto" w:fill="auto"/>
+          <w:tcMar>
+            <w:top w:w="100" w:type="dxa"/>
+            <w:left w:w="100" w:type="dxa"/>
+            <w:bottom w:w="100" w:type="dxa"/>
+            <w:right w:w="100" w:type="dxa"/>
+          </w:tcMar>
+        </w:tcPr>
+        <w:p>
+          <w:pPr>
+            <w:widowControl w:val="0"/>
+            <w:spacing w:line="240" w:lineRule="auto"/>
+            <w:rPr>
+              <w:rFonts w:ascii="Arial" w:hAnsi="Arial" w:cs="Arial"/>
+              <w:szCs w:val="16"/>
+            </w:rPr>
+          </w:pPr>
+        </w:p>
+      </w:tc>
+      <w:tc>
+        <w:tcPr>
+          <w:tcW w:w="7920" w:type="dxa"/>
+          <w:tcBorders>
+            <w:top w:val="single" w:sz="8" w:space="0" w:color="FFFFFF"/>
+            <w:left w:val="single" w:sz="8" w:space="0" w:color="FFFFFF"/>
+            <w:bottom w:val="single" w:sz="8" w:space="0" w:color="FFFFFF"/>
+            <w:right w:val="single" w:sz="8" w:space="0" w:color="FFFFFF"/>
+          </w:tcBorders>
+          <w:shd w:val="clear" w:color="auto" w:fill="auto"/>
+          <w:tcMar>
+            <w:top w:w="100" w:type="dxa"/>
+            <w:left w:w="100" w:type="dxa"/>
+            <w:bottom w:w="100" w:type="dxa"/>
+            <w:right w:w="100" w:type="dxa"/>
+          </w:tcMar>
+        </w:tcPr>
+        <w:p>
+          <w:pPr>
+            <w:widowControl w:val="0"/>
+            <w:spacing w:line="240" w:lineRule="auto"/>
+            <w:rPr>
+              <w:rFonts w:ascii="Arial" w:hAnsi="Arial" w:cs="Arial"/>
+              <w:szCs w:val="16"/>
+            </w:rPr>
+          </w:pPr>
+          <w:r>
+            <w:rPr>
+              <w:rFonts w:ascii="Arial" w:hAnsi="Arial" w:cs="Arial"/>
+              <w:szCs w:val="16"/>
+            </w:rPr>
+            <w:t xml:space="preserve">INFANL22-5 </w:t>
+          </w:r>
+          <w:r>
+            <w:rPr>
+              <w:rFonts w:ascii="Arial" w:hAnsi="Arial" w:cs="Arial"/>
+              <w:szCs w:val="16"/>
+            </w:rPr>
+            <w:t>0926672</w:t>
+          </w:r>
+          <w:r>
+            <w:rPr>
+              <w:rFonts w:ascii="Arial" w:hAnsi="Arial" w:cs="Arial"/>
+              <w:szCs w:val="16"/>
+            </w:rPr>
+            <w:t xml:space="preserve"> </w:t>
+          </w:r>
+          <w:r>
+            <w:rPr>
+              <w:rFonts w:ascii="Arial" w:hAnsi="Arial" w:cs="Arial"/>
+              <w:szCs w:val="16"/>
+            </w:rPr>
+            <w:t>0930567</w:t>
+          </w:r>
+          <w:r>
+            <w:rPr>
+              <w:rFonts w:ascii="Arial" w:hAnsi="Arial" w:cs="Arial"/>
+              <w:szCs w:val="16"/>
+            </w:rPr>
+            <w:t xml:space="preserve"> Bram Brouwer Jaap Jan van</w:t>
+          </w:r>
+          <w:r>
+            <w:rPr>
+              <w:rFonts w:ascii="Arial" w:hAnsi="Arial" w:cs="Arial"/>
+              <w:szCs w:val="16"/>
+            </w:rPr>
+            <w:t xml:space="preserve"> Hengel</w:t>
+          </w:r>
+          <w:r>
+            <w:rPr>
+              <w:rFonts w:ascii="Arial" w:hAnsi="Arial" w:cs="Arial"/>
+              <w:szCs w:val="16"/>
+            </w:rPr>
+            <w:t xml:space="preserve"> Final Assignment System Design Document</w:t>
+          </w:r>
+        </w:p>
+      </w:tc>
+    </w:tr>
+  </w:tbl>
+  <w:p>
+    <w:pPr>
+      <w:spacing w:after="1440"/>
+    </w:pPr>
+  </w:p>
+  <w:p>
+    <w:pPr>
+      <w:pStyle w:val="Voettekst"/>
+    </w:pPr>
+  </w:p>
+</w:ftr>
+</file>
+
 <file path=word/footnotes.xml><?xml version="1.0" encoding="utf-8"?>
-<w:footnotes xmlns:wpc="http://schemas.microsoft.com/office/word/2010/wordprocessingCanvas" xmlns:cx="http://schemas.microsoft.com/office/drawing/2014/chartex" xmlns:cx1="http://schemas.microsoft.com/office/drawing/2015/9/8/chartex" xmlns:cx2="http://schemas.microsoft.com/office/drawing/2015/10/21/chartex" xmlns:cx3="http://schemas.microsoft.com/office/drawing/2016/5/9/chartex" xmlns:cx4="http://schemas.microsoft.com/office/drawing/2016/5/10/chartex" xmlns:cx5="http://schemas.microsoft.com/office/drawing/2016/5/11/chartex" xmlns:cx6="http://schemas.microsoft.com/office/drawing/2016/5/12/chartex" xmlns:cx7="http://schemas.microsoft.com/office/drawing/2016/5/13/chartex" xmlns:cx8="http://schemas.microsoft.com/office/drawing/2016/5/14/chartex" xmlns:mc="http://schemas.openxmlformats.org/markup-compatibility/2006" xmlns:aink="http://schemas.microsoft.com/office/drawing/2016/ink" xmlns:am3d="http://schemas.microsoft.com/office/drawing/2017/model3d" xmlns:o="urn:schemas-microsoft-com:office:office" xmlns:r="http://schemas.openxmlformats.org/officeDocument/2006/relationships" xmlns:m="http://schemas.openxmlformats.org/officeDocument/2006/math" xmlns:v="urn:schemas-microsoft-com:vml" xmlns:wp14="http://schemas.microsoft.com/office/word/2010/wordprocessingDrawing" xmlns:wp="http://schemas.openxmlformats.org/drawingml/2006/wordprocessingDrawing" xmlns:w10="urn:schemas-microsoft-com:office:word" xmlns:w="http://schemas.openxmlformats.org/wordprocessingml/2006/main" xmlns:w14="http://schemas.microsoft.com/office/word/2010/wordml" xmlns:w15="http://schemas.microsoft.com/office/word/2012/wordml" xmlns:w16se="http://schemas.microsoft.com/office/word/2015/wordml/symex" xmlns:wpg="http://schemas.microsoft.com/office/word/2010/wordprocessingGroup" xmlns:wpi="http://schemas.microsoft.com/office/word/2010/wordprocessingInk" xmlns:wne="http://schemas.microsoft.com/office/word/2006/wordml" xmlns:wps="http://schemas.microsoft.com/office/word/2010/wordprocessingShape" mc:Ignorable="w14 w15 w16se wp14">
+<w:footnotes xmlns:wpc="http://schemas.microsoft.com/office/word/2010/wordprocessingCanvas" xmlns:mc="http://schemas.openxmlformats.org/markup-compatibility/2006" xmlns:o="urn:schemas-microsoft-com:office:office" xmlns:r="http://schemas.openxmlformats.org/officeDocument/2006/relationships" xmlns:m="http://schemas.openxmlformats.org/officeDocument/2006/math" xmlns:v="urn:schemas-microsoft-com:vml" xmlns:wp14="http://schemas.microsoft.com/office/word/2010/wordprocessingDrawing" xmlns:wp="http://schemas.openxmlformats.org/drawingml/2006/wordprocessingDrawing" xmlns:w10="urn:schemas-microsoft-com:office:word" xmlns:w="http://schemas.openxmlformats.org/wordprocessingml/2006/main" xmlns:w14="http://schemas.microsoft.com/office/word/2010/wordml" xmlns:w15="http://schemas.microsoft.com/office/word/2012/wordml" xmlns:wpg="http://schemas.microsoft.com/office/word/2010/wordprocessingGroup" xmlns:wpi="http://schemas.microsoft.com/office/word/2010/wordprocessingInk" xmlns:wne="http://schemas.microsoft.com/office/word/2006/wordml" xmlns:wps="http://schemas.microsoft.com/office/word/2010/wordprocessingShape" mc:Ignorable="w14 w15 wp14">
   <w:footnote w:type="separator" w:id="-1">
     <w:p>
       <w:pPr>
@@ -2802,7 +4319,7 @@
 </file>
 
 <file path=word/header1.xml><?xml version="1.0" encoding="utf-8"?>
-<w:hdr xmlns:wpc="http://schemas.microsoft.com/office/word/2010/wordprocessingCanvas" xmlns:cx="http://schemas.microsoft.com/office/drawing/2014/chartex" xmlns:cx1="http://schemas.microsoft.com/office/drawing/2015/9/8/chartex" xmlns:cx2="http://schemas.microsoft.com/office/drawing/2015/10/21/chartex" xmlns:cx3="http://schemas.microsoft.com/office/drawing/2016/5/9/chartex" xmlns:cx4="http://schemas.microsoft.com/office/drawing/2016/5/10/chartex" xmlns:cx5="http://schemas.microsoft.com/office/drawing/2016/5/11/chartex" xmlns:cx6="http://schemas.microsoft.com/office/drawing/2016/5/12/chartex" xmlns:cx7="http://schemas.microsoft.com/office/drawing/2016/5/13/chartex" xmlns:cx8="http://schemas.microsoft.com/office/drawing/2016/5/14/chartex" xmlns:mc="http://schemas.openxmlformats.org/markup-compatibility/2006" xmlns:aink="http://schemas.microsoft.com/office/drawing/2016/ink" xmlns:am3d="http://schemas.microsoft.com/office/drawing/2017/model3d" xmlns:o="urn:schemas-microsoft-com:office:office" xmlns:r="http://schemas.openxmlformats.org/officeDocument/2006/relationships" xmlns:m="http://schemas.openxmlformats.org/officeDocument/2006/math" xmlns:v="urn:schemas-microsoft-com:vml" xmlns:wp14="http://schemas.microsoft.com/office/word/2010/wordprocessingDrawing" xmlns:wp="http://schemas.openxmlformats.org/drawingml/2006/wordprocessingDrawing" xmlns:w10="urn:schemas-microsoft-com:office:word" xmlns:w="http://schemas.openxmlformats.org/wordprocessingml/2006/main" xmlns:w14="http://schemas.microsoft.com/office/word/2010/wordml" xmlns:w15="http://schemas.microsoft.com/office/word/2012/wordml" xmlns:w16se="http://schemas.microsoft.com/office/word/2015/wordml/symex" xmlns:wpg="http://schemas.microsoft.com/office/word/2010/wordprocessingGroup" xmlns:wpi="http://schemas.microsoft.com/office/word/2010/wordprocessingInk" xmlns:wne="http://schemas.microsoft.com/office/word/2006/wordml" xmlns:wps="http://schemas.microsoft.com/office/word/2010/wordprocessingShape" mc:Ignorable="w14 w15 w16se wp14">
+<w:hdr xmlns:wpc="http://schemas.microsoft.com/office/word/2010/wordprocessingCanvas" xmlns:mc="http://schemas.openxmlformats.org/markup-compatibility/2006" xmlns:o="urn:schemas-microsoft-com:office:office" xmlns:r="http://schemas.openxmlformats.org/officeDocument/2006/relationships" xmlns:m="http://schemas.openxmlformats.org/officeDocument/2006/math" xmlns:v="urn:schemas-microsoft-com:vml" xmlns:wp14="http://schemas.microsoft.com/office/word/2010/wordprocessingDrawing" xmlns:wp="http://schemas.openxmlformats.org/drawingml/2006/wordprocessingDrawing" xmlns:w10="urn:schemas-microsoft-com:office:word" xmlns:w="http://schemas.openxmlformats.org/wordprocessingml/2006/main" xmlns:w14="http://schemas.microsoft.com/office/word/2010/wordml" xmlns:w15="http://schemas.microsoft.com/office/word/2012/wordml" xmlns:wpg="http://schemas.microsoft.com/office/word/2010/wordprocessingGroup" xmlns:wpi="http://schemas.microsoft.com/office/word/2010/wordprocessingInk" xmlns:wne="http://schemas.microsoft.com/office/word/2006/wordml" xmlns:wps="http://schemas.microsoft.com/office/word/2010/wordprocessingShape" mc:Ignorable="w14 w15 wp14">
   <w:tbl>
     <w:tblPr>
       <w:tblW w:w="9360" w:type="dxa"/>
@@ -2826,7 +4343,7 @@
     </w:tblGrid>
     <w:tr>
       <w:trPr>
-        <w:trHeight w:val="158"/>
+        <w:trHeight w:val="510"/>
       </w:trPr>
       <w:tc>
         <w:tcPr>
@@ -2848,7 +4365,6 @@
               <w:szCs w:val="16"/>
             </w:rPr>
           </w:pPr>
-          <w:proofErr w:type="spellStart"/>
           <w:r>
             <w:rPr>
               <w:sz w:val="16"/>
@@ -2856,7 +4372,6 @@
             </w:rPr>
             <w:t>Organisation</w:t>
           </w:r>
-          <w:proofErr w:type="spellEnd"/>
         </w:p>
       </w:tc>
       <w:tc>
@@ -2964,7 +4479,7 @@
               <w:sz w:val="16"/>
               <w:szCs w:val="16"/>
             </w:rPr>
-            <w:t>2</w:t>
+            <w:t>12</w:t>
           </w:r>
           <w:r>
             <w:rPr>
@@ -3007,7 +4522,7 @@
               <w:sz w:val="16"/>
               <w:szCs w:val="16"/>
             </w:rPr>
-            <w:t>8</w:t>
+            <w:t>13</w:t>
           </w:r>
           <w:r>
             <w:rPr>
@@ -3135,7 +4650,7 @@
               <w:sz w:val="16"/>
               <w:szCs w:val="16"/>
             </w:rPr>
-            <w:t>1</w:t>
+            <w:t>2</w:t>
           </w:r>
         </w:p>
       </w:tc>
@@ -3271,7 +4786,7 @@
 </file>
 
 <file path=word/numbering.xml><?xml version="1.0" encoding="utf-8"?>
-<w:numbering xmlns:wpc="http://schemas.microsoft.com/office/word/2010/wordprocessingCanvas" xmlns:cx="http://schemas.microsoft.com/office/drawing/2014/chartex" xmlns:cx1="http://schemas.microsoft.com/office/drawing/2015/9/8/chartex" xmlns:cx2="http://schemas.microsoft.com/office/drawing/2015/10/21/chartex" xmlns:cx3="http://schemas.microsoft.com/office/drawing/2016/5/9/chartex" xmlns:cx4="http://schemas.microsoft.com/office/drawing/2016/5/10/chartex" xmlns:cx5="http://schemas.microsoft.com/office/drawing/2016/5/11/chartex" xmlns:cx6="http://schemas.microsoft.com/office/drawing/2016/5/12/chartex" xmlns:cx7="http://schemas.microsoft.com/office/drawing/2016/5/13/chartex" xmlns:cx8="http://schemas.microsoft.com/office/drawing/2016/5/14/chartex" xmlns:mc="http://schemas.openxmlformats.org/markup-compatibility/2006" xmlns:aink="http://schemas.microsoft.com/office/drawing/2016/ink" xmlns:am3d="http://schemas.microsoft.com/office/drawing/2017/model3d" xmlns:o="urn:schemas-microsoft-com:office:office" xmlns:r="http://schemas.openxmlformats.org/officeDocument/2006/relationships" xmlns:m="http://schemas.openxmlformats.org/officeDocument/2006/math" xmlns:v="urn:schemas-microsoft-com:vml" xmlns:wp14="http://schemas.microsoft.com/office/word/2010/wordprocessingDrawing" xmlns:wp="http://schemas.openxmlformats.org/drawingml/2006/wordprocessingDrawing" xmlns:w10="urn:schemas-microsoft-com:office:word" xmlns:w="http://schemas.openxmlformats.org/wordprocessingml/2006/main" xmlns:w14="http://schemas.microsoft.com/office/word/2010/wordml" xmlns:w15="http://schemas.microsoft.com/office/word/2012/wordml" xmlns:w16se="http://schemas.microsoft.com/office/word/2015/wordml/symex" xmlns:wpg="http://schemas.microsoft.com/office/word/2010/wordprocessingGroup" xmlns:wpi="http://schemas.microsoft.com/office/word/2010/wordprocessingInk" xmlns:wne="http://schemas.microsoft.com/office/word/2006/wordml" xmlns:wps="http://schemas.microsoft.com/office/word/2010/wordprocessingShape" mc:Ignorable="w14 w15 w16se wp14">
+<w:numbering xmlns:wpc="http://schemas.microsoft.com/office/word/2010/wordprocessingCanvas" xmlns:mc="http://schemas.openxmlformats.org/markup-compatibility/2006" xmlns:o="urn:schemas-microsoft-com:office:office" xmlns:r="http://schemas.openxmlformats.org/officeDocument/2006/relationships" xmlns:m="http://schemas.openxmlformats.org/officeDocument/2006/math" xmlns:v="urn:schemas-microsoft-com:vml" xmlns:wp14="http://schemas.microsoft.com/office/word/2010/wordprocessingDrawing" xmlns:wp="http://schemas.openxmlformats.org/drawingml/2006/wordprocessingDrawing" xmlns:w10="urn:schemas-microsoft-com:office:word" xmlns:w="http://schemas.openxmlformats.org/wordprocessingml/2006/main" xmlns:w14="http://schemas.microsoft.com/office/word/2010/wordml" xmlns:w15="http://schemas.microsoft.com/office/word/2012/wordml" xmlns:wpg="http://schemas.microsoft.com/office/word/2010/wordprocessingGroup" xmlns:wpi="http://schemas.microsoft.com/office/word/2010/wordprocessingInk" xmlns:wne="http://schemas.microsoft.com/office/word/2006/wordml" xmlns:wps="http://schemas.microsoft.com/office/word/2010/wordprocessingShape" mc:Ignorable="w14 w15 wp14">
   <w:abstractNum w:abstractNumId="0" w15:restartNumberingAfterBreak="0">
     <w:nsid w:val="7D114BDB"/>
     <w:multiLevelType w:val="multilevel"/>
@@ -3428,7 +4943,7 @@
 </file>
 
 <file path=word/styles.xml><?xml version="1.0" encoding="utf-8"?>
-<w:styles xmlns:mc="http://schemas.openxmlformats.org/markup-compatibility/2006" xmlns:r="http://schemas.openxmlformats.org/officeDocument/2006/relationships" xmlns:w="http://schemas.openxmlformats.org/wordprocessingml/2006/main" xmlns:w14="http://schemas.microsoft.com/office/word/2010/wordml" xmlns:w15="http://schemas.microsoft.com/office/word/2012/wordml" xmlns:w16se="http://schemas.microsoft.com/office/word/2015/wordml/symex" mc:Ignorable="w14 w15 w16se">
+<w:styles xmlns:mc="http://schemas.openxmlformats.org/markup-compatibility/2006" xmlns:r="http://schemas.openxmlformats.org/officeDocument/2006/relationships" xmlns:w="http://schemas.openxmlformats.org/wordprocessingml/2006/main" xmlns:w14="http://schemas.microsoft.com/office/word/2010/wordml" xmlns:w15="http://schemas.microsoft.com/office/word/2012/wordml" mc:Ignorable="w14 w15">
   <w:docDefaults>
     <w:rPrDefault>
       <w:rPr>
@@ -3444,7 +4959,7 @@
       </w:pPr>
     </w:pPrDefault>
   </w:docDefaults>
-  <w:latentStyles w:defLockedState="0" w:defUIPriority="99" w:defSemiHidden="0" w:defUnhideWhenUsed="0" w:defQFormat="0" w:count="375">
+  <w:latentStyles w:defLockedState="0" w:defUIPriority="99" w:defSemiHidden="0" w:defUnhideWhenUsed="0" w:defQFormat="0" w:count="371">
     <w:lsdException w:name="Normal" w:uiPriority="0" w:qFormat="1"/>
     <w:lsdException w:name="heading 1" w:uiPriority="9" w:qFormat="1"/>
     <w:lsdException w:name="heading 2" w:semiHidden="1" w:uiPriority="9" w:unhideWhenUsed="1" w:qFormat="1"/>
@@ -3550,6 +5065,7 @@
     <w:lsdException w:name="HTML Sample" w:semiHidden="1" w:unhideWhenUsed="1"/>
     <w:lsdException w:name="HTML Typewriter" w:semiHidden="1" w:unhideWhenUsed="1"/>
     <w:lsdException w:name="HTML Variable" w:semiHidden="1" w:unhideWhenUsed="1"/>
+    <w:lsdException w:name="Normal Table" w:semiHidden="1" w:unhideWhenUsed="1"/>
     <w:lsdException w:name="annotation subject" w:semiHidden="1" w:unhideWhenUsed="1"/>
     <w:lsdException w:name="No List" w:semiHidden="1" w:unhideWhenUsed="1"/>
     <w:lsdException w:name="Outline List 1" w:semiHidden="1" w:unhideWhenUsed="1"/>
@@ -3593,8 +5109,10 @@
     <w:lsdException w:name="Table Elegant" w:semiHidden="1" w:unhideWhenUsed="1"/>
     <w:lsdException w:name="Table Professional" w:semiHidden="1" w:unhideWhenUsed="1"/>
     <w:lsdException w:name="Table Subtle 1" w:semiHidden="1" w:unhideWhenUsed="1"/>
+    <w:lsdException w:name="Table Subtle 2" w:semiHidden="1" w:unhideWhenUsed="1"/>
     <w:lsdException w:name="Table Web 1" w:semiHidden="1" w:unhideWhenUsed="1"/>
     <w:lsdException w:name="Table Web 2" w:semiHidden="1" w:unhideWhenUsed="1"/>
+    <w:lsdException w:name="Table Web 3" w:semiHidden="1" w:unhideWhenUsed="1"/>
     <w:lsdException w:name="Balloon Text" w:semiHidden="1" w:unhideWhenUsed="1"/>
     <w:lsdException w:name="Table Grid" w:uiPriority="39"/>
     <w:lsdException w:name="Table Theme" w:semiHidden="1" w:unhideWhenUsed="1"/>
@@ -3813,10 +5331,6 @@
     <w:lsdException w:name="List Table 5 Dark Accent 6" w:uiPriority="50"/>
     <w:lsdException w:name="List Table 6 Colorful Accent 6" w:uiPriority="51"/>
     <w:lsdException w:name="List Table 7 Colorful Accent 6" w:uiPriority="52"/>
-    <w:lsdException w:name="Mention" w:semiHidden="1" w:unhideWhenUsed="1"/>
-    <w:lsdException w:name="Smart Hyperlink" w:semiHidden="1" w:unhideWhenUsed="1"/>
-    <w:lsdException w:name="Hashtag" w:semiHidden="1" w:unhideWhenUsed="1"/>
-    <w:lsdException w:name="Unresolved Mention" w:semiHidden="1" w:unhideWhenUsed="1"/>
   </w:latentStyles>
   <w:style w:type="paragraph" w:default="1" w:styleId="Standaard">
     <w:name w:val="Normal"/>
@@ -3849,7 +5363,6 @@
     <w:next w:val="Standaard"/>
     <w:link w:val="Kop2Char"/>
     <w:uiPriority w:val="9"/>
-    <w:semiHidden/>
     <w:unhideWhenUsed/>
     <w:qFormat/>
     <w:rsid w:val="003B4975"/>
@@ -4108,6 +5621,19 @@
       <w:sz w:val="18"/>
       <w:szCs w:val="18"/>
     </w:rPr>
+  </w:style>
+  <w:style w:type="paragraph" w:styleId="Inhopg2">
+    <w:name w:val="toc 2"/>
+    <w:basedOn w:val="Standaard"/>
+    <w:next w:val="Standaard"/>
+    <w:autoRedefine/>
+    <w:uiPriority w:val="39"/>
+    <w:unhideWhenUsed/>
+    <w:rsid w:val="008775A0"/>
+    <w:pPr>
+      <w:spacing w:after="100"/>
+      <w:ind w:left="220"/>
+    </w:pPr>
   </w:style>
 </w:styles>
 </file>
@@ -4378,7 +5904,7 @@
 </file>
 
 <file path=customXml/itemProps1.xml><?xml version="1.0" encoding="utf-8"?>
-<ds:datastoreItem xmlns:ds="http://schemas.openxmlformats.org/officeDocument/2006/customXml" ds:itemID="{6D0AE329-9123-4A14-A1B1-C28C0DF075AD}">
+<ds:datastoreItem xmlns:ds="http://schemas.openxmlformats.org/officeDocument/2006/customXml" ds:itemID="{2AE01B97-43B8-44B0-956A-5C7C5ED62B67}">
   <ds:schemaRefs>
     <ds:schemaRef ds:uri="http://schemas.openxmlformats.org/officeDocument/2006/bibliography"/>
   </ds:schemaRefs>

</xml_diff>